<commit_message>
Added my version (redo) of the jQuery exercise - Todo and a little bit of C notes
</commit_message>
<xml_diff>
--- a/notes/C/C Programming Notes.docx
+++ b/notes/C/C Programming Notes.docx
@@ -1,6 +1,6 @@
 
 <file path=word/document.xml><?xml version="1.0" encoding="utf-8"?>
-<w:document xmlns:wpc="http://schemas.microsoft.com/office/word/2010/wordprocessingCanvas" xmlns:cx="http://schemas.microsoft.com/office/drawing/2014/chartex" xmlns:cx1="http://schemas.microsoft.com/office/drawing/2015/9/8/chartex" xmlns:cx2="http://schemas.microsoft.com/office/drawing/2015/10/21/chartex" xmlns:cx3="http://schemas.microsoft.com/office/drawing/2016/5/9/chartex" xmlns:cx4="http://schemas.microsoft.com/office/drawing/2016/5/10/chartex" xmlns:cx5="http://schemas.microsoft.com/office/drawing/2016/5/11/chartex" xmlns:cx6="http://schemas.microsoft.com/office/drawing/2016/5/12/chartex" xmlns:cx7="http://schemas.microsoft.com/office/drawing/2016/5/13/chartex" xmlns:cx8="http://schemas.microsoft.com/office/drawing/2016/5/14/chartex" xmlns:mc="http://schemas.openxmlformats.org/markup-compatibility/2006" xmlns:aink="http://schemas.microsoft.com/office/drawing/2016/ink" xmlns:am3d="http://schemas.microsoft.com/office/drawing/2017/model3d" xmlns:o="urn:schemas-microsoft-com:office:office" xmlns:r="http://schemas.openxmlformats.org/officeDocument/2006/relationships" xmlns:m="http://schemas.openxmlformats.org/officeDocument/2006/math" xmlns:v="urn:schemas-microsoft-com:vml" xmlns:wp14="http://schemas.microsoft.com/office/word/2010/wordprocessingDrawing" xmlns:wp="http://schemas.openxmlformats.org/drawingml/2006/wordprocessingDrawing" xmlns:w10="urn:schemas-microsoft-com:office:word" xmlns:w="http://schemas.openxmlformats.org/wordprocessingml/2006/main" xmlns:w14="http://schemas.microsoft.com/office/word/2010/wordml" xmlns:w15="http://schemas.microsoft.com/office/word/2012/wordml" xmlns:w16cid="http://schemas.microsoft.com/office/word/2016/wordml/cid" xmlns:w16se="http://schemas.microsoft.com/office/word/2015/wordml/symex" xmlns:wpg="http://schemas.microsoft.com/office/word/2010/wordprocessingGroup" xmlns:wpi="http://schemas.microsoft.com/office/word/2010/wordprocessingInk" xmlns:wne="http://schemas.microsoft.com/office/word/2006/wordml" xmlns:wps="http://schemas.microsoft.com/office/word/2010/wordprocessingShape" mc:Ignorable="w14 w15 w16se w16cid wp14">
+<w:document xmlns:wpc="http://schemas.microsoft.com/office/word/2010/wordprocessingCanvas" xmlns:cx="http://schemas.microsoft.com/office/drawing/2014/chartex" xmlns:cx1="http://schemas.microsoft.com/office/drawing/2015/9/8/chartex" xmlns:mc="http://schemas.openxmlformats.org/markup-compatibility/2006" xmlns:o="urn:schemas-microsoft-com:office:office" xmlns:r="http://schemas.openxmlformats.org/officeDocument/2006/relationships" xmlns:m="http://schemas.openxmlformats.org/officeDocument/2006/math" xmlns:v="urn:schemas-microsoft-com:vml" xmlns:wp14="http://schemas.microsoft.com/office/word/2010/wordprocessingDrawing" xmlns:wp="http://schemas.openxmlformats.org/drawingml/2006/wordprocessingDrawing" xmlns:w10="urn:schemas-microsoft-com:office:word" xmlns:w="http://schemas.openxmlformats.org/wordprocessingml/2006/main" xmlns:w14="http://schemas.microsoft.com/office/word/2010/wordml" xmlns:w15="http://schemas.microsoft.com/office/word/2012/wordml" xmlns:w16se="http://schemas.microsoft.com/office/word/2015/wordml/symex" xmlns:wpg="http://schemas.microsoft.com/office/word/2010/wordprocessingGroup" xmlns:wpi="http://schemas.microsoft.com/office/word/2010/wordprocessingInk" xmlns:wne="http://schemas.microsoft.com/office/word/2006/wordml" xmlns:wps="http://schemas.microsoft.com/office/word/2010/wordprocessingShape" mc:Ignorable="w14 w15 w16se wp14">
   <w:body>
     <w:p>
       <w:pPr>
@@ -17,6 +17,47 @@
           <w:sz w:val="28"/>
         </w:rPr>
         <w:t xml:space="preserve">C Programming Notes </w:t>
+      </w:r>
+    </w:p>
+    <w:p>
+      <w:pPr>
+        <w:rPr>
+          <w:rFonts w:ascii="Times New Roman" w:hAnsi="Times New Roman" w:cs="Times New Roman"/>
+        </w:rPr>
+      </w:pPr>
+      <w:r>
+        <w:rPr>
+          <w:rFonts w:ascii="Times New Roman" w:hAnsi="Times New Roman" w:cs="Times New Roman"/>
+        </w:rPr>
+        <w:t>Compiling:</w:t>
+      </w:r>
+    </w:p>
+    <w:p>
+      <w:pPr>
+        <w:rPr>
+          <w:rFonts w:ascii="Times New Roman" w:hAnsi="Times New Roman" w:cs="Times New Roman"/>
+        </w:rPr>
+      </w:pPr>
+      <w:r>
+        <w:rPr>
+          <w:rFonts w:ascii="Times New Roman" w:hAnsi="Times New Roman" w:cs="Times New Roman"/>
+        </w:rPr>
+        <w:tab/>
+        <w:t xml:space="preserve">Without C99 – gcc –o myProgram myProgram.c </w:t>
+      </w:r>
+    </w:p>
+    <w:p>
+      <w:pPr>
+        <w:rPr>
+          <w:rFonts w:ascii="Times New Roman" w:hAnsi="Times New Roman" w:cs="Times New Roman"/>
+        </w:rPr>
+      </w:pPr>
+      <w:r>
+        <w:rPr>
+          <w:rFonts w:ascii="Times New Roman" w:hAnsi="Times New Roman" w:cs="Times New Roman"/>
+        </w:rPr>
+        <w:tab/>
+        <w:t>With C99 – gcc –std=c99 –o myProgram myProgram.c</w:t>
       </w:r>
     </w:p>
     <w:p>
@@ -1112,13 +1153,7 @@
         <w:rPr>
           <w:rFonts w:ascii="Times New Roman" w:hAnsi="Times New Roman" w:cs="Times New Roman"/>
         </w:rPr>
-        <w:t xml:space="preserve"> </w:t>
-      </w:r>
-      <w:r>
-        <w:rPr>
-          <w:rFonts w:ascii="Times New Roman" w:hAnsi="Times New Roman" w:cs="Times New Roman"/>
-        </w:rPr>
-        <w:t xml:space="preserve">To copy another array, you </w:t>
+        <w:t xml:space="preserve"> To copy another array, you </w:t>
       </w:r>
       <w:r>
         <w:rPr>
@@ -1442,7 +1477,6 @@
           <w:rFonts w:ascii="Times New Roman" w:hAnsi="Times New Roman" w:cs="Times New Roman"/>
           <w:b/>
         </w:rPr>
-        <w:lastRenderedPageBreak/>
         <w:t>Understanding main(int argc, char **argv)</w:t>
       </w:r>
       <w:r>
@@ -2027,7 +2061,6 @@
           <w:rFonts w:ascii="Times New Roman" w:hAnsi="Times New Roman" w:cs="Times New Roman"/>
           <w:b/>
         </w:rPr>
-        <w:lastRenderedPageBreak/>
         <w:t>Dynamic Memory Management:</w:t>
       </w:r>
     </w:p>
@@ -2284,139 +2317,315 @@
           <w:rFonts w:ascii="Times New Roman" w:hAnsi="Times New Roman" w:cs="Times New Roman"/>
         </w:rPr>
       </w:pPr>
-      <w:r>
-        <w:rPr>
-          <w:rFonts w:ascii="Times New Roman" w:hAnsi="Times New Roman" w:cs="Times New Roman"/>
-        </w:rPr>
-        <w:t>*Important*</w:t>
-      </w:r>
-    </w:p>
-    <w:p>
-      <w:pPr>
-        <w:rPr>
-          <w:rFonts w:ascii="Times New Roman" w:hAnsi="Times New Roman" w:cs="Times New Roman"/>
-        </w:rPr>
-      </w:pPr>
-      <w:r>
-        <w:rPr>
-          <w:rFonts w:ascii="Times New Roman" w:hAnsi="Times New Roman" w:cs="Times New Roman"/>
-        </w:rPr>
-        <w:tab/>
-        <w:t>It is important to free the memory</w:t>
-      </w:r>
-      <w:r>
-        <w:rPr>
-          <w:rFonts w:ascii="Times New Roman" w:hAnsi="Times New Roman" w:cs="Times New Roman"/>
-        </w:rPr>
-        <w:t xml:space="preserve"> when using malloc() and calloc()</w:t>
-      </w:r>
-      <w:r>
-        <w:rPr>
-          <w:rFonts w:ascii="Times New Roman" w:hAnsi="Times New Roman" w:cs="Times New Roman"/>
-        </w:rPr>
-        <w:t>.</w:t>
-      </w:r>
-    </w:p>
-    <w:p>
-      <w:pPr>
-        <w:rPr>
-          <w:rFonts w:ascii="Times New Roman" w:hAnsi="Times New Roman" w:cs="Times New Roman"/>
-        </w:rPr>
-      </w:pPr>
-      <w:r>
-        <w:rPr>
-          <w:rFonts w:ascii="Times New Roman" w:hAnsi="Times New Roman" w:cs="Times New Roman"/>
-        </w:rPr>
-        <w:tab/>
-      </w:r>
-      <w:r>
-        <w:rPr>
-          <w:rFonts w:ascii="Times New Roman" w:hAnsi="Times New Roman" w:cs="Times New Roman"/>
-        </w:rPr>
-        <w:t>To free memory:</w:t>
-      </w:r>
-      <w:r>
-        <w:rPr>
-          <w:rFonts w:ascii="Times New Roman" w:hAnsi="Times New Roman" w:cs="Times New Roman"/>
-        </w:rPr>
-        <w:tab/>
-      </w:r>
-    </w:p>
-    <w:p>
-      <w:pPr>
-        <w:ind w:left="720" w:firstLine="720"/>
-        <w:rPr>
-          <w:rFonts w:ascii="Times New Roman" w:hAnsi="Times New Roman" w:cs="Times New Roman"/>
-        </w:rPr>
-      </w:pPr>
-      <w:r>
-        <w:rPr>
-          <w:rFonts w:ascii="Times New Roman" w:hAnsi="Times New Roman" w:cs="Times New Roman"/>
-        </w:rPr>
-        <w:t>free(p);</w:t>
-      </w:r>
-      <w:r>
-        <w:rPr>
-          <w:rFonts w:ascii="Times New Roman" w:hAnsi="Times New Roman" w:cs="Times New Roman"/>
-        </w:rPr>
-        <w:tab/>
-      </w:r>
-      <w:r>
-        <w:rPr>
-          <w:rFonts w:ascii="Times New Roman" w:hAnsi="Times New Roman" w:cs="Times New Roman"/>
-        </w:rPr>
-        <w:tab/>
-        <w:t xml:space="preserve">// This </w:t>
-      </w:r>
-      <w:r>
-        <w:rPr>
-          <w:rFonts w:ascii="Times New Roman" w:hAnsi="Times New Roman" w:cs="Times New Roman"/>
-        </w:rPr>
-        <w:t>frees the reserved memory of the pointer *p</w:t>
-      </w:r>
-    </w:p>
-    <w:p>
-      <w:pPr>
-        <w:rPr>
-          <w:rFonts w:ascii="Times New Roman" w:hAnsi="Times New Roman" w:cs="Times New Roman"/>
-        </w:rPr>
-      </w:pPr>
-      <w:r>
-        <w:rPr>
-          <w:rFonts w:ascii="Times New Roman" w:hAnsi="Times New Roman" w:cs="Times New Roman"/>
-        </w:rPr>
-        <w:tab/>
-        <w:t>And it’s a good practice to set the pointer address as NULL after it’s been freed.</w:t>
-      </w:r>
-    </w:p>
-    <w:p>
-      <w:pPr>
-        <w:rPr>
-          <w:rFonts w:ascii="Times New Roman" w:hAnsi="Times New Roman" w:cs="Times New Roman"/>
-        </w:rPr>
-      </w:pPr>
-      <w:r>
-        <w:rPr>
-          <w:rFonts w:ascii="Times New Roman" w:hAnsi="Times New Roman" w:cs="Times New Roman"/>
-        </w:rPr>
-        <w:tab/>
-      </w:r>
-      <w:r>
-        <w:rPr>
-          <w:rFonts w:ascii="Times New Roman" w:hAnsi="Times New Roman" w:cs="Times New Roman"/>
-        </w:rPr>
-        <w:tab/>
-        <w:t>p = NULL;</w:t>
-      </w:r>
-    </w:p>
-    <w:p>
-      <w:pPr>
-        <w:rPr>
-          <w:rFonts w:ascii="Times New Roman" w:hAnsi="Times New Roman" w:cs="Times New Roman"/>
-        </w:rPr>
-      </w:pPr>
+    </w:p>
+    <w:p>
+      <w:pPr>
+        <w:rPr>
+          <w:rFonts w:ascii="Times New Roman" w:hAnsi="Times New Roman" w:cs="Times New Roman"/>
+        </w:rPr>
+      </w:pPr>
+      <w:r>
+        <w:rPr>
+          <w:rFonts w:ascii="Times New Roman" w:hAnsi="Times New Roman" w:cs="Times New Roman"/>
+        </w:rPr>
+        <w:tab/>
+        <w:t>Example, realloc():</w:t>
+      </w:r>
+    </w:p>
+    <w:p>
+      <w:pPr>
+        <w:rPr>
+          <w:rFonts w:ascii="Times New Roman" w:hAnsi="Times New Roman" w:cs="Times New Roman"/>
+        </w:rPr>
+      </w:pPr>
+      <w:r>
+        <w:rPr>
+          <w:rFonts w:ascii="Times New Roman" w:hAnsi="Times New Roman" w:cs="Times New Roman"/>
+        </w:rPr>
+        <w:tab/>
+      </w:r>
+      <w:r>
+        <w:rPr>
+          <w:rFonts w:ascii="Times New Roman" w:hAnsi="Times New Roman" w:cs="Times New Roman"/>
+        </w:rPr>
+        <w:tab/>
+        <w:t>void *realloc(void *ptr, size_t size)</w:t>
+      </w:r>
+    </w:p>
+    <w:p>
+      <w:pPr>
+        <w:rPr>
+          <w:rFonts w:ascii="Times New Roman" w:hAnsi="Times New Roman" w:cs="Times New Roman"/>
+          <w:lang w:val="en-AU"/>
+        </w:rPr>
+      </w:pPr>
+      <w:r>
+        <w:rPr>
+          <w:rFonts w:ascii="Times New Roman" w:hAnsi="Times New Roman" w:cs="Times New Roman"/>
+          <w:lang w:val="en-AU"/>
+        </w:rPr>
+        <w:tab/>
+      </w:r>
+      <w:r>
+        <w:rPr>
+          <w:rFonts w:ascii="Times New Roman" w:hAnsi="Times New Roman" w:cs="Times New Roman"/>
+          <w:lang w:val="en-AU"/>
+        </w:rPr>
+        <w:tab/>
+      </w:r>
+      <w:r>
+        <w:rPr>
+          <w:rFonts w:ascii="Times New Roman" w:hAnsi="Times New Roman" w:cs="Times New Roman"/>
+          <w:lang w:val="en-AU"/>
+        </w:rPr>
+        <w:t>char *str = (char *)malloc(10 * sizeof(str));</w:t>
+      </w:r>
+    </w:p>
+    <w:p>
+      <w:pPr>
+        <w:rPr>
+          <w:rFonts w:ascii="Times New Roman" w:hAnsi="Times New Roman" w:cs="Times New Roman"/>
+          <w:lang w:val="en-AU"/>
+        </w:rPr>
+      </w:pPr>
+      <w:r>
+        <w:rPr>
+          <w:rFonts w:ascii="Times New Roman" w:hAnsi="Times New Roman" w:cs="Times New Roman"/>
+          <w:lang w:val="en-AU"/>
+        </w:rPr>
+        <w:tab/>
+      </w:r>
+      <w:r>
+        <w:rPr>
+          <w:rFonts w:ascii="Times New Roman" w:hAnsi="Times New Roman" w:cs="Times New Roman"/>
+          <w:lang w:val="en-AU"/>
+        </w:rPr>
+        <w:tab/>
+        <w:t>str = realloc(str, 25</w:t>
+      </w:r>
+      <w:r>
+        <w:rPr>
+          <w:rFonts w:ascii="Times New Roman" w:hAnsi="Times New Roman" w:cs="Times New Roman"/>
+          <w:lang w:val="en-AU"/>
+        </w:rPr>
+        <w:t xml:space="preserve"> * sizeof(str)</w:t>
+      </w:r>
+      <w:r>
+        <w:rPr>
+          <w:rFonts w:ascii="Times New Roman" w:hAnsi="Times New Roman" w:cs="Times New Roman"/>
+          <w:lang w:val="en-AU"/>
+        </w:rPr>
+        <w:t>);</w:t>
+      </w:r>
+      <w:r>
+        <w:rPr>
+          <w:rFonts w:ascii="Times New Roman" w:hAnsi="Times New Roman" w:cs="Times New Roman"/>
+          <w:lang w:val="en-AU"/>
+        </w:rPr>
+        <w:tab/>
+        <w:t>// changes the size to 25</w:t>
+      </w:r>
+    </w:p>
+    <w:p>
+      <w:pPr>
+        <w:rPr>
+          <w:rFonts w:ascii="Times New Roman" w:hAnsi="Times New Roman" w:cs="Times New Roman"/>
+          <w:lang w:val="en-AU"/>
+        </w:rPr>
+      </w:pPr>
+      <w:r>
+        <w:rPr>
+          <w:rFonts w:ascii="Times New Roman" w:hAnsi="Times New Roman" w:cs="Times New Roman"/>
+          <w:lang w:val="en-AU"/>
+        </w:rPr>
+        <w:tab/>
+      </w:r>
+      <w:r>
+        <w:rPr>
+          <w:rFonts w:ascii="Times New Roman" w:hAnsi="Times New Roman" w:cs="Times New Roman"/>
+          <w:lang w:val="en-AU"/>
+        </w:rPr>
+        <w:tab/>
+        <w:t>// Can also be written</w:t>
+      </w:r>
+    </w:p>
+    <w:p>
+      <w:pPr>
+        <w:rPr>
+          <w:rFonts w:ascii="Times New Roman" w:hAnsi="Times New Roman" w:cs="Times New Roman"/>
+          <w:lang w:val="en-AU"/>
+        </w:rPr>
+      </w:pPr>
+      <w:r>
+        <w:rPr>
+          <w:rFonts w:ascii="Times New Roman" w:hAnsi="Times New Roman" w:cs="Times New Roman"/>
+          <w:lang w:val="en-AU"/>
+        </w:rPr>
+        <w:tab/>
+      </w:r>
+      <w:r>
+        <w:rPr>
+          <w:rFonts w:ascii="Times New Roman" w:hAnsi="Times New Roman" w:cs="Times New Roman"/>
+          <w:lang w:val="en-AU"/>
+        </w:rPr>
+        <w:tab/>
+        <w:t>int *mate = (int *)realloc(str, 20 * sizeof(mate));</w:t>
+      </w:r>
+      <w:r>
+        <w:rPr>
+          <w:rFonts w:ascii="Times New Roman" w:hAnsi="Times New Roman" w:cs="Times New Roman"/>
+          <w:lang w:val="en-AU"/>
+        </w:rPr>
+        <w:tab/>
+        <w:t>// data type now an ‘int’ and size ‘20</w:t>
+      </w:r>
       <w:bookmarkStart w:id="0" w:name="_GoBack"/>
       <w:bookmarkEnd w:id="0"/>
+      <w:r>
+        <w:rPr>
+          <w:rFonts w:ascii="Times New Roman" w:hAnsi="Times New Roman" w:cs="Times New Roman"/>
+          <w:lang w:val="en-AU"/>
+        </w:rPr>
+        <w:t>’</w:t>
+      </w:r>
+    </w:p>
+    <w:p>
+      <w:pPr>
+        <w:rPr>
+          <w:rFonts w:ascii="Times New Roman" w:hAnsi="Times New Roman" w:cs="Times New Roman"/>
+        </w:rPr>
+      </w:pPr>
+      <w:r>
+        <w:rPr>
+          <w:rFonts w:ascii="Times New Roman" w:hAnsi="Times New Roman" w:cs="Times New Roman"/>
+        </w:rPr>
+        <w:t>*Important*</w:t>
+      </w:r>
+    </w:p>
+    <w:p>
+      <w:pPr>
+        <w:rPr>
+          <w:rFonts w:ascii="Times New Roman" w:hAnsi="Times New Roman" w:cs="Times New Roman"/>
+        </w:rPr>
+      </w:pPr>
+      <w:r>
+        <w:rPr>
+          <w:rFonts w:ascii="Times New Roman" w:hAnsi="Times New Roman" w:cs="Times New Roman"/>
+        </w:rPr>
+        <w:tab/>
+        <w:t>It is important to free the memory</w:t>
+      </w:r>
+      <w:r>
+        <w:rPr>
+          <w:rFonts w:ascii="Times New Roman" w:hAnsi="Times New Roman" w:cs="Times New Roman"/>
+        </w:rPr>
+        <w:t xml:space="preserve"> when using malloc() and calloc()</w:t>
+      </w:r>
+      <w:r>
+        <w:rPr>
+          <w:rFonts w:ascii="Times New Roman" w:hAnsi="Times New Roman" w:cs="Times New Roman"/>
+        </w:rPr>
+        <w:t>.</w:t>
+      </w:r>
+    </w:p>
+    <w:p>
+      <w:pPr>
+        <w:rPr>
+          <w:rFonts w:ascii="Times New Roman" w:hAnsi="Times New Roman" w:cs="Times New Roman"/>
+        </w:rPr>
+      </w:pPr>
+      <w:r>
+        <w:rPr>
+          <w:rFonts w:ascii="Times New Roman" w:hAnsi="Times New Roman" w:cs="Times New Roman"/>
+        </w:rPr>
+        <w:tab/>
+      </w:r>
+      <w:r>
+        <w:rPr>
+          <w:rFonts w:ascii="Times New Roman" w:hAnsi="Times New Roman" w:cs="Times New Roman"/>
+        </w:rPr>
+        <w:t>To free memory:</w:t>
+      </w:r>
+      <w:r>
+        <w:rPr>
+          <w:rFonts w:ascii="Times New Roman" w:hAnsi="Times New Roman" w:cs="Times New Roman"/>
+        </w:rPr>
+        <w:tab/>
+      </w:r>
+    </w:p>
+    <w:p>
+      <w:pPr>
+        <w:ind w:left="720" w:firstLine="720"/>
+        <w:rPr>
+          <w:rFonts w:ascii="Times New Roman" w:hAnsi="Times New Roman" w:cs="Times New Roman"/>
+        </w:rPr>
+      </w:pPr>
+      <w:r>
+        <w:rPr>
+          <w:rFonts w:ascii="Times New Roman" w:hAnsi="Times New Roman" w:cs="Times New Roman"/>
+        </w:rPr>
+        <w:t>free(p);</w:t>
+      </w:r>
+      <w:r>
+        <w:rPr>
+          <w:rFonts w:ascii="Times New Roman" w:hAnsi="Times New Roman" w:cs="Times New Roman"/>
+        </w:rPr>
+        <w:tab/>
+      </w:r>
+      <w:r>
+        <w:rPr>
+          <w:rFonts w:ascii="Times New Roman" w:hAnsi="Times New Roman" w:cs="Times New Roman"/>
+        </w:rPr>
+        <w:tab/>
+        <w:t xml:space="preserve">// This </w:t>
+      </w:r>
+      <w:r>
+        <w:rPr>
+          <w:rFonts w:ascii="Times New Roman" w:hAnsi="Times New Roman" w:cs="Times New Roman"/>
+        </w:rPr>
+        <w:t>frees the reserved memory of the pointer *p</w:t>
+      </w:r>
+    </w:p>
+    <w:p>
+      <w:pPr>
+        <w:rPr>
+          <w:rFonts w:ascii="Times New Roman" w:hAnsi="Times New Roman" w:cs="Times New Roman"/>
+        </w:rPr>
+      </w:pPr>
+      <w:r>
+        <w:rPr>
+          <w:rFonts w:ascii="Times New Roman" w:hAnsi="Times New Roman" w:cs="Times New Roman"/>
+        </w:rPr>
+        <w:tab/>
+        <w:t>And it’s a good practice to set the pointer address as NULL after it’s been freed.</w:t>
+      </w:r>
+    </w:p>
+    <w:p>
+      <w:pPr>
+        <w:rPr>
+          <w:rFonts w:ascii="Times New Roman" w:hAnsi="Times New Roman" w:cs="Times New Roman"/>
+        </w:rPr>
+      </w:pPr>
+      <w:r>
+        <w:rPr>
+          <w:rFonts w:ascii="Times New Roman" w:hAnsi="Times New Roman" w:cs="Times New Roman"/>
+        </w:rPr>
+        <w:tab/>
+      </w:r>
+      <w:r>
+        <w:rPr>
+          <w:rFonts w:ascii="Times New Roman" w:hAnsi="Times New Roman" w:cs="Times New Roman"/>
+        </w:rPr>
+        <w:tab/>
+        <w:t>p = NULL;</w:t>
+      </w:r>
+    </w:p>
+    <w:p>
+      <w:pPr>
+        <w:rPr>
+          <w:rFonts w:ascii="Times New Roman" w:hAnsi="Times New Roman" w:cs="Times New Roman"/>
+        </w:rPr>
+      </w:pPr>
       <w:r>
         <w:rPr>
           <w:rFonts w:ascii="Times New Roman" w:hAnsi="Times New Roman" w:cs="Times New Roman"/>
@@ -2450,7 +2659,7 @@
 </file>
 
 <file path=word/endnotes.xml><?xml version="1.0" encoding="utf-8"?>
-<w:endnotes xmlns:wpc="http://schemas.microsoft.com/office/word/2010/wordprocessingCanvas" xmlns:cx="http://schemas.microsoft.com/office/drawing/2014/chartex" xmlns:cx1="http://schemas.microsoft.com/office/drawing/2015/9/8/chartex" xmlns:cx2="http://schemas.microsoft.com/office/drawing/2015/10/21/chartex" xmlns:cx3="http://schemas.microsoft.com/office/drawing/2016/5/9/chartex" xmlns:cx4="http://schemas.microsoft.com/office/drawing/2016/5/10/chartex" xmlns:cx5="http://schemas.microsoft.com/office/drawing/2016/5/11/chartex" xmlns:cx6="http://schemas.microsoft.com/office/drawing/2016/5/12/chartex" xmlns:cx7="http://schemas.microsoft.com/office/drawing/2016/5/13/chartex" xmlns:cx8="http://schemas.microsoft.com/office/drawing/2016/5/14/chartex" xmlns:mc="http://schemas.openxmlformats.org/markup-compatibility/2006" xmlns:aink="http://schemas.microsoft.com/office/drawing/2016/ink" xmlns:am3d="http://schemas.microsoft.com/office/drawing/2017/model3d" xmlns:o="urn:schemas-microsoft-com:office:office" xmlns:r="http://schemas.openxmlformats.org/officeDocument/2006/relationships" xmlns:m="http://schemas.openxmlformats.org/officeDocument/2006/math" xmlns:v="urn:schemas-microsoft-com:vml" xmlns:wp14="http://schemas.microsoft.com/office/word/2010/wordprocessingDrawing" xmlns:wp="http://schemas.openxmlformats.org/drawingml/2006/wordprocessingDrawing" xmlns:w10="urn:schemas-microsoft-com:office:word" xmlns:w="http://schemas.openxmlformats.org/wordprocessingml/2006/main" xmlns:w14="http://schemas.microsoft.com/office/word/2010/wordml" xmlns:w15="http://schemas.microsoft.com/office/word/2012/wordml" xmlns:w16cid="http://schemas.microsoft.com/office/word/2016/wordml/cid" xmlns:w16se="http://schemas.microsoft.com/office/word/2015/wordml/symex" xmlns:wpg="http://schemas.microsoft.com/office/word/2010/wordprocessingGroup" xmlns:wpi="http://schemas.microsoft.com/office/word/2010/wordprocessingInk" xmlns:wne="http://schemas.microsoft.com/office/word/2006/wordml" xmlns:wps="http://schemas.microsoft.com/office/word/2010/wordprocessingShape" mc:Ignorable="w14 w15 w16se w16cid wp14">
+<w:endnotes xmlns:wpc="http://schemas.microsoft.com/office/word/2010/wordprocessingCanvas" xmlns:cx="http://schemas.microsoft.com/office/drawing/2014/chartex" xmlns:cx1="http://schemas.microsoft.com/office/drawing/2015/9/8/chartex" xmlns:mc="http://schemas.openxmlformats.org/markup-compatibility/2006" xmlns:o="urn:schemas-microsoft-com:office:office" xmlns:r="http://schemas.openxmlformats.org/officeDocument/2006/relationships" xmlns:m="http://schemas.openxmlformats.org/officeDocument/2006/math" xmlns:v="urn:schemas-microsoft-com:vml" xmlns:wp14="http://schemas.microsoft.com/office/word/2010/wordprocessingDrawing" xmlns:wp="http://schemas.openxmlformats.org/drawingml/2006/wordprocessingDrawing" xmlns:w10="urn:schemas-microsoft-com:office:word" xmlns:w="http://schemas.openxmlformats.org/wordprocessingml/2006/main" xmlns:w14="http://schemas.microsoft.com/office/word/2010/wordml" xmlns:w15="http://schemas.microsoft.com/office/word/2012/wordml" xmlns:w16se="http://schemas.microsoft.com/office/word/2015/wordml/symex" xmlns:wpg="http://schemas.microsoft.com/office/word/2010/wordprocessingGroup" xmlns:wpi="http://schemas.microsoft.com/office/word/2010/wordprocessingInk" xmlns:wne="http://schemas.microsoft.com/office/word/2006/wordml" xmlns:wps="http://schemas.microsoft.com/office/word/2010/wordprocessingShape" mc:Ignorable="w14 w15 w16se wp14">
   <w:endnote w:type="separator" w:id="-1">
     <w:p>
       <w:pPr>
@@ -2475,7 +2684,7 @@
 </file>
 
 <file path=word/footer1.xml><?xml version="1.0" encoding="utf-8"?>
-<w:ftr xmlns:wpc="http://schemas.microsoft.com/office/word/2010/wordprocessingCanvas" xmlns:cx="http://schemas.microsoft.com/office/drawing/2014/chartex" xmlns:cx1="http://schemas.microsoft.com/office/drawing/2015/9/8/chartex" xmlns:cx2="http://schemas.microsoft.com/office/drawing/2015/10/21/chartex" xmlns:cx3="http://schemas.microsoft.com/office/drawing/2016/5/9/chartex" xmlns:cx4="http://schemas.microsoft.com/office/drawing/2016/5/10/chartex" xmlns:cx5="http://schemas.microsoft.com/office/drawing/2016/5/11/chartex" xmlns:cx6="http://schemas.microsoft.com/office/drawing/2016/5/12/chartex" xmlns:cx7="http://schemas.microsoft.com/office/drawing/2016/5/13/chartex" xmlns:cx8="http://schemas.microsoft.com/office/drawing/2016/5/14/chartex" xmlns:mc="http://schemas.openxmlformats.org/markup-compatibility/2006" xmlns:aink="http://schemas.microsoft.com/office/drawing/2016/ink" xmlns:am3d="http://schemas.microsoft.com/office/drawing/2017/model3d" xmlns:o="urn:schemas-microsoft-com:office:office" xmlns:r="http://schemas.openxmlformats.org/officeDocument/2006/relationships" xmlns:m="http://schemas.openxmlformats.org/officeDocument/2006/math" xmlns:v="urn:schemas-microsoft-com:vml" xmlns:wp14="http://schemas.microsoft.com/office/word/2010/wordprocessingDrawing" xmlns:wp="http://schemas.openxmlformats.org/drawingml/2006/wordprocessingDrawing" xmlns:w10="urn:schemas-microsoft-com:office:word" xmlns:w="http://schemas.openxmlformats.org/wordprocessingml/2006/main" xmlns:w14="http://schemas.microsoft.com/office/word/2010/wordml" xmlns:w15="http://schemas.microsoft.com/office/word/2012/wordml" xmlns:w16cid="http://schemas.microsoft.com/office/word/2016/wordml/cid" xmlns:w16se="http://schemas.microsoft.com/office/word/2015/wordml/symex" xmlns:wpg="http://schemas.microsoft.com/office/word/2010/wordprocessingGroup" xmlns:wpi="http://schemas.microsoft.com/office/word/2010/wordprocessingInk" xmlns:wne="http://schemas.microsoft.com/office/word/2006/wordml" xmlns:wps="http://schemas.microsoft.com/office/word/2010/wordprocessingShape" mc:Ignorable="w14 w15 w16se w16cid wp14">
+<w:ftr xmlns:wpc="http://schemas.microsoft.com/office/word/2010/wordprocessingCanvas" xmlns:cx="http://schemas.microsoft.com/office/drawing/2014/chartex" xmlns:cx1="http://schemas.microsoft.com/office/drawing/2015/9/8/chartex" xmlns:mc="http://schemas.openxmlformats.org/markup-compatibility/2006" xmlns:o="urn:schemas-microsoft-com:office:office" xmlns:r="http://schemas.openxmlformats.org/officeDocument/2006/relationships" xmlns:m="http://schemas.openxmlformats.org/officeDocument/2006/math" xmlns:v="urn:schemas-microsoft-com:vml" xmlns:wp14="http://schemas.microsoft.com/office/word/2010/wordprocessingDrawing" xmlns:wp="http://schemas.openxmlformats.org/drawingml/2006/wordprocessingDrawing" xmlns:w10="urn:schemas-microsoft-com:office:word" xmlns:w="http://schemas.openxmlformats.org/wordprocessingml/2006/main" xmlns:w14="http://schemas.microsoft.com/office/word/2010/wordml" xmlns:w15="http://schemas.microsoft.com/office/word/2012/wordml" xmlns:w16se="http://schemas.microsoft.com/office/word/2015/wordml/symex" xmlns:wpg="http://schemas.microsoft.com/office/word/2010/wordprocessingGroup" xmlns:wpi="http://schemas.microsoft.com/office/word/2010/wordprocessingInk" xmlns:wne="http://schemas.microsoft.com/office/word/2006/wordml" xmlns:wps="http://schemas.microsoft.com/office/word/2010/wordprocessingShape" mc:Ignorable="w14 w15 w16se wp14">
   <w:tbl>
     <w:tblPr>
       <w:tblW w:w="5000" w:type="pct"/>
@@ -2601,7 +2810,7 @@
 </file>
 
 <file path=word/footnotes.xml><?xml version="1.0" encoding="utf-8"?>
-<w:footnotes xmlns:wpc="http://schemas.microsoft.com/office/word/2010/wordprocessingCanvas" xmlns:cx="http://schemas.microsoft.com/office/drawing/2014/chartex" xmlns:cx1="http://schemas.microsoft.com/office/drawing/2015/9/8/chartex" xmlns:cx2="http://schemas.microsoft.com/office/drawing/2015/10/21/chartex" xmlns:cx3="http://schemas.microsoft.com/office/drawing/2016/5/9/chartex" xmlns:cx4="http://schemas.microsoft.com/office/drawing/2016/5/10/chartex" xmlns:cx5="http://schemas.microsoft.com/office/drawing/2016/5/11/chartex" xmlns:cx6="http://schemas.microsoft.com/office/drawing/2016/5/12/chartex" xmlns:cx7="http://schemas.microsoft.com/office/drawing/2016/5/13/chartex" xmlns:cx8="http://schemas.microsoft.com/office/drawing/2016/5/14/chartex" xmlns:mc="http://schemas.openxmlformats.org/markup-compatibility/2006" xmlns:aink="http://schemas.microsoft.com/office/drawing/2016/ink" xmlns:am3d="http://schemas.microsoft.com/office/drawing/2017/model3d" xmlns:o="urn:schemas-microsoft-com:office:office" xmlns:r="http://schemas.openxmlformats.org/officeDocument/2006/relationships" xmlns:m="http://schemas.openxmlformats.org/officeDocument/2006/math" xmlns:v="urn:schemas-microsoft-com:vml" xmlns:wp14="http://schemas.microsoft.com/office/word/2010/wordprocessingDrawing" xmlns:wp="http://schemas.openxmlformats.org/drawingml/2006/wordprocessingDrawing" xmlns:w10="urn:schemas-microsoft-com:office:word" xmlns:w="http://schemas.openxmlformats.org/wordprocessingml/2006/main" xmlns:w14="http://schemas.microsoft.com/office/word/2010/wordml" xmlns:w15="http://schemas.microsoft.com/office/word/2012/wordml" xmlns:w16cid="http://schemas.microsoft.com/office/word/2016/wordml/cid" xmlns:w16se="http://schemas.microsoft.com/office/word/2015/wordml/symex" xmlns:wpg="http://schemas.microsoft.com/office/word/2010/wordprocessingGroup" xmlns:wpi="http://schemas.microsoft.com/office/word/2010/wordprocessingInk" xmlns:wne="http://schemas.microsoft.com/office/word/2006/wordml" xmlns:wps="http://schemas.microsoft.com/office/word/2010/wordprocessingShape" mc:Ignorable="w14 w15 w16se w16cid wp14">
+<w:footnotes xmlns:wpc="http://schemas.microsoft.com/office/word/2010/wordprocessingCanvas" xmlns:cx="http://schemas.microsoft.com/office/drawing/2014/chartex" xmlns:cx1="http://schemas.microsoft.com/office/drawing/2015/9/8/chartex" xmlns:mc="http://schemas.openxmlformats.org/markup-compatibility/2006" xmlns:o="urn:schemas-microsoft-com:office:office" xmlns:r="http://schemas.openxmlformats.org/officeDocument/2006/relationships" xmlns:m="http://schemas.openxmlformats.org/officeDocument/2006/math" xmlns:v="urn:schemas-microsoft-com:vml" xmlns:wp14="http://schemas.microsoft.com/office/word/2010/wordprocessingDrawing" xmlns:wp="http://schemas.openxmlformats.org/drawingml/2006/wordprocessingDrawing" xmlns:w10="urn:schemas-microsoft-com:office:word" xmlns:w="http://schemas.openxmlformats.org/wordprocessingml/2006/main" xmlns:w14="http://schemas.microsoft.com/office/word/2010/wordml" xmlns:w15="http://schemas.microsoft.com/office/word/2012/wordml" xmlns:w16se="http://schemas.microsoft.com/office/word/2015/wordml/symex" xmlns:wpg="http://schemas.microsoft.com/office/word/2010/wordprocessingGroup" xmlns:wpi="http://schemas.microsoft.com/office/word/2010/wordprocessingInk" xmlns:wne="http://schemas.microsoft.com/office/word/2006/wordml" xmlns:wps="http://schemas.microsoft.com/office/word/2010/wordprocessingShape" mc:Ignorable="w14 w15 w16se wp14">
   <w:footnote w:type="separator" w:id="-1">
     <w:p>
       <w:pPr>
@@ -2626,7 +2835,7 @@
 </file>
 
 <file path=word/header1.xml><?xml version="1.0" encoding="utf-8"?>
-<w:hdr xmlns:wpc="http://schemas.microsoft.com/office/word/2010/wordprocessingCanvas" xmlns:cx="http://schemas.microsoft.com/office/drawing/2014/chartex" xmlns:cx1="http://schemas.microsoft.com/office/drawing/2015/9/8/chartex" xmlns:cx2="http://schemas.microsoft.com/office/drawing/2015/10/21/chartex" xmlns:cx3="http://schemas.microsoft.com/office/drawing/2016/5/9/chartex" xmlns:cx4="http://schemas.microsoft.com/office/drawing/2016/5/10/chartex" xmlns:cx5="http://schemas.microsoft.com/office/drawing/2016/5/11/chartex" xmlns:cx6="http://schemas.microsoft.com/office/drawing/2016/5/12/chartex" xmlns:cx7="http://schemas.microsoft.com/office/drawing/2016/5/13/chartex" xmlns:cx8="http://schemas.microsoft.com/office/drawing/2016/5/14/chartex" xmlns:mc="http://schemas.openxmlformats.org/markup-compatibility/2006" xmlns:aink="http://schemas.microsoft.com/office/drawing/2016/ink" xmlns:am3d="http://schemas.microsoft.com/office/drawing/2017/model3d" xmlns:o="urn:schemas-microsoft-com:office:office" xmlns:r="http://schemas.openxmlformats.org/officeDocument/2006/relationships" xmlns:m="http://schemas.openxmlformats.org/officeDocument/2006/math" xmlns:v="urn:schemas-microsoft-com:vml" xmlns:wp14="http://schemas.microsoft.com/office/word/2010/wordprocessingDrawing" xmlns:wp="http://schemas.openxmlformats.org/drawingml/2006/wordprocessingDrawing" xmlns:w10="urn:schemas-microsoft-com:office:word" xmlns:w="http://schemas.openxmlformats.org/wordprocessingml/2006/main" xmlns:w14="http://schemas.microsoft.com/office/word/2010/wordml" xmlns:w15="http://schemas.microsoft.com/office/word/2012/wordml" xmlns:w16cid="http://schemas.microsoft.com/office/word/2016/wordml/cid" xmlns:w16se="http://schemas.microsoft.com/office/word/2015/wordml/symex" xmlns:wpg="http://schemas.microsoft.com/office/word/2010/wordprocessingGroup" xmlns:wpi="http://schemas.microsoft.com/office/word/2010/wordprocessingInk" xmlns:wne="http://schemas.microsoft.com/office/word/2006/wordml" xmlns:wps="http://schemas.microsoft.com/office/word/2010/wordprocessingShape" mc:Ignorable="w14 w15 w16se w16cid wp14">
+<w:hdr xmlns:wpc="http://schemas.microsoft.com/office/word/2010/wordprocessingCanvas" xmlns:cx="http://schemas.microsoft.com/office/drawing/2014/chartex" xmlns:cx1="http://schemas.microsoft.com/office/drawing/2015/9/8/chartex" xmlns:mc="http://schemas.openxmlformats.org/markup-compatibility/2006" xmlns:o="urn:schemas-microsoft-com:office:office" xmlns:r="http://schemas.openxmlformats.org/officeDocument/2006/relationships" xmlns:m="http://schemas.openxmlformats.org/officeDocument/2006/math" xmlns:v="urn:schemas-microsoft-com:vml" xmlns:wp14="http://schemas.microsoft.com/office/word/2010/wordprocessingDrawing" xmlns:wp="http://schemas.openxmlformats.org/drawingml/2006/wordprocessingDrawing" xmlns:w10="urn:schemas-microsoft-com:office:word" xmlns:w="http://schemas.openxmlformats.org/wordprocessingml/2006/main" xmlns:w14="http://schemas.microsoft.com/office/word/2010/wordml" xmlns:w15="http://schemas.microsoft.com/office/word/2012/wordml" xmlns:w16se="http://schemas.microsoft.com/office/word/2015/wordml/symex" xmlns:wpg="http://schemas.microsoft.com/office/word/2010/wordprocessingGroup" xmlns:wpi="http://schemas.microsoft.com/office/word/2010/wordprocessingInk" xmlns:wne="http://schemas.microsoft.com/office/word/2006/wordml" xmlns:wps="http://schemas.microsoft.com/office/word/2010/wordprocessingShape" mc:Ignorable="w14 w15 w16se wp14">
   <w:p>
     <w:pPr>
       <w:pStyle w:val="Header"/>
@@ -2654,7 +2863,7 @@
       <w:rPr>
         <w:noProof/>
       </w:rPr>
-      <w:t>10/2/2017</w:t>
+      <w:t>10/4/2017</w:t>
     </w:r>
     <w:r>
       <w:fldChar w:fldCharType="end"/>
@@ -2664,7 +2873,7 @@
 </file>
 
 <file path=word/numbering.xml><?xml version="1.0" encoding="utf-8"?>
-<w:numbering xmlns:wpc="http://schemas.microsoft.com/office/word/2010/wordprocessingCanvas" xmlns:cx="http://schemas.microsoft.com/office/drawing/2014/chartex" xmlns:cx1="http://schemas.microsoft.com/office/drawing/2015/9/8/chartex" xmlns:cx2="http://schemas.microsoft.com/office/drawing/2015/10/21/chartex" xmlns:cx3="http://schemas.microsoft.com/office/drawing/2016/5/9/chartex" xmlns:cx4="http://schemas.microsoft.com/office/drawing/2016/5/10/chartex" xmlns:cx5="http://schemas.microsoft.com/office/drawing/2016/5/11/chartex" xmlns:cx6="http://schemas.microsoft.com/office/drawing/2016/5/12/chartex" xmlns:cx7="http://schemas.microsoft.com/office/drawing/2016/5/13/chartex" xmlns:cx8="http://schemas.microsoft.com/office/drawing/2016/5/14/chartex" xmlns:mc="http://schemas.openxmlformats.org/markup-compatibility/2006" xmlns:aink="http://schemas.microsoft.com/office/drawing/2016/ink" xmlns:am3d="http://schemas.microsoft.com/office/drawing/2017/model3d" xmlns:o="urn:schemas-microsoft-com:office:office" xmlns:r="http://schemas.openxmlformats.org/officeDocument/2006/relationships" xmlns:m="http://schemas.openxmlformats.org/officeDocument/2006/math" xmlns:v="urn:schemas-microsoft-com:vml" xmlns:wp14="http://schemas.microsoft.com/office/word/2010/wordprocessingDrawing" xmlns:wp="http://schemas.openxmlformats.org/drawingml/2006/wordprocessingDrawing" xmlns:w10="urn:schemas-microsoft-com:office:word" xmlns:w="http://schemas.openxmlformats.org/wordprocessingml/2006/main" xmlns:w14="http://schemas.microsoft.com/office/word/2010/wordml" xmlns:w15="http://schemas.microsoft.com/office/word/2012/wordml" xmlns:w16cid="http://schemas.microsoft.com/office/word/2016/wordml/cid" xmlns:w16se="http://schemas.microsoft.com/office/word/2015/wordml/symex" xmlns:wpg="http://schemas.microsoft.com/office/word/2010/wordprocessingGroup" xmlns:wpi="http://schemas.microsoft.com/office/word/2010/wordprocessingInk" xmlns:wne="http://schemas.microsoft.com/office/word/2006/wordml" xmlns:wps="http://schemas.microsoft.com/office/word/2010/wordprocessingShape" mc:Ignorable="w14 w15 w16se w16cid wp14">
+<w:numbering xmlns:wpc="http://schemas.microsoft.com/office/word/2010/wordprocessingCanvas" xmlns:cx="http://schemas.microsoft.com/office/drawing/2014/chartex" xmlns:cx1="http://schemas.microsoft.com/office/drawing/2015/9/8/chartex" xmlns:mc="http://schemas.openxmlformats.org/markup-compatibility/2006" xmlns:o="urn:schemas-microsoft-com:office:office" xmlns:r="http://schemas.openxmlformats.org/officeDocument/2006/relationships" xmlns:m="http://schemas.openxmlformats.org/officeDocument/2006/math" xmlns:v="urn:schemas-microsoft-com:vml" xmlns:wp14="http://schemas.microsoft.com/office/word/2010/wordprocessingDrawing" xmlns:wp="http://schemas.openxmlformats.org/drawingml/2006/wordprocessingDrawing" xmlns:w10="urn:schemas-microsoft-com:office:word" xmlns:w="http://schemas.openxmlformats.org/wordprocessingml/2006/main" xmlns:w14="http://schemas.microsoft.com/office/word/2010/wordml" xmlns:w15="http://schemas.microsoft.com/office/word/2012/wordml" xmlns:w16se="http://schemas.microsoft.com/office/word/2015/wordml/symex" xmlns:wpg="http://schemas.microsoft.com/office/word/2010/wordprocessingGroup" xmlns:wpi="http://schemas.microsoft.com/office/word/2010/wordprocessingInk" xmlns:wne="http://schemas.microsoft.com/office/word/2006/wordml" xmlns:wps="http://schemas.microsoft.com/office/word/2010/wordprocessingShape" mc:Ignorable="w14 w15 w16se wp14">
   <w:abstractNum w:abstractNumId="0" w15:restartNumberingAfterBreak="0">
     <w:nsid w:val="0842075B"/>
     <w:multiLevelType w:val="hybridMultilevel"/>
@@ -3109,7 +3318,7 @@
 </file>
 
 <file path=word/styles.xml><?xml version="1.0" encoding="utf-8"?>
-<w:styles xmlns:mc="http://schemas.openxmlformats.org/markup-compatibility/2006" xmlns:r="http://schemas.openxmlformats.org/officeDocument/2006/relationships" xmlns:w="http://schemas.openxmlformats.org/wordprocessingml/2006/main" xmlns:w14="http://schemas.microsoft.com/office/word/2010/wordml" xmlns:w15="http://schemas.microsoft.com/office/word/2012/wordml" xmlns:w16cid="http://schemas.microsoft.com/office/word/2016/wordml/cid" xmlns:w16se="http://schemas.microsoft.com/office/word/2015/wordml/symex" mc:Ignorable="w14 w15 w16se w16cid">
+<w:styles xmlns:mc="http://schemas.openxmlformats.org/markup-compatibility/2006" xmlns:r="http://schemas.openxmlformats.org/officeDocument/2006/relationships" xmlns:w="http://schemas.openxmlformats.org/wordprocessingml/2006/main" xmlns:w14="http://schemas.microsoft.com/office/word/2010/wordml" xmlns:w15="http://schemas.microsoft.com/office/word/2012/wordml" xmlns:w16se="http://schemas.microsoft.com/office/word/2015/wordml/symex" mc:Ignorable="w14 w15 w16se">
   <w:docDefaults>
     <w:rPrDefault>
       <w:rPr>
@@ -3125,7 +3334,7 @@
       </w:pPr>
     </w:pPrDefault>
   </w:docDefaults>
-  <w:latentStyles w:defLockedState="0" w:defUIPriority="99" w:defSemiHidden="0" w:defUnhideWhenUsed="0" w:defQFormat="0" w:count="375">
+  <w:latentStyles w:defLockedState="0" w:defUIPriority="99" w:defSemiHidden="0" w:defUnhideWhenUsed="0" w:defQFormat="0" w:count="371">
     <w:lsdException w:name="Normal" w:uiPriority="0" w:qFormat="1"/>
     <w:lsdException w:name="heading 1" w:uiPriority="9" w:qFormat="1"/>
     <w:lsdException w:name="heading 2" w:semiHidden="1" w:uiPriority="9" w:unhideWhenUsed="1" w:qFormat="1"/>
@@ -3497,10 +3706,6 @@
     <w:lsdException w:name="List Table 5 Dark Accent 6" w:uiPriority="50"/>
     <w:lsdException w:name="List Table 6 Colorful Accent 6" w:uiPriority="51"/>
     <w:lsdException w:name="List Table 7 Colorful Accent 6" w:uiPriority="52"/>
-    <w:lsdException w:name="Mention" w:semiHidden="1" w:unhideWhenUsed="1"/>
-    <w:lsdException w:name="Smart Hyperlink" w:semiHidden="1" w:unhideWhenUsed="1"/>
-    <w:lsdException w:name="Hashtag" w:semiHidden="1" w:unhideWhenUsed="1"/>
-    <w:lsdException w:name="Unresolved Mention" w:semiHidden="1" w:unhideWhenUsed="1"/>
   </w:latentStyles>
   <w:style w:type="paragraph" w:default="1" w:styleId="Normal">
     <w:name w:val="Normal"/>
@@ -3588,11 +3793,81 @@
       <w:contextualSpacing/>
     </w:pPr>
   </w:style>
+  <w:style w:type="paragraph" w:styleId="HTMLPreformatted">
+    <w:name w:val="HTML Preformatted"/>
+    <w:basedOn w:val="Normal"/>
+    <w:link w:val="HTMLPreformattedChar"/>
+    <w:uiPriority w:val="99"/>
+    <w:semiHidden/>
+    <w:unhideWhenUsed/>
+    <w:rsid w:val="004D5853"/>
+    <w:pPr>
+      <w:tabs>
+        <w:tab w:val="left" w:pos="916"/>
+        <w:tab w:val="left" w:pos="1832"/>
+        <w:tab w:val="left" w:pos="2748"/>
+        <w:tab w:val="left" w:pos="3664"/>
+        <w:tab w:val="left" w:pos="4580"/>
+        <w:tab w:val="left" w:pos="5496"/>
+        <w:tab w:val="left" w:pos="6412"/>
+        <w:tab w:val="left" w:pos="7328"/>
+        <w:tab w:val="left" w:pos="8244"/>
+        <w:tab w:val="left" w:pos="9160"/>
+        <w:tab w:val="left" w:pos="10076"/>
+        <w:tab w:val="left" w:pos="10992"/>
+        <w:tab w:val="left" w:pos="11908"/>
+        <w:tab w:val="left" w:pos="12824"/>
+        <w:tab w:val="left" w:pos="13740"/>
+        <w:tab w:val="left" w:pos="14656"/>
+      </w:tabs>
+      <w:spacing w:after="0" w:line="240" w:lineRule="auto"/>
+    </w:pPr>
+    <w:rPr>
+      <w:rFonts w:ascii="Courier New" w:eastAsia="Times New Roman" w:hAnsi="Courier New" w:cs="Courier New"/>
+      <w:sz w:val="20"/>
+      <w:szCs w:val="20"/>
+      <w:lang w:val="en-AU" w:eastAsia="zh-CN"/>
+    </w:rPr>
+  </w:style>
+  <w:style w:type="character" w:customStyle="1" w:styleId="HTMLPreformattedChar">
+    <w:name w:val="HTML Preformatted Char"/>
+    <w:basedOn w:val="DefaultParagraphFont"/>
+    <w:link w:val="HTMLPreformatted"/>
+    <w:uiPriority w:val="99"/>
+    <w:semiHidden/>
+    <w:rsid w:val="004D5853"/>
+    <w:rPr>
+      <w:rFonts w:ascii="Courier New" w:eastAsia="Times New Roman" w:hAnsi="Courier New" w:cs="Courier New"/>
+      <w:sz w:val="20"/>
+      <w:szCs w:val="20"/>
+      <w:lang w:val="en-AU" w:eastAsia="zh-CN"/>
+    </w:rPr>
+  </w:style>
+  <w:style w:type="character" w:customStyle="1" w:styleId="kwd">
+    <w:name w:val="kwd"/>
+    <w:basedOn w:val="DefaultParagraphFont"/>
+    <w:rsid w:val="004D5853"/>
+  </w:style>
+  <w:style w:type="character" w:customStyle="1" w:styleId="pln">
+    <w:name w:val="pln"/>
+    <w:basedOn w:val="DefaultParagraphFont"/>
+    <w:rsid w:val="004D5853"/>
+  </w:style>
+  <w:style w:type="character" w:customStyle="1" w:styleId="pun">
+    <w:name w:val="pun"/>
+    <w:basedOn w:val="DefaultParagraphFont"/>
+    <w:rsid w:val="004D5853"/>
+  </w:style>
+  <w:style w:type="character" w:customStyle="1" w:styleId="typ">
+    <w:name w:val="typ"/>
+    <w:basedOn w:val="DefaultParagraphFont"/>
+    <w:rsid w:val="004D5853"/>
+  </w:style>
 </w:styles>
 </file>
 
 <file path=word/glossary/document.xml><?xml version="1.0" encoding="utf-8"?>
-<w:glossaryDocument xmlns:wpc="http://schemas.microsoft.com/office/word/2010/wordprocessingCanvas" xmlns:cx="http://schemas.microsoft.com/office/drawing/2014/chartex" xmlns:cx1="http://schemas.microsoft.com/office/drawing/2015/9/8/chartex" xmlns:cx2="http://schemas.microsoft.com/office/drawing/2015/10/21/chartex" xmlns:cx3="http://schemas.microsoft.com/office/drawing/2016/5/9/chartex" xmlns:cx4="http://schemas.microsoft.com/office/drawing/2016/5/10/chartex" xmlns:cx5="http://schemas.microsoft.com/office/drawing/2016/5/11/chartex" xmlns:cx6="http://schemas.microsoft.com/office/drawing/2016/5/12/chartex" xmlns:cx7="http://schemas.microsoft.com/office/drawing/2016/5/13/chartex" xmlns:cx8="http://schemas.microsoft.com/office/drawing/2016/5/14/chartex" xmlns:mc="http://schemas.openxmlformats.org/markup-compatibility/2006" xmlns:aink="http://schemas.microsoft.com/office/drawing/2016/ink" xmlns:am3d="http://schemas.microsoft.com/office/drawing/2017/model3d" xmlns:o="urn:schemas-microsoft-com:office:office" xmlns:r="http://schemas.openxmlformats.org/officeDocument/2006/relationships" xmlns:m="http://schemas.openxmlformats.org/officeDocument/2006/math" xmlns:v="urn:schemas-microsoft-com:vml" xmlns:wp14="http://schemas.microsoft.com/office/word/2010/wordprocessingDrawing" xmlns:wp="http://schemas.openxmlformats.org/drawingml/2006/wordprocessingDrawing" xmlns:w10="urn:schemas-microsoft-com:office:word" xmlns:w="http://schemas.openxmlformats.org/wordprocessingml/2006/main" xmlns:w14="http://schemas.microsoft.com/office/word/2010/wordml" xmlns:w15="http://schemas.microsoft.com/office/word/2012/wordml" xmlns:w16cid="http://schemas.microsoft.com/office/word/2016/wordml/cid" xmlns:w16se="http://schemas.microsoft.com/office/word/2015/wordml/symex" xmlns:wpg="http://schemas.microsoft.com/office/word/2010/wordprocessingGroup" xmlns:wpi="http://schemas.microsoft.com/office/word/2010/wordprocessingInk" xmlns:wne="http://schemas.microsoft.com/office/word/2006/wordml" xmlns:wps="http://schemas.microsoft.com/office/word/2010/wordprocessingShape" mc:Ignorable="w14 w15 w16se w16cid wp14">
+<w:glossaryDocument xmlns:wpc="http://schemas.microsoft.com/office/word/2010/wordprocessingCanvas" xmlns:cx="http://schemas.microsoft.com/office/drawing/2014/chartex" xmlns:cx1="http://schemas.microsoft.com/office/drawing/2015/9/8/chartex" xmlns:mc="http://schemas.openxmlformats.org/markup-compatibility/2006" xmlns:o="urn:schemas-microsoft-com:office:office" xmlns:r="http://schemas.openxmlformats.org/officeDocument/2006/relationships" xmlns:m="http://schemas.openxmlformats.org/officeDocument/2006/math" xmlns:v="urn:schemas-microsoft-com:vml" xmlns:wp14="http://schemas.microsoft.com/office/word/2010/wordprocessingDrawing" xmlns:wp="http://schemas.openxmlformats.org/drawingml/2006/wordprocessingDrawing" xmlns:w10="urn:schemas-microsoft-com:office:word" xmlns:w="http://schemas.openxmlformats.org/wordprocessingml/2006/main" xmlns:w14="http://schemas.microsoft.com/office/word/2010/wordml" xmlns:w15="http://schemas.microsoft.com/office/word/2012/wordml" xmlns:w16se="http://schemas.microsoft.com/office/word/2015/wordml/symex" xmlns:wpg="http://schemas.microsoft.com/office/word/2010/wordprocessingGroup" xmlns:wpi="http://schemas.microsoft.com/office/word/2010/wordprocessingInk" xmlns:wne="http://schemas.microsoft.com/office/word/2006/wordml" xmlns:wps="http://schemas.microsoft.com/office/word/2010/wordprocessingShape" mc:Ignorable="w14 w15 w16se wp14">
   <w:docParts>
     <w:docPart>
       <w:docPartPr>
@@ -3629,7 +3904,7 @@
 </file>
 
 <file path=word/glossary/fontTable.xml><?xml version="1.0" encoding="utf-8"?>
-<w:fonts xmlns:mc="http://schemas.openxmlformats.org/markup-compatibility/2006" xmlns:r="http://schemas.openxmlformats.org/officeDocument/2006/relationships" xmlns:w="http://schemas.openxmlformats.org/wordprocessingml/2006/main" xmlns:w14="http://schemas.microsoft.com/office/word/2010/wordml" xmlns:w15="http://schemas.microsoft.com/office/word/2012/wordml" xmlns:w16cid="http://schemas.microsoft.com/office/word/2016/wordml/cid" xmlns:w16se="http://schemas.microsoft.com/office/word/2015/wordml/symex" mc:Ignorable="w14 w15 w16se w16cid">
+<w:fonts xmlns:mc="http://schemas.openxmlformats.org/markup-compatibility/2006" xmlns:r="http://schemas.openxmlformats.org/officeDocument/2006/relationships" xmlns:w="http://schemas.openxmlformats.org/wordprocessingml/2006/main" xmlns:w14="http://schemas.microsoft.com/office/word/2010/wordml" xmlns:w15="http://schemas.microsoft.com/office/word/2012/wordml" xmlns:w16se="http://schemas.microsoft.com/office/word/2015/wordml/symex" mc:Ignorable="w14 w15 w16se">
   <w:font w:name="Times New Roman">
     <w:panose1 w:val="02020603050405020304"/>
     <w:charset w:val="00"/>
@@ -3665,6 +3940,21 @@
     <w:pitch w:val="variable"/>
     <w:sig w:usb0="00000000" w:usb1="10000000" w:usb2="00000000" w:usb3="00000000" w:csb0="80000000" w:csb1="00000000"/>
   </w:font>
+  <w:font w:name="Arial">
+    <w:panose1 w:val="020B0604020202020204"/>
+    <w:charset w:val="00"/>
+    <w:family w:val="swiss"/>
+    <w:pitch w:val="variable"/>
+    <w:sig w:usb0="E0002EFF" w:usb1="C0007843" w:usb2="00000009" w:usb3="00000000" w:csb0="000001FF" w:csb1="00000000"/>
+  </w:font>
+  <w:font w:name="DengXian Light">
+    <w:altName w:val="等线 Light"/>
+    <w:panose1 w:val="00000000000000000000"/>
+    <w:charset w:val="86"/>
+    <w:family w:val="roman"/>
+    <w:notTrueType/>
+    <w:pitch w:val="default"/>
+  </w:font>
   <w:font w:name="Calibri Light">
     <w:panose1 w:val="020F0302020204030204"/>
     <w:charset w:val="00"/>
@@ -3672,11 +3962,19 @@
     <w:pitch w:val="variable"/>
     <w:sig w:usb0="E0002AFF" w:usb1="C000247B" w:usb2="00000009" w:usb3="00000000" w:csb0="000001FF" w:csb1="00000000"/>
   </w:font>
+  <w:font w:name="DengXian">
+    <w:altName w:val="等线"/>
+    <w:panose1 w:val="03000509000000000000"/>
+    <w:charset w:val="86"/>
+    <w:family w:val="script"/>
+    <w:pitch w:val="fixed"/>
+    <w:sig w:usb0="800002BF" w:usb1="38CF7CFA" w:usb2="00000016" w:usb3="00000000" w:csb0="00040001" w:csb1="00000000"/>
+  </w:font>
 </w:fonts>
 </file>
 
 <file path=word/glossary/settings.xml><?xml version="1.0" encoding="utf-8"?>
-<w:settings xmlns:mc="http://schemas.openxmlformats.org/markup-compatibility/2006" xmlns:o="urn:schemas-microsoft-com:office:office" xmlns:r="http://schemas.openxmlformats.org/officeDocument/2006/relationships" xmlns:m="http://schemas.openxmlformats.org/officeDocument/2006/math" xmlns:v="urn:schemas-microsoft-com:vml" xmlns:w10="urn:schemas-microsoft-com:office:word" xmlns:w="http://schemas.openxmlformats.org/wordprocessingml/2006/main" xmlns:w14="http://schemas.microsoft.com/office/word/2010/wordml" xmlns:w15="http://schemas.microsoft.com/office/word/2012/wordml" xmlns:w16cid="http://schemas.microsoft.com/office/word/2016/wordml/cid" xmlns:w16se="http://schemas.microsoft.com/office/word/2015/wordml/symex" xmlns:sl="http://schemas.openxmlformats.org/schemaLibrary/2006/main" mc:Ignorable="w14 w15 w16se w16cid">
+<w:settings xmlns:mc="http://schemas.openxmlformats.org/markup-compatibility/2006" xmlns:o="urn:schemas-microsoft-com:office:office" xmlns:r="http://schemas.openxmlformats.org/officeDocument/2006/relationships" xmlns:m="http://schemas.openxmlformats.org/officeDocument/2006/math" xmlns:v="urn:schemas-microsoft-com:vml" xmlns:w10="urn:schemas-microsoft-com:office:word" xmlns:w="http://schemas.openxmlformats.org/wordprocessingml/2006/main" xmlns:w14="http://schemas.microsoft.com/office/word/2010/wordml" xmlns:w15="http://schemas.microsoft.com/office/word/2012/wordml" xmlns:w16se="http://schemas.microsoft.com/office/word/2015/wordml/symex" xmlns:sl="http://schemas.openxmlformats.org/schemaLibrary/2006/main" mc:Ignorable="w14 w15 w16se">
   <w:view w:val="normal"/>
   <w:defaultTabStop w:val="720"/>
   <w:characterSpacingControl w:val="doNotCompress"/>
@@ -3710,7 +4008,7 @@
     <m:intLim m:val="subSup"/>
     <m:naryLim m:val="undOvr"/>
   </m:mathPr>
-  <w:themeFontLang w:val="en-US"/>
+  <w:themeFontLang w:val="en-US" w:eastAsia="zh-CN" w:bidi="ar-SA"/>
   <w:clrSchemeMapping w:bg1="light1" w:t1="dark1" w:bg2="light2" w:t2="dark2" w:accent1="accent1" w:accent2="accent2" w:accent3="accent3" w:accent4="accent4" w:accent5="accent5" w:accent6="accent6" w:hyperlink="hyperlink" w:followedHyperlink="followedHyperlink"/>
   <w:decimalSymbol w:val="."/>
   <w:listSeparator w:val=","/>
@@ -3719,7 +4017,7 @@
 </file>
 
 <file path=word/glossary/styles.xml><?xml version="1.0" encoding="utf-8"?>
-<w:styles xmlns:mc="http://schemas.openxmlformats.org/markup-compatibility/2006" xmlns:r="http://schemas.openxmlformats.org/officeDocument/2006/relationships" xmlns:w="http://schemas.openxmlformats.org/wordprocessingml/2006/main" xmlns:w14="http://schemas.microsoft.com/office/word/2010/wordml" xmlns:w15="http://schemas.microsoft.com/office/word/2012/wordml" xmlns:w16cid="http://schemas.microsoft.com/office/word/2016/wordml/cid" xmlns:w16se="http://schemas.microsoft.com/office/word/2015/wordml/symex" mc:Ignorable="w14 w15 w16se w16cid">
+<w:styles xmlns:mc="http://schemas.openxmlformats.org/markup-compatibility/2006" xmlns:r="http://schemas.openxmlformats.org/officeDocument/2006/relationships" xmlns:w="http://schemas.openxmlformats.org/wordprocessingml/2006/main" xmlns:w14="http://schemas.microsoft.com/office/word/2010/wordml" xmlns:w15="http://schemas.microsoft.com/office/word/2012/wordml" xmlns:w16se="http://schemas.microsoft.com/office/word/2015/wordml/symex" mc:Ignorable="w14 w15 w16se">
   <w:docDefaults>
     <w:rPrDefault>
       <w:rPr>
@@ -3735,7 +4033,7 @@
       </w:pPr>
     </w:pPrDefault>
   </w:docDefaults>
-  <w:latentStyles w:defLockedState="0" w:defUIPriority="99" w:defSemiHidden="0" w:defUnhideWhenUsed="0" w:defQFormat="0" w:count="375">
+  <w:latentStyles w:defLockedState="0" w:defUIPriority="99" w:defSemiHidden="0" w:defUnhideWhenUsed="0" w:defQFormat="0" w:count="371">
     <w:lsdException w:name="Normal" w:uiPriority="0" w:qFormat="1"/>
     <w:lsdException w:name="heading 1" w:uiPriority="9" w:qFormat="1"/>
     <w:lsdException w:name="heading 2" w:semiHidden="1" w:uiPriority="9" w:unhideWhenUsed="1" w:qFormat="1"/>
@@ -4107,10 +4405,6 @@
     <w:lsdException w:name="List Table 5 Dark Accent 6" w:uiPriority="50"/>
     <w:lsdException w:name="List Table 6 Colorful Accent 6" w:uiPriority="51"/>
     <w:lsdException w:name="List Table 7 Colorful Accent 6" w:uiPriority="52"/>
-    <w:lsdException w:name="Mention" w:semiHidden="1" w:unhideWhenUsed="1"/>
-    <w:lsdException w:name="Smart Hyperlink" w:semiHidden="1" w:unhideWhenUsed="1"/>
-    <w:lsdException w:name="Hashtag" w:semiHidden="1" w:unhideWhenUsed="1"/>
-    <w:lsdException w:name="Unresolved Mention" w:semiHidden="1" w:unhideWhenUsed="1"/>
   </w:latentStyles>
   <w:style w:type="paragraph" w:default="1" w:styleId="Normal">
     <w:name w:val="Normal"/>
@@ -4155,7 +4449,7 @@
 </file>
 
 <file path=word/glossary/webSettings.xml><?xml version="1.0" encoding="utf-8"?>
-<w:webSettings xmlns:mc="http://schemas.openxmlformats.org/markup-compatibility/2006" xmlns:r="http://schemas.openxmlformats.org/officeDocument/2006/relationships" xmlns:w="http://schemas.openxmlformats.org/wordprocessingml/2006/main" xmlns:w14="http://schemas.microsoft.com/office/word/2010/wordml" xmlns:w15="http://schemas.microsoft.com/office/word/2012/wordml" xmlns:w16cid="http://schemas.microsoft.com/office/word/2016/wordml/cid" xmlns:w16se="http://schemas.microsoft.com/office/word/2015/wordml/symex" mc:Ignorable="w14 w15 w16se w16cid">
+<w:webSettings xmlns:mc="http://schemas.openxmlformats.org/markup-compatibility/2006" xmlns:r="http://schemas.openxmlformats.org/officeDocument/2006/relationships" xmlns:w="http://schemas.openxmlformats.org/wordprocessingml/2006/main" xmlns:w14="http://schemas.microsoft.com/office/word/2010/wordml" xmlns:w15="http://schemas.microsoft.com/office/word/2012/wordml" xmlns:w16se="http://schemas.microsoft.com/office/word/2015/wordml/symex" mc:Ignorable="w14 w15 w16se">
   <w:optimizeForBrowser/>
   <w:allowPNG/>
 </w:webSettings>

</xml_diff>

<commit_message>
Added C Programming Notes.docx
</commit_message>
<xml_diff>
--- a/notes/C/C Programming Notes.docx
+++ b/notes/C/C Programming Notes.docx
@@ -1,6 +1,6 @@
 
 <file path=word/document.xml><?xml version="1.0" encoding="utf-8"?>
-<w:document xmlns:wpc="http://schemas.microsoft.com/office/word/2010/wordprocessingCanvas" xmlns:cx="http://schemas.microsoft.com/office/drawing/2014/chartex" xmlns:cx1="http://schemas.microsoft.com/office/drawing/2015/9/8/chartex" xmlns:mc="http://schemas.openxmlformats.org/markup-compatibility/2006" xmlns:o="urn:schemas-microsoft-com:office:office" xmlns:r="http://schemas.openxmlformats.org/officeDocument/2006/relationships" xmlns:m="http://schemas.openxmlformats.org/officeDocument/2006/math" xmlns:v="urn:schemas-microsoft-com:vml" xmlns:wp14="http://schemas.microsoft.com/office/word/2010/wordprocessingDrawing" xmlns:wp="http://schemas.openxmlformats.org/drawingml/2006/wordprocessingDrawing" xmlns:w10="urn:schemas-microsoft-com:office:word" xmlns:w="http://schemas.openxmlformats.org/wordprocessingml/2006/main" xmlns:w14="http://schemas.microsoft.com/office/word/2010/wordml" xmlns:w15="http://schemas.microsoft.com/office/word/2012/wordml" xmlns:w16se="http://schemas.microsoft.com/office/word/2015/wordml/symex" xmlns:wpg="http://schemas.microsoft.com/office/word/2010/wordprocessingGroup" xmlns:wpi="http://schemas.microsoft.com/office/word/2010/wordprocessingInk" xmlns:wne="http://schemas.microsoft.com/office/word/2006/wordml" xmlns:wps="http://schemas.microsoft.com/office/word/2010/wordprocessingShape" mc:Ignorable="w14 w15 w16se wp14">
+<w:document xmlns:wpc="http://schemas.microsoft.com/office/word/2010/wordprocessingCanvas" xmlns:cx="http://schemas.microsoft.com/office/drawing/2014/chartex" xmlns:cx1="http://schemas.microsoft.com/office/drawing/2015/9/8/chartex" xmlns:cx2="http://schemas.microsoft.com/office/drawing/2015/10/21/chartex" xmlns:cx3="http://schemas.microsoft.com/office/drawing/2016/5/9/chartex" xmlns:cx4="http://schemas.microsoft.com/office/drawing/2016/5/10/chartex" xmlns:cx5="http://schemas.microsoft.com/office/drawing/2016/5/11/chartex" xmlns:cx6="http://schemas.microsoft.com/office/drawing/2016/5/12/chartex" xmlns:cx7="http://schemas.microsoft.com/office/drawing/2016/5/13/chartex" xmlns:cx8="http://schemas.microsoft.com/office/drawing/2016/5/14/chartex" xmlns:mc="http://schemas.openxmlformats.org/markup-compatibility/2006" xmlns:aink="http://schemas.microsoft.com/office/drawing/2016/ink" xmlns:am3d="http://schemas.microsoft.com/office/drawing/2017/model3d" xmlns:o="urn:schemas-microsoft-com:office:office" xmlns:r="http://schemas.openxmlformats.org/officeDocument/2006/relationships" xmlns:m="http://schemas.openxmlformats.org/officeDocument/2006/math" xmlns:v="urn:schemas-microsoft-com:vml" xmlns:wp14="http://schemas.microsoft.com/office/word/2010/wordprocessingDrawing" xmlns:wp="http://schemas.openxmlformats.org/drawingml/2006/wordprocessingDrawing" xmlns:w10="urn:schemas-microsoft-com:office:word" xmlns:w="http://schemas.openxmlformats.org/wordprocessingml/2006/main" xmlns:w14="http://schemas.microsoft.com/office/word/2010/wordml" xmlns:w15="http://schemas.microsoft.com/office/word/2012/wordml" xmlns:w16cid="http://schemas.microsoft.com/office/word/2016/wordml/cid" xmlns:w16se="http://schemas.microsoft.com/office/word/2015/wordml/symex" xmlns:wpg="http://schemas.microsoft.com/office/word/2010/wordprocessingGroup" xmlns:wpi="http://schemas.microsoft.com/office/word/2010/wordprocessingInk" xmlns:wne="http://schemas.microsoft.com/office/word/2006/wordml" xmlns:wps="http://schemas.microsoft.com/office/word/2010/wordprocessingShape" mc:Ignorable="w14 w15 w16se w16cid wp14">
   <w:body>
     <w:p>
       <w:pPr>
@@ -1477,6 +1477,7 @@
           <w:rFonts w:ascii="Times New Roman" w:hAnsi="Times New Roman" w:cs="Times New Roman"/>
           <w:b/>
         </w:rPr>
+        <w:lastRenderedPageBreak/>
         <w:t>Understanding main(int argc, char **argv)</w:t>
       </w:r>
       <w:r>
@@ -2061,6 +2062,7 @@
           <w:rFonts w:ascii="Times New Roman" w:hAnsi="Times New Roman" w:cs="Times New Roman"/>
           <w:b/>
         </w:rPr>
+        <w:lastRenderedPageBreak/>
         <w:t>Dynamic Memory Management:</w:t>
       </w:r>
     </w:p>
@@ -2477,166 +2479,2997 @@
           <w:lang w:val="en-AU"/>
         </w:rPr>
         <w:tab/>
-        <w:t>// data type now an ‘int’ and size ‘20</w:t>
+        <w:t>// data type now an ‘int’ and size ‘20’</w:t>
+      </w:r>
+    </w:p>
+    <w:p>
+      <w:pPr>
+        <w:rPr>
+          <w:rFonts w:ascii="Times New Roman" w:hAnsi="Times New Roman" w:cs="Times New Roman"/>
+        </w:rPr>
+      </w:pPr>
+      <w:r>
+        <w:rPr>
+          <w:rFonts w:ascii="Times New Roman" w:hAnsi="Times New Roman" w:cs="Times New Roman"/>
+        </w:rPr>
+        <w:t>*Important*</w:t>
+      </w:r>
+    </w:p>
+    <w:p>
+      <w:pPr>
+        <w:rPr>
+          <w:rFonts w:ascii="Times New Roman" w:hAnsi="Times New Roman" w:cs="Times New Roman"/>
+        </w:rPr>
+      </w:pPr>
+      <w:r>
+        <w:rPr>
+          <w:rFonts w:ascii="Times New Roman" w:hAnsi="Times New Roman" w:cs="Times New Roman"/>
+        </w:rPr>
+        <w:tab/>
+        <w:t>It is important to free the memory</w:t>
+      </w:r>
+      <w:r>
+        <w:rPr>
+          <w:rFonts w:ascii="Times New Roman" w:hAnsi="Times New Roman" w:cs="Times New Roman"/>
+        </w:rPr>
+        <w:t xml:space="preserve"> when using malloc() and calloc()</w:t>
+      </w:r>
+      <w:r>
+        <w:rPr>
+          <w:rFonts w:ascii="Times New Roman" w:hAnsi="Times New Roman" w:cs="Times New Roman"/>
+        </w:rPr>
+        <w:t>.</w:t>
+      </w:r>
+    </w:p>
+    <w:p>
+      <w:pPr>
+        <w:rPr>
+          <w:rFonts w:ascii="Times New Roman" w:hAnsi="Times New Roman" w:cs="Times New Roman"/>
+        </w:rPr>
+      </w:pPr>
+      <w:r>
+        <w:rPr>
+          <w:rFonts w:ascii="Times New Roman" w:hAnsi="Times New Roman" w:cs="Times New Roman"/>
+        </w:rPr>
+        <w:tab/>
+      </w:r>
+      <w:r>
+        <w:rPr>
+          <w:rFonts w:ascii="Times New Roman" w:hAnsi="Times New Roman" w:cs="Times New Roman"/>
+        </w:rPr>
+        <w:t>To free memory:</w:t>
+      </w:r>
+      <w:r>
+        <w:rPr>
+          <w:rFonts w:ascii="Times New Roman" w:hAnsi="Times New Roman" w:cs="Times New Roman"/>
+        </w:rPr>
+        <w:tab/>
+      </w:r>
+    </w:p>
+    <w:p>
+      <w:pPr>
+        <w:ind w:left="720" w:firstLine="720"/>
+        <w:rPr>
+          <w:rFonts w:ascii="Times New Roman" w:hAnsi="Times New Roman" w:cs="Times New Roman"/>
+        </w:rPr>
+      </w:pPr>
+      <w:r>
+        <w:rPr>
+          <w:rFonts w:ascii="Times New Roman" w:hAnsi="Times New Roman" w:cs="Times New Roman"/>
+        </w:rPr>
+        <w:t>free(p);</w:t>
+      </w:r>
+      <w:r>
+        <w:rPr>
+          <w:rFonts w:ascii="Times New Roman" w:hAnsi="Times New Roman" w:cs="Times New Roman"/>
+        </w:rPr>
+        <w:tab/>
+      </w:r>
+      <w:r>
+        <w:rPr>
+          <w:rFonts w:ascii="Times New Roman" w:hAnsi="Times New Roman" w:cs="Times New Roman"/>
+        </w:rPr>
+        <w:tab/>
+        <w:t xml:space="preserve">// This </w:t>
+      </w:r>
+      <w:r>
+        <w:rPr>
+          <w:rFonts w:ascii="Times New Roman" w:hAnsi="Times New Roman" w:cs="Times New Roman"/>
+        </w:rPr>
+        <w:t>frees the reserved memory of the pointer *p</w:t>
+      </w:r>
+    </w:p>
+    <w:p>
+      <w:pPr>
+        <w:rPr>
+          <w:rFonts w:ascii="Times New Roman" w:hAnsi="Times New Roman" w:cs="Times New Roman"/>
+        </w:rPr>
+      </w:pPr>
+      <w:r>
+        <w:rPr>
+          <w:rFonts w:ascii="Times New Roman" w:hAnsi="Times New Roman" w:cs="Times New Roman"/>
+        </w:rPr>
+        <w:tab/>
+        <w:t>And it’s a good practice to set the pointer address as NULL after it’s been freed.</w:t>
+      </w:r>
+    </w:p>
+    <w:p>
+      <w:pPr>
+        <w:rPr>
+          <w:rFonts w:ascii="Times New Roman" w:hAnsi="Times New Roman" w:cs="Times New Roman"/>
+        </w:rPr>
+      </w:pPr>
+      <w:r>
+        <w:rPr>
+          <w:rFonts w:ascii="Times New Roman" w:hAnsi="Times New Roman" w:cs="Times New Roman"/>
+        </w:rPr>
+        <w:tab/>
+      </w:r>
+      <w:r>
+        <w:rPr>
+          <w:rFonts w:ascii="Times New Roman" w:hAnsi="Times New Roman" w:cs="Times New Roman"/>
+        </w:rPr>
+        <w:tab/>
+        <w:t>p = NULL;</w:t>
+      </w:r>
+    </w:p>
+    <w:p>
+      <w:pPr>
+        <w:rPr>
+          <w:rFonts w:ascii="Times New Roman" w:hAnsi="Times New Roman" w:cs="Times New Roman"/>
+        </w:rPr>
+      </w:pPr>
+      <w:r>
+        <w:rPr>
+          <w:rFonts w:ascii="Times New Roman" w:hAnsi="Times New Roman" w:cs="Times New Roman"/>
+        </w:rPr>
+        <w:br w:type="page"/>
+      </w:r>
+    </w:p>
+    <w:p>
+      <w:pPr>
+        <w:rPr>
+          <w:rFonts w:ascii="Times New Roman" w:hAnsi="Times New Roman" w:cs="Times New Roman"/>
+        </w:rPr>
+      </w:pPr>
+      <w:r>
+        <w:rPr>
+          <w:rFonts w:ascii="Times New Roman" w:hAnsi="Times New Roman" w:cs="Times New Roman"/>
+        </w:rPr>
+        <w:lastRenderedPageBreak/>
+        <w:t>Forking and Creating a separate Process</w:t>
+      </w:r>
+    </w:p>
+    <w:p>
+      <w:pPr>
+        <w:rPr>
+          <w:rFonts w:ascii="Times New Roman" w:hAnsi="Times New Roman" w:cs="Times New Roman"/>
+        </w:rPr>
+      </w:pPr>
+      <w:r>
+        <w:rPr>
+          <w:rFonts w:ascii="Times New Roman" w:hAnsi="Times New Roman" w:cs="Times New Roman"/>
+        </w:rPr>
+        <w:t>#include &lt;sys/types.h&gt;</w:t>
+      </w:r>
+    </w:p>
+    <w:p>
+      <w:pPr>
+        <w:rPr>
+          <w:rFonts w:ascii="Times New Roman" w:hAnsi="Times New Roman" w:cs="Times New Roman"/>
+        </w:rPr>
+      </w:pPr>
+      <w:r>
+        <w:rPr>
+          <w:rFonts w:ascii="Times New Roman" w:hAnsi="Times New Roman" w:cs="Times New Roman"/>
+        </w:rPr>
+        <w:t>#include &lt;stdio.h&gt;</w:t>
+      </w:r>
+    </w:p>
+    <w:p>
+      <w:pPr>
+        <w:rPr>
+          <w:rFonts w:ascii="Times New Roman" w:hAnsi="Times New Roman" w:cs="Times New Roman"/>
+        </w:rPr>
+      </w:pPr>
+      <w:r>
+        <w:rPr>
+          <w:rFonts w:ascii="Times New Roman" w:hAnsi="Times New Roman" w:cs="Times New Roman"/>
+        </w:rPr>
+        <w:t>#include &lt;unistd.h&gt;</w:t>
+      </w:r>
+    </w:p>
+    <w:p>
+      <w:pPr>
+        <w:rPr>
+          <w:rFonts w:ascii="Times New Roman" w:hAnsi="Times New Roman" w:cs="Times New Roman"/>
+        </w:rPr>
+      </w:pPr>
+      <w:r>
+        <w:rPr>
+          <w:rFonts w:ascii="Times New Roman" w:hAnsi="Times New Roman" w:cs="Times New Roman"/>
+        </w:rPr>
+        <w:t>int main() {</w:t>
+      </w:r>
+    </w:p>
+    <w:p>
+      <w:pPr>
+        <w:rPr>
+          <w:rFonts w:ascii="Times New Roman" w:hAnsi="Times New Roman" w:cs="Times New Roman"/>
+        </w:rPr>
+      </w:pPr>
+      <w:r>
+        <w:rPr>
+          <w:rFonts w:ascii="Times New Roman" w:hAnsi="Times New Roman" w:cs="Times New Roman"/>
+        </w:rPr>
+        <w:tab/>
+        <w:t>pid_t pid;</w:t>
+      </w:r>
+      <w:r>
+        <w:rPr>
+          <w:rFonts w:ascii="Times New Roman" w:hAnsi="Times New Roman" w:cs="Times New Roman"/>
+        </w:rPr>
+        <w:tab/>
+      </w:r>
+      <w:r>
+        <w:rPr>
+          <w:rFonts w:ascii="Times New Roman" w:hAnsi="Times New Roman" w:cs="Times New Roman"/>
+        </w:rPr>
+        <w:tab/>
+        <w:t>// creating a process id</w:t>
+      </w:r>
+    </w:p>
+    <w:p>
+      <w:pPr>
+        <w:rPr>
+          <w:rFonts w:ascii="Times New Roman" w:hAnsi="Times New Roman" w:cs="Times New Roman"/>
+        </w:rPr>
+      </w:pPr>
+      <w:r>
+        <w:rPr>
+          <w:rFonts w:ascii="Times New Roman" w:hAnsi="Times New Roman" w:cs="Times New Roman"/>
+        </w:rPr>
+        <w:tab/>
+        <w:t>pid = fork();</w:t>
+      </w:r>
+      <w:r>
+        <w:rPr>
+          <w:rFonts w:ascii="Times New Roman" w:hAnsi="Times New Roman" w:cs="Times New Roman"/>
+        </w:rPr>
+        <w:tab/>
+      </w:r>
+      <w:r>
+        <w:rPr>
+          <w:rFonts w:ascii="Times New Roman" w:hAnsi="Times New Roman" w:cs="Times New Roman"/>
+        </w:rPr>
+        <w:tab/>
+        <w:t>// Fork a child process</w:t>
+      </w:r>
+    </w:p>
+    <w:p>
+      <w:pPr>
+        <w:rPr>
+          <w:rFonts w:ascii="Times New Roman" w:hAnsi="Times New Roman" w:cs="Times New Roman"/>
+        </w:rPr>
+      </w:pPr>
+      <w:r>
+        <w:rPr>
+          <w:rFonts w:ascii="Times New Roman" w:hAnsi="Times New Roman" w:cs="Times New Roman"/>
+        </w:rPr>
+        <w:tab/>
+      </w:r>
+    </w:p>
+    <w:p>
+      <w:pPr>
+        <w:rPr>
+          <w:rFonts w:ascii="Times New Roman" w:hAnsi="Times New Roman" w:cs="Times New Roman"/>
+        </w:rPr>
+      </w:pPr>
+      <w:r>
+        <w:rPr>
+          <w:rFonts w:ascii="Times New Roman" w:hAnsi="Times New Roman" w:cs="Times New Roman"/>
+        </w:rPr>
+        <w:tab/>
+        <w:t>/*</w:t>
+      </w:r>
+      <w:r>
+        <w:rPr>
+          <w:rFonts w:ascii="Times New Roman" w:hAnsi="Times New Roman" w:cs="Times New Roman"/>
+        </w:rPr>
+        <w:tab/>
+        <w:t>If pid is less than 0, then there’s an error</w:t>
+      </w:r>
+      <w:r>
+        <w:rPr>
+          <w:rFonts w:ascii="Times New Roman" w:hAnsi="Times New Roman" w:cs="Times New Roman"/>
+        </w:rPr>
+        <w:tab/>
+        <w:t>*/</w:t>
+      </w:r>
+    </w:p>
+    <w:p>
+      <w:pPr>
+        <w:rPr>
+          <w:rFonts w:ascii="Times New Roman" w:hAnsi="Times New Roman" w:cs="Times New Roman"/>
+        </w:rPr>
+      </w:pPr>
+      <w:r>
+        <w:rPr>
+          <w:rFonts w:ascii="Times New Roman" w:hAnsi="Times New Roman" w:cs="Times New Roman"/>
+        </w:rPr>
+        <w:tab/>
+        <w:t>if (pid &lt; 0) {</w:t>
+      </w:r>
+    </w:p>
+    <w:p>
+      <w:pPr>
+        <w:rPr>
+          <w:rFonts w:ascii="Times New Roman" w:hAnsi="Times New Roman" w:cs="Times New Roman"/>
+        </w:rPr>
+      </w:pPr>
+      <w:r>
+        <w:rPr>
+          <w:rFonts w:ascii="Times New Roman" w:hAnsi="Times New Roman" w:cs="Times New Roman"/>
+        </w:rPr>
+        <w:tab/>
+      </w:r>
+      <w:r>
+        <w:rPr>
+          <w:rFonts w:ascii="Times New Roman" w:hAnsi="Times New Roman" w:cs="Times New Roman"/>
+        </w:rPr>
+        <w:tab/>
+      </w:r>
+      <w:r>
+        <w:rPr>
+          <w:rFonts w:ascii="Times New Roman" w:hAnsi="Times New Roman" w:cs="Times New Roman"/>
+        </w:rPr>
+        <w:t>printf(stderr, “Fork Failed”);</w:t>
+      </w:r>
+    </w:p>
+    <w:p>
+      <w:pPr>
+        <w:rPr>
+          <w:rFonts w:ascii="Times New Roman" w:hAnsi="Times New Roman" w:cs="Times New Roman"/>
+        </w:rPr>
+      </w:pPr>
+      <w:r>
+        <w:rPr>
+          <w:rFonts w:ascii="Times New Roman" w:hAnsi="Times New Roman" w:cs="Times New Roman"/>
+        </w:rPr>
+        <w:tab/>
+      </w:r>
+      <w:r>
+        <w:rPr>
+          <w:rFonts w:ascii="Times New Roman" w:hAnsi="Times New Roman" w:cs="Times New Roman"/>
+        </w:rPr>
+        <w:tab/>
+        <w:t>return 1;</w:t>
+      </w:r>
+    </w:p>
+    <w:p>
+      <w:pPr>
+        <w:rPr>
+          <w:rFonts w:ascii="Times New Roman" w:hAnsi="Times New Roman" w:cs="Times New Roman"/>
+        </w:rPr>
+      </w:pPr>
+      <w:r>
+        <w:rPr>
+          <w:rFonts w:ascii="Times New Roman" w:hAnsi="Times New Roman" w:cs="Times New Roman"/>
+        </w:rPr>
+        <w:tab/>
+        <w:t>/*</w:t>
+      </w:r>
+      <w:r>
+        <w:rPr>
+          <w:rFonts w:ascii="Times New Roman" w:hAnsi="Times New Roman" w:cs="Times New Roman"/>
+        </w:rPr>
+        <w:tab/>
+        <w:t>If pid is 0, then this is the child process</w:t>
+      </w:r>
+      <w:r>
+        <w:rPr>
+          <w:rFonts w:ascii="Times New Roman" w:hAnsi="Times New Roman" w:cs="Times New Roman"/>
+        </w:rPr>
+        <w:tab/>
+        <w:t>*/</w:t>
+      </w:r>
+    </w:p>
+    <w:p>
+      <w:pPr>
+        <w:rPr>
+          <w:rFonts w:ascii="Times New Roman" w:hAnsi="Times New Roman" w:cs="Times New Roman"/>
+        </w:rPr>
+      </w:pPr>
+      <w:r>
+        <w:rPr>
+          <w:rFonts w:ascii="Times New Roman" w:hAnsi="Times New Roman" w:cs="Times New Roman"/>
+        </w:rPr>
+        <w:tab/>
+        <w:t>}</w:t>
+      </w:r>
+      <w:r>
+        <w:rPr>
+          <w:rFonts w:ascii="Times New Roman" w:hAnsi="Times New Roman" w:cs="Times New Roman"/>
+        </w:rPr>
+        <w:t xml:space="preserve"> else if (pid == 0) {</w:t>
+      </w:r>
+    </w:p>
+    <w:p>
+      <w:pPr>
+        <w:rPr>
+          <w:rFonts w:ascii="Times New Roman" w:hAnsi="Times New Roman" w:cs="Times New Roman"/>
+        </w:rPr>
+      </w:pPr>
+      <w:r>
+        <w:rPr>
+          <w:rFonts w:ascii="Times New Roman" w:hAnsi="Times New Roman" w:cs="Times New Roman"/>
+        </w:rPr>
+        <w:tab/>
+      </w:r>
+      <w:r>
+        <w:rPr>
+          <w:rFonts w:ascii="Times New Roman" w:hAnsi="Times New Roman" w:cs="Times New Roman"/>
+        </w:rPr>
+        <w:tab/>
+        <w:t>printf(“I am the child process”);</w:t>
+      </w:r>
+    </w:p>
+    <w:p>
+      <w:pPr>
+        <w:rPr>
+          <w:rFonts w:ascii="Times New Roman" w:hAnsi="Times New Roman" w:cs="Times New Roman"/>
+        </w:rPr>
+      </w:pPr>
+    </w:p>
+    <w:p>
+      <w:pPr>
+        <w:rPr>
+          <w:rFonts w:ascii="Times New Roman" w:hAnsi="Times New Roman" w:cs="Times New Roman"/>
+        </w:rPr>
+      </w:pPr>
+      <w:r>
+        <w:rPr>
+          <w:rFonts w:ascii="Times New Roman" w:hAnsi="Times New Roman" w:cs="Times New Roman"/>
+        </w:rPr>
+        <w:tab/>
+        <w:t>/*</w:t>
+      </w:r>
+      <w:r>
+        <w:rPr>
+          <w:rFonts w:ascii="Times New Roman" w:hAnsi="Times New Roman" w:cs="Times New Roman"/>
+        </w:rPr>
+        <w:tab/>
+        <w:t>If pid is greater than 0</w:t>
+      </w:r>
+      <w:r>
+        <w:rPr>
+          <w:rFonts w:ascii="Times New Roman" w:hAnsi="Times New Roman" w:cs="Times New Roman"/>
+        </w:rPr>
+        <w:t>, then it is the parent process</w:t>
+      </w:r>
+      <w:r>
+        <w:rPr>
+          <w:rFonts w:ascii="Times New Roman" w:hAnsi="Times New Roman" w:cs="Times New Roman"/>
+        </w:rPr>
+        <w:t>*/</w:t>
+      </w:r>
+    </w:p>
+    <w:p>
+      <w:pPr>
+        <w:rPr>
+          <w:rFonts w:ascii="Times New Roman" w:hAnsi="Times New Roman" w:cs="Times New Roman"/>
+        </w:rPr>
+      </w:pPr>
+      <w:r>
+        <w:rPr>
+          <w:rFonts w:ascii="Times New Roman" w:hAnsi="Times New Roman" w:cs="Times New Roman"/>
+        </w:rPr>
+        <w:tab/>
+        <w:t>}</w:t>
+      </w:r>
+      <w:r>
+        <w:rPr>
+          <w:rFonts w:ascii="Times New Roman" w:hAnsi="Times New Roman" w:cs="Times New Roman"/>
+        </w:rPr>
+        <w:t xml:space="preserve"> else if (pid &gt; 0) {</w:t>
+      </w:r>
+    </w:p>
+    <w:p>
+      <w:pPr>
+        <w:rPr>
+          <w:rFonts w:ascii="Times New Roman" w:hAnsi="Times New Roman" w:cs="Times New Roman"/>
+        </w:rPr>
+      </w:pPr>
+      <w:r>
+        <w:rPr>
+          <w:rFonts w:ascii="Times New Roman" w:hAnsi="Times New Roman" w:cs="Times New Roman"/>
+        </w:rPr>
+        <w:tab/>
+      </w:r>
+      <w:r>
+        <w:rPr>
+          <w:rFonts w:ascii="Times New Roman" w:hAnsi="Times New Roman" w:cs="Times New Roman"/>
+        </w:rPr>
+        <w:tab/>
+        <w:t>wait(NULL);</w:t>
+      </w:r>
+      <w:r>
+        <w:rPr>
+          <w:rFonts w:ascii="Times New Roman" w:hAnsi="Times New Roman" w:cs="Times New Roman"/>
+        </w:rPr>
+        <w:tab/>
+        <w:t>// parent will wait for the child to complete before executing</w:t>
+      </w:r>
+    </w:p>
+    <w:p>
+      <w:pPr>
+        <w:ind w:left="720" w:firstLine="720"/>
+        <w:rPr>
+          <w:rFonts w:ascii="Times New Roman" w:hAnsi="Times New Roman" w:cs="Times New Roman"/>
+        </w:rPr>
+      </w:pPr>
+      <w:r>
+        <w:rPr>
+          <w:rFonts w:ascii="Times New Roman" w:hAnsi="Times New Roman" w:cs="Times New Roman"/>
+        </w:rPr>
+        <w:t>p</w:t>
+      </w:r>
+      <w:r>
+        <w:rPr>
+          <w:rFonts w:ascii="Times New Roman" w:hAnsi="Times New Roman" w:cs="Times New Roman"/>
+        </w:rPr>
+        <w:t>rintf(</w:t>
+      </w:r>
+      <w:r>
+        <w:rPr>
+          <w:rFonts w:ascii="Times New Roman" w:hAnsi="Times New Roman" w:cs="Times New Roman"/>
+        </w:rPr>
+        <w:t>“I am the parent and I waited for the child process!”</w:t>
+      </w:r>
+      <w:r>
+        <w:rPr>
+          <w:rFonts w:ascii="Times New Roman" w:hAnsi="Times New Roman" w:cs="Times New Roman"/>
+        </w:rPr>
+        <w:t>);</w:t>
+      </w:r>
+    </w:p>
+    <w:p>
+      <w:pPr>
+        <w:rPr>
+          <w:rFonts w:ascii="Times New Roman" w:hAnsi="Times New Roman" w:cs="Times New Roman"/>
+        </w:rPr>
+      </w:pPr>
+      <w:r>
+        <w:rPr>
+          <w:rFonts w:ascii="Times New Roman" w:hAnsi="Times New Roman" w:cs="Times New Roman"/>
+        </w:rPr>
+        <w:tab/>
+        <w:t>}</w:t>
+      </w:r>
+    </w:p>
+    <w:p>
+      <w:pPr>
+        <w:rPr>
+          <w:rFonts w:ascii="Times New Roman" w:hAnsi="Times New Roman" w:cs="Times New Roman"/>
+        </w:rPr>
+      </w:pPr>
+      <w:r>
+        <w:rPr>
+          <w:rFonts w:ascii="Times New Roman" w:hAnsi="Times New Roman" w:cs="Times New Roman"/>
+        </w:rPr>
+        <w:tab/>
+        <w:t>return 0;</w:t>
+      </w:r>
+    </w:p>
+    <w:p>
+      <w:pPr>
+        <w:rPr>
+          <w:rFonts w:ascii="Times New Roman" w:hAnsi="Times New Roman" w:cs="Times New Roman"/>
+        </w:rPr>
+      </w:pPr>
+      <w:r>
+        <w:rPr>
+          <w:rFonts w:ascii="Times New Roman" w:hAnsi="Times New Roman" w:cs="Times New Roman"/>
+        </w:rPr>
+        <w:t>}</w:t>
+      </w:r>
+    </w:p>
+    <w:p>
+      <w:pPr>
+        <w:rPr>
+          <w:rFonts w:ascii="Times New Roman" w:hAnsi="Times New Roman" w:cs="Times New Roman"/>
+        </w:rPr>
+      </w:pPr>
+      <w:r>
+        <w:rPr>
+          <w:rFonts w:ascii="Times New Roman" w:hAnsi="Times New Roman" w:cs="Times New Roman"/>
+        </w:rPr>
+        <w:br w:type="page"/>
+      </w:r>
+    </w:p>
+    <w:p>
+      <w:pPr>
+        <w:rPr>
+          <w:rFonts w:ascii="Times New Roman" w:hAnsi="Times New Roman" w:cs="Times New Roman"/>
+        </w:rPr>
+      </w:pPr>
+      <w:r>
+        <w:rPr>
+          <w:rFonts w:ascii="Times New Roman" w:hAnsi="Times New Roman" w:cs="Times New Roman"/>
+        </w:rPr>
+        <w:lastRenderedPageBreak/>
+        <w:t>If you want to use forking you will need to include all of this:</w:t>
+      </w:r>
+    </w:p>
+    <w:p>
+      <w:r>
+        <w:t>#include &lt;unistd.h&gt;</w:t>
+      </w:r>
+      <w:r>
+        <w:tab/>
+        <w:t>// Symbolic Constants</w:t>
+      </w:r>
+    </w:p>
+    <w:p>
+      <w:r>
+        <w:t>#include &lt;sys/types.h&gt;</w:t>
+      </w:r>
+      <w:r>
+        <w:tab/>
+        <w:t>// Primitive System Data Types</w:t>
+      </w:r>
+    </w:p>
+    <w:p>
+      <w:r>
+        <w:t>#include &lt;errno.h&gt;</w:t>
+      </w:r>
+      <w:r>
+        <w:tab/>
+        <w:t>// Errors</w:t>
+      </w:r>
+    </w:p>
+    <w:p>
+      <w:r>
+        <w:t>#include &lt;stdio.h&gt;</w:t>
+      </w:r>
+      <w:r>
+        <w:tab/>
+        <w:t>// input, output</w:t>
+      </w:r>
+    </w:p>
+    <w:p>
+      <w:r>
+        <w:t>#include &lt;sys/wait.h&gt;</w:t>
+      </w:r>
+      <w:r>
+        <w:tab/>
+        <w:t>// Wait for Process Termination</w:t>
+      </w:r>
+    </w:p>
+    <w:p>
+      <w:pPr>
+        <w:rPr>
+          <w:rFonts w:ascii="Times New Roman" w:hAnsi="Times New Roman" w:cs="Times New Roman"/>
+        </w:rPr>
+      </w:pPr>
+      <w:r>
+        <w:t>#include &lt;stdlib.h&gt;</w:t>
+      </w:r>
+      <w:r>
+        <w:tab/>
+        <w:t>// Standard Library</w:t>
+      </w:r>
+    </w:p>
+    <w:p>
+      <w:pPr>
+        <w:rPr>
+          <w:rFonts w:ascii="Times New Roman" w:hAnsi="Times New Roman" w:cs="Times New Roman"/>
+        </w:rPr>
+      </w:pPr>
+    </w:p>
+    <w:p>
+      <w:pPr>
+        <w:rPr>
+          <w:rFonts w:ascii="Times New Roman" w:hAnsi="Times New Roman" w:cs="Times New Roman"/>
+        </w:rPr>
+      </w:pPr>
+      <w:r>
+        <w:rPr>
+          <w:rFonts w:ascii="Times New Roman" w:hAnsi="Times New Roman" w:cs="Times New Roman"/>
+        </w:rPr>
+        <w:t>Make file</w:t>
+      </w:r>
+      <w:r>
+        <w:rPr>
+          <w:rFonts w:ascii="Times New Roman" w:hAnsi="Times New Roman" w:cs="Times New Roman"/>
+        </w:rPr>
+        <w:t>:</w:t>
+      </w:r>
+    </w:p>
+    <w:p>
+      <w:pPr>
+        <w:rPr>
+          <w:rFonts w:ascii="Times New Roman" w:hAnsi="Times New Roman" w:cs="Times New Roman"/>
+        </w:rPr>
+      </w:pPr>
+      <w:r>
+        <w:rPr>
+          <w:rFonts w:ascii="Times New Roman" w:hAnsi="Times New Roman" w:cs="Times New Roman"/>
+        </w:rPr>
+        <w:tab/>
+      </w:r>
+      <w:r>
+        <w:rPr>
+          <w:rFonts w:ascii="Times New Roman" w:hAnsi="Times New Roman" w:cs="Times New Roman"/>
+        </w:rPr>
+        <w:t>To create a make file, create a file called ‘Makefile’</w:t>
+      </w:r>
+    </w:p>
+    <w:p>
+      <w:pPr>
+        <w:rPr>
+          <w:rFonts w:ascii="Times New Roman" w:hAnsi="Times New Roman" w:cs="Times New Roman"/>
+        </w:rPr>
+      </w:pPr>
+      <w:r>
+        <w:rPr>
+          <w:rFonts w:ascii="Times New Roman" w:hAnsi="Times New Roman" w:cs="Times New Roman"/>
+        </w:rPr>
+        <w:tab/>
+        <w:t>To compile one c program:</w:t>
+      </w:r>
+    </w:p>
+    <w:p>
+      <w:pPr>
+        <w:rPr>
+          <w:rFonts w:ascii="Times New Roman" w:hAnsi="Times New Roman" w:cs="Times New Roman"/>
+        </w:rPr>
+      </w:pPr>
+      <w:r>
+        <w:rPr>
+          <w:rFonts w:ascii="Times New Roman" w:hAnsi="Times New Roman" w:cs="Times New Roman"/>
+        </w:rPr>
+        <w:tab/>
+      </w:r>
+      <w:r>
+        <w:rPr>
+          <w:rFonts w:ascii="Times New Roman" w:hAnsi="Times New Roman" w:cs="Times New Roman"/>
+        </w:rPr>
+        <w:tab/>
+      </w:r>
+      <w:r>
+        <w:rPr>
+          <w:rFonts w:ascii="Times New Roman" w:hAnsi="Times New Roman" w:cs="Times New Roman"/>
+          <w:color w:val="5B9BD5" w:themeColor="accent5"/>
+        </w:rPr>
+        <w:t>myVariable</w:t>
+      </w:r>
+      <w:r>
+        <w:rPr>
+          <w:rFonts w:ascii="Times New Roman" w:hAnsi="Times New Roman" w:cs="Times New Roman"/>
+        </w:rPr>
+        <w:t>:</w:t>
+      </w:r>
+      <w:r>
+        <w:rPr>
+          <w:rFonts w:ascii="Times New Roman" w:hAnsi="Times New Roman" w:cs="Times New Roman"/>
+        </w:rPr>
+        <w:tab/>
+        <w:t>myFile.c</w:t>
+      </w:r>
+    </w:p>
+    <w:p>
+      <w:pPr>
+        <w:rPr>
+          <w:rFonts w:ascii="Times New Roman" w:hAnsi="Times New Roman" w:cs="Times New Roman"/>
+        </w:rPr>
+      </w:pPr>
+      <w:r>
+        <w:rPr>
+          <w:rFonts w:ascii="Times New Roman" w:hAnsi="Times New Roman" w:cs="Times New Roman"/>
+        </w:rPr>
+        <w:tab/>
+      </w:r>
+      <w:r>
+        <w:rPr>
+          <w:rFonts w:ascii="Times New Roman" w:hAnsi="Times New Roman" w:cs="Times New Roman"/>
+        </w:rPr>
+        <w:tab/>
+      </w:r>
+      <w:r>
+        <w:rPr>
+          <w:rFonts w:ascii="Times New Roman" w:hAnsi="Times New Roman" w:cs="Times New Roman"/>
+        </w:rPr>
+        <w:tab/>
+      </w:r>
+      <w:r>
+        <w:rPr>
+          <w:rFonts w:ascii="Times New Roman" w:hAnsi="Times New Roman" w:cs="Times New Roman"/>
+        </w:rPr>
+        <w:t>gcc -std=c99 -o file myFile.c</w:t>
+      </w:r>
+    </w:p>
+    <w:p>
+      <w:pPr>
+        <w:rPr>
+          <w:rFonts w:ascii="Times New Roman" w:hAnsi="Times New Roman" w:cs="Times New Roman"/>
+        </w:rPr>
+      </w:pPr>
+    </w:p>
+    <w:p>
+      <w:pPr>
+        <w:rPr>
+          <w:rFonts w:ascii="Times New Roman" w:hAnsi="Times New Roman" w:cs="Times New Roman"/>
+        </w:rPr>
+      </w:pPr>
+      <w:r>
+        <w:rPr>
+          <w:rFonts w:ascii="Times New Roman" w:hAnsi="Times New Roman" w:cs="Times New Roman"/>
+        </w:rPr>
+        <w:tab/>
+      </w:r>
+      <w:r>
+        <w:rPr>
+          <w:rFonts w:ascii="Times New Roman" w:hAnsi="Times New Roman" w:cs="Times New Roman"/>
+        </w:rPr>
+        <w:t>To compile a bigger project:</w:t>
+      </w:r>
+      <w:r>
+        <w:rPr>
+          <w:rFonts w:ascii="Times New Roman" w:hAnsi="Times New Roman" w:cs="Times New Roman"/>
+        </w:rPr>
+        <w:t xml:space="preserve"> </w:t>
+      </w:r>
+      <w:r>
+        <w:rPr>
+          <w:rFonts w:ascii="Times New Roman" w:hAnsi="Times New Roman" w:cs="Times New Roman"/>
+        </w:rPr>
+        <w:t>https://www.youtube.com/watch?v=_r7i5X0rXJk</w:t>
+      </w:r>
+      <w:r>
+        <w:rPr>
+          <w:rFonts w:ascii="Times New Roman" w:hAnsi="Times New Roman" w:cs="Times New Roman"/>
+        </w:rPr>
+        <w:tab/>
+      </w:r>
+      <w:r>
+        <w:rPr>
+          <w:rFonts w:ascii="Times New Roman" w:hAnsi="Times New Roman" w:cs="Times New Roman"/>
+        </w:rPr>
+        <w:tab/>
+      </w:r>
+    </w:p>
+    <w:p>
+      <w:pPr>
+        <w:rPr>
+          <w:rFonts w:ascii="Times New Roman" w:hAnsi="Times New Roman" w:cs="Times New Roman"/>
+        </w:rPr>
+      </w:pPr>
+      <w:r>
+        <w:rPr>
+          <w:rFonts w:ascii="Times New Roman" w:hAnsi="Times New Roman" w:cs="Times New Roman"/>
+        </w:rPr>
+        <w:tab/>
+      </w:r>
+      <w:r>
+        <w:rPr>
+          <w:rFonts w:ascii="Times New Roman" w:hAnsi="Times New Roman" w:cs="Times New Roman"/>
+        </w:rPr>
+        <w:tab/>
+      </w:r>
+      <w:r>
+        <w:rPr>
+          <w:rFonts w:ascii="Times New Roman" w:hAnsi="Times New Roman" w:cs="Times New Roman"/>
+        </w:rPr>
+        <w:t>fib: fib.o main.o</w:t>
+      </w:r>
+    </w:p>
+    <w:p>
+      <w:pPr>
+        <w:rPr>
+          <w:rFonts w:ascii="Times New Roman" w:hAnsi="Times New Roman" w:cs="Times New Roman"/>
+        </w:rPr>
+      </w:pPr>
+      <w:r>
+        <w:rPr>
+          <w:rFonts w:ascii="Times New Roman" w:hAnsi="Times New Roman" w:cs="Times New Roman"/>
+        </w:rPr>
+        <w:tab/>
+      </w:r>
+      <w:r>
+        <w:rPr>
+          <w:rFonts w:ascii="Times New Roman" w:hAnsi="Times New Roman" w:cs="Times New Roman"/>
+        </w:rPr>
+        <w:tab/>
+      </w:r>
+      <w:r>
+        <w:rPr>
+          <w:rFonts w:ascii="Times New Roman" w:hAnsi="Times New Roman" w:cs="Times New Roman"/>
+        </w:rPr>
+        <w:tab/>
+        <w:t>gcc fib.o main.o -std=c99 -o fib</w:t>
+      </w:r>
+    </w:p>
+    <w:p>
+      <w:pPr>
+        <w:rPr>
+          <w:rFonts w:ascii="Times New Roman" w:hAnsi="Times New Roman" w:cs="Times New Roman"/>
+        </w:rPr>
+      </w:pPr>
+      <w:r>
+        <w:rPr>
+          <w:rFonts w:ascii="Times New Roman" w:hAnsi="Times New Roman" w:cs="Times New Roman"/>
+        </w:rPr>
+        <w:tab/>
+      </w:r>
+      <w:r>
+        <w:rPr>
+          <w:rFonts w:ascii="Times New Roman" w:hAnsi="Times New Roman" w:cs="Times New Roman"/>
+        </w:rPr>
+        <w:tab/>
+        <w:t>fib.o: fib.c fib.h</w:t>
+      </w:r>
+    </w:p>
+    <w:p>
+      <w:pPr>
+        <w:rPr>
+          <w:rFonts w:ascii="Times New Roman" w:hAnsi="Times New Roman" w:cs="Times New Roman"/>
+        </w:rPr>
+      </w:pPr>
+      <w:r>
+        <w:rPr>
+          <w:rFonts w:ascii="Times New Roman" w:hAnsi="Times New Roman" w:cs="Times New Roman"/>
+        </w:rPr>
+        <w:tab/>
+      </w:r>
+      <w:r>
+        <w:rPr>
+          <w:rFonts w:ascii="Times New Roman" w:hAnsi="Times New Roman" w:cs="Times New Roman"/>
+        </w:rPr>
+        <w:tab/>
+      </w:r>
+      <w:r>
+        <w:rPr>
+          <w:rFonts w:ascii="Times New Roman" w:hAnsi="Times New Roman" w:cs="Times New Roman"/>
+        </w:rPr>
+        <w:tab/>
+        <w:t>gcc -c -std=c99 fib.c</w:t>
+      </w:r>
+    </w:p>
+    <w:p>
+      <w:pPr>
+        <w:rPr>
+          <w:rFonts w:ascii="Times New Roman" w:hAnsi="Times New Roman" w:cs="Times New Roman"/>
+        </w:rPr>
+      </w:pPr>
+      <w:r>
+        <w:rPr>
+          <w:rFonts w:ascii="Times New Roman" w:hAnsi="Times New Roman" w:cs="Times New Roman"/>
+        </w:rPr>
+        <w:tab/>
+      </w:r>
+      <w:r>
+        <w:rPr>
+          <w:rFonts w:ascii="Times New Roman" w:hAnsi="Times New Roman" w:cs="Times New Roman"/>
+        </w:rPr>
+        <w:tab/>
+        <w:t>main.o: main.c</w:t>
+      </w:r>
+    </w:p>
+    <w:p>
+      <w:pPr>
+        <w:rPr>
+          <w:rFonts w:ascii="Times New Roman" w:hAnsi="Times New Roman" w:cs="Times New Roman"/>
+        </w:rPr>
+      </w:pPr>
+      <w:r>
+        <w:rPr>
+          <w:rFonts w:ascii="Times New Roman" w:hAnsi="Times New Roman" w:cs="Times New Roman"/>
+        </w:rPr>
+        <w:tab/>
+      </w:r>
+      <w:r>
+        <w:rPr>
+          <w:rFonts w:ascii="Times New Roman" w:hAnsi="Times New Roman" w:cs="Times New Roman"/>
+        </w:rPr>
+        <w:tab/>
+      </w:r>
+      <w:r>
+        <w:rPr>
+          <w:rFonts w:ascii="Times New Roman" w:hAnsi="Times New Roman" w:cs="Times New Roman"/>
+        </w:rPr>
+        <w:tab/>
+        <w:t>gcc -c -std=c99 main.c</w:t>
+      </w:r>
+    </w:p>
+    <w:p>
+      <w:pPr>
+        <w:rPr>
+          <w:rFonts w:ascii="Times New Roman" w:hAnsi="Times New Roman" w:cs="Times New Roman"/>
+        </w:rPr>
+      </w:pPr>
+      <w:r>
+        <w:rPr>
+          <w:rFonts w:ascii="Times New Roman" w:hAnsi="Times New Roman" w:cs="Times New Roman"/>
+        </w:rPr>
+        <w:tab/>
+      </w:r>
+      <w:r>
+        <w:rPr>
+          <w:rFonts w:ascii="Times New Roman" w:hAnsi="Times New Roman" w:cs="Times New Roman"/>
+        </w:rPr>
+        <w:tab/>
+        <w:t>clean:</w:t>
+      </w:r>
+    </w:p>
+    <w:p>
+      <w:pPr>
+        <w:rPr>
+          <w:rFonts w:ascii="Times New Roman" w:hAnsi="Times New Roman" w:cs="Times New Roman"/>
+        </w:rPr>
+      </w:pPr>
+      <w:r>
+        <w:rPr>
+          <w:rFonts w:ascii="Times New Roman" w:hAnsi="Times New Roman" w:cs="Times New Roman"/>
+        </w:rPr>
+        <w:tab/>
+      </w:r>
+      <w:r>
+        <w:rPr>
+          <w:rFonts w:ascii="Times New Roman" w:hAnsi="Times New Roman" w:cs="Times New Roman"/>
+        </w:rPr>
+        <w:tab/>
+      </w:r>
+      <w:r>
+        <w:rPr>
+          <w:rFonts w:ascii="Times New Roman" w:hAnsi="Times New Roman" w:cs="Times New Roman"/>
+        </w:rPr>
+        <w:tab/>
+        <w:t>rm *.o fib</w:t>
+      </w:r>
+    </w:p>
+    <w:p>
+      <w:pPr>
+        <w:rPr>
+          <w:rFonts w:ascii="Times New Roman" w:hAnsi="Times New Roman" w:cs="Times New Roman"/>
+        </w:rPr>
+      </w:pPr>
+      <w:r>
+        <w:rPr>
+          <w:rFonts w:ascii="Times New Roman" w:hAnsi="Times New Roman" w:cs="Times New Roman"/>
+        </w:rPr>
+        <w:t>If you have multiple make files you can specify the -f option to make a specific make file, for example:</w:t>
+      </w:r>
+    </w:p>
+    <w:p>
+      <w:pPr>
+        <w:rPr>
+          <w:rFonts w:ascii="Times New Roman" w:hAnsi="Times New Roman" w:cs="Times New Roman"/>
+        </w:rPr>
+      </w:pPr>
+      <w:r>
+        <w:rPr>
+          <w:rFonts w:ascii="Times New Roman" w:hAnsi="Times New Roman" w:cs="Times New Roman"/>
+        </w:rPr>
+        <w:t>Make -f fibfork.Makefile</w:t>
+      </w:r>
+    </w:p>
+    <w:p>
+      <w:pPr>
+        <w:rPr>
+          <w:rFonts w:ascii="Times New Roman" w:hAnsi="Times New Roman" w:cs="Times New Roman"/>
+        </w:rPr>
+      </w:pPr>
+      <w:r>
+        <w:rPr>
+          <w:rFonts w:ascii="Times New Roman" w:hAnsi="Times New Roman" w:cs="Times New Roman"/>
+        </w:rPr>
+        <w:br w:type="page"/>
+      </w:r>
+    </w:p>
+    <w:p>
+      <w:pPr>
+        <w:rPr>
+          <w:rFonts w:ascii="Times New Roman" w:hAnsi="Times New Roman" w:cs="Times New Roman"/>
+        </w:rPr>
+      </w:pPr>
+      <w:r>
+        <w:rPr>
+          <w:rFonts w:ascii="Times New Roman" w:hAnsi="Times New Roman" w:cs="Times New Roman"/>
+        </w:rPr>
+        <w:lastRenderedPageBreak/>
+        <w:t>Piping:</w:t>
+      </w:r>
+      <w:r>
+        <w:rPr>
+          <w:rFonts w:ascii="Times New Roman" w:hAnsi="Times New Roman" w:cs="Times New Roman"/>
+        </w:rPr>
+        <w:tab/>
+      </w:r>
+    </w:p>
+    <w:p>
+      <w:pPr>
+        <w:rPr>
+          <w:rFonts w:ascii="Times New Roman" w:hAnsi="Times New Roman" w:cs="Times New Roman"/>
+        </w:rPr>
+      </w:pPr>
+      <w:r>
+        <w:rPr>
+          <w:rFonts w:ascii="Times New Roman" w:hAnsi="Times New Roman" w:cs="Times New Roman"/>
+          <w:b/>
+        </w:rPr>
+        <w:t>*Note*</w:t>
+      </w:r>
+      <w:r>
+        <w:rPr>
+          <w:rFonts w:ascii="Times New Roman" w:hAnsi="Times New Roman" w:cs="Times New Roman"/>
+        </w:rPr>
+        <w:t xml:space="preserve"> </w:t>
+      </w:r>
+      <w:r>
+        <w:rPr>
+          <w:rFonts w:ascii="Times New Roman" w:hAnsi="Times New Roman" w:cs="Times New Roman"/>
+        </w:rPr>
+        <w:t>It is important to create a pipe first before forking, so the parent</w:t>
+      </w:r>
+      <w:r>
+        <w:rPr>
+          <w:rFonts w:ascii="Times New Roman" w:hAnsi="Times New Roman" w:cs="Times New Roman"/>
+        </w:rPr>
+        <w:t xml:space="preserve"> process</w:t>
+      </w:r>
+      <w:r>
+        <w:rPr>
+          <w:rFonts w:ascii="Times New Roman" w:hAnsi="Times New Roman" w:cs="Times New Roman"/>
+        </w:rPr>
+        <w:t xml:space="preserve"> creates a message</w:t>
+      </w:r>
+      <w:r>
+        <w:rPr>
+          <w:rFonts w:ascii="Times New Roman" w:hAnsi="Times New Roman" w:cs="Times New Roman"/>
+        </w:rPr>
+        <w:t xml:space="preserve"> via </w:t>
+      </w:r>
+      <w:r>
+        <w:rPr>
+          <w:rFonts w:ascii="Times New Roman" w:hAnsi="Times New Roman" w:cs="Times New Roman"/>
+        </w:rPr>
+        <w:t>[1]</w:t>
+      </w:r>
+      <w:r>
+        <w:rPr>
+          <w:rFonts w:ascii="Times New Roman" w:hAnsi="Times New Roman" w:cs="Times New Roman"/>
+        </w:rPr>
+        <w:t xml:space="preserve">, so if one or more child processes can </w:t>
+      </w:r>
+      <w:r>
+        <w:rPr>
+          <w:rFonts w:ascii="Times New Roman" w:hAnsi="Times New Roman" w:cs="Times New Roman"/>
+        </w:rPr>
+        <w:t>read the message</w:t>
+      </w:r>
+      <w:r>
+        <w:rPr>
+          <w:rFonts w:ascii="Times New Roman" w:hAnsi="Times New Roman" w:cs="Times New Roman"/>
+        </w:rPr>
+        <w:t xml:space="preserve"> via [0]</w:t>
+      </w:r>
+      <w:r>
+        <w:rPr>
+          <w:rFonts w:ascii="Times New Roman" w:hAnsi="Times New Roman" w:cs="Times New Roman"/>
+        </w:rPr>
+        <w:t>.</w:t>
+      </w:r>
+    </w:p>
+    <w:p>
+      <w:pPr>
+        <w:rPr>
+          <w:rFonts w:ascii="Times New Roman" w:hAnsi="Times New Roman" w:cs="Times New Roman"/>
+          <w:i/>
+        </w:rPr>
+      </w:pPr>
+      <w:r>
+        <w:rPr>
+          <w:rFonts w:ascii="Times New Roman" w:hAnsi="Times New Roman" w:cs="Times New Roman"/>
+          <w:i/>
+        </w:rPr>
+        <w:t>On success 0 is returned, On error -1 is returned.</w:t>
+      </w:r>
+    </w:p>
+    <w:p>
+      <w:pPr>
+        <w:rPr>
+          <w:rFonts w:ascii="Times New Roman" w:hAnsi="Times New Roman" w:cs="Times New Roman"/>
+        </w:rPr>
+      </w:pPr>
+      <w:r>
+        <w:rPr>
+          <w:rFonts w:ascii="Times New Roman" w:hAnsi="Times New Roman" w:cs="Times New Roman"/>
+        </w:rPr>
+        <w:tab/>
+        <w:t>Remember that ‘1’ is for writing and ‘0’ is for reading.</w:t>
+      </w:r>
+    </w:p>
+    <w:p>
+      <w:pPr>
+        <w:rPr>
+          <w:rFonts w:ascii="Times New Roman" w:hAnsi="Times New Roman" w:cs="Times New Roman"/>
+        </w:rPr>
+      </w:pPr>
+      <w:r>
+        <w:rPr>
+          <w:rFonts w:ascii="Times New Roman" w:hAnsi="Times New Roman" w:cs="Times New Roman"/>
+        </w:rPr>
+        <w:tab/>
+      </w:r>
+      <w:r>
+        <w:rPr>
+          <w:rFonts w:ascii="Times New Roman" w:hAnsi="Times New Roman" w:cs="Times New Roman"/>
+        </w:rPr>
+        <w:t xml:space="preserve">char *message = </w:t>
+      </w:r>
+      <w:r>
+        <w:rPr>
+          <w:rFonts w:ascii="Times New Roman" w:hAnsi="Times New Roman" w:cs="Times New Roman"/>
+        </w:rPr>
+        <w:t>“This is a message”;</w:t>
+      </w:r>
+    </w:p>
+    <w:p>
+      <w:pPr>
+        <w:rPr>
+          <w:rFonts w:ascii="Times New Roman" w:hAnsi="Times New Roman" w:cs="Times New Roman"/>
+        </w:rPr>
+      </w:pPr>
+      <w:r>
+        <w:rPr>
+          <w:rFonts w:ascii="Times New Roman" w:hAnsi="Times New Roman" w:cs="Times New Roman"/>
+        </w:rPr>
+        <w:tab/>
+        <w:t>int fd[2]</w:t>
+      </w:r>
+      <w:r>
+        <w:rPr>
+          <w:rFonts w:ascii="Times New Roman" w:hAnsi="Times New Roman" w:cs="Times New Roman"/>
+        </w:rPr>
+        <w:t>;</w:t>
+      </w:r>
+    </w:p>
+    <w:p>
+      <w:pPr>
+        <w:rPr>
+          <w:rFonts w:ascii="Times New Roman" w:hAnsi="Times New Roman" w:cs="Times New Roman"/>
+        </w:rPr>
+      </w:pPr>
+      <w:r>
+        <w:rPr>
+          <w:rFonts w:ascii="Times New Roman" w:hAnsi="Times New Roman" w:cs="Times New Roman"/>
+        </w:rPr>
+        <w:tab/>
+      </w:r>
+      <w:r>
+        <w:rPr>
+          <w:rFonts w:ascii="Times New Roman" w:hAnsi="Times New Roman" w:cs="Times New Roman"/>
+        </w:rPr>
+        <w:t>char buf[2048]</w:t>
+      </w:r>
+      <w:r>
+        <w:rPr>
+          <w:rFonts w:ascii="Times New Roman" w:hAnsi="Times New Roman" w:cs="Times New Roman"/>
+        </w:rPr>
+        <w:t>;</w:t>
+      </w:r>
+      <w:r>
+        <w:rPr>
+          <w:rFonts w:ascii="Times New Roman" w:hAnsi="Times New Roman" w:cs="Times New Roman"/>
+        </w:rPr>
+        <w:tab/>
+        <w:t>// size of char array</w:t>
+      </w:r>
+      <w:r>
+        <w:rPr>
+          <w:rFonts w:ascii="Times New Roman" w:hAnsi="Times New Roman" w:cs="Times New Roman"/>
+        </w:rPr>
+        <w:t xml:space="preserve"> (string)</w:t>
+      </w:r>
+    </w:p>
+    <w:p>
+      <w:pPr>
+        <w:rPr>
+          <w:rFonts w:ascii="Times New Roman" w:hAnsi="Times New Roman" w:cs="Times New Roman"/>
+        </w:rPr>
+      </w:pPr>
+      <w:r>
+        <w:rPr>
+          <w:rFonts w:ascii="Times New Roman" w:hAnsi="Times New Roman" w:cs="Times New Roman"/>
+        </w:rPr>
+        <w:tab/>
+        <w:t>Writing example:</w:t>
+      </w:r>
+      <w:r>
+        <w:rPr>
+          <w:rFonts w:ascii="Times New Roman" w:hAnsi="Times New Roman" w:cs="Times New Roman"/>
+        </w:rPr>
+        <w:tab/>
+        <w:t>write(fd[1], message, strlen(message) + 1)</w:t>
+      </w:r>
+      <w:r>
+        <w:rPr>
+          <w:rFonts w:ascii="Times New Roman" w:hAnsi="Times New Roman" w:cs="Times New Roman"/>
+        </w:rPr>
+        <w:t>;</w:t>
+      </w:r>
+    </w:p>
+    <w:p>
+      <w:pPr>
+        <w:ind w:left="720"/>
+        <w:rPr>
+          <w:rFonts w:ascii="Times New Roman" w:hAnsi="Times New Roman" w:cs="Times New Roman"/>
+        </w:rPr>
+      </w:pPr>
+      <w:r>
+        <w:rPr>
+          <w:rFonts w:ascii="Times New Roman" w:hAnsi="Times New Roman" w:cs="Times New Roman"/>
+        </w:rPr>
+        <w:t>// Parameter ‘fd[1]’</w:t>
+      </w:r>
+      <w:r>
+        <w:rPr>
+          <w:rFonts w:ascii="Times New Roman" w:hAnsi="Times New Roman" w:cs="Times New Roman"/>
+        </w:rPr>
+        <w:t xml:space="preserve"> is</w:t>
+      </w:r>
+      <w:r>
+        <w:rPr>
+          <w:rFonts w:ascii="Times New Roman" w:hAnsi="Times New Roman" w:cs="Times New Roman"/>
+        </w:rPr>
+        <w:t xml:space="preserve"> </w:t>
+      </w:r>
+      <w:r>
+        <w:rPr>
+          <w:rFonts w:ascii="Times New Roman" w:hAnsi="Times New Roman" w:cs="Times New Roman"/>
+        </w:rPr>
+        <w:t xml:space="preserve">for </w:t>
+      </w:r>
+      <w:r>
+        <w:rPr>
+          <w:rFonts w:ascii="Times New Roman" w:hAnsi="Times New Roman" w:cs="Times New Roman"/>
+        </w:rPr>
+        <w:t>writing, param 2 ‘message’ is the message, and param 3 is the length</w:t>
+      </w:r>
+    </w:p>
+    <w:p>
+      <w:pPr>
+        <w:ind w:left="720"/>
+        <w:rPr>
+          <w:rFonts w:ascii="Times New Roman" w:hAnsi="Times New Roman" w:cs="Times New Roman"/>
+        </w:rPr>
+      </w:pPr>
+      <w:r>
+        <w:rPr>
+          <w:rFonts w:ascii="Times New Roman" w:hAnsi="Times New Roman" w:cs="Times New Roman"/>
+        </w:rPr>
+        <w:t>Reading example:</w:t>
+      </w:r>
+      <w:r>
+        <w:rPr>
+          <w:rFonts w:ascii="Times New Roman" w:hAnsi="Times New Roman" w:cs="Times New Roman"/>
+        </w:rPr>
+        <w:tab/>
+        <w:t>read(f[0]</w:t>
+      </w:r>
+      <w:r>
+        <w:rPr>
+          <w:rFonts w:ascii="Times New Roman" w:hAnsi="Times New Roman" w:cs="Times New Roman"/>
+        </w:rPr>
+        <w:t>, buf, 2048</w:t>
+      </w:r>
+      <w:r>
+        <w:rPr>
+          <w:rFonts w:ascii="Times New Roman" w:hAnsi="Times New Roman" w:cs="Times New Roman"/>
+        </w:rPr>
+        <w:t>);</w:t>
+      </w:r>
+    </w:p>
+    <w:p>
+      <w:pPr>
+        <w:ind w:left="720"/>
+        <w:rPr>
+          <w:rFonts w:ascii="Times New Roman" w:hAnsi="Times New Roman" w:cs="Times New Roman"/>
+        </w:rPr>
+      </w:pPr>
+      <w:r>
+        <w:rPr>
+          <w:rFonts w:ascii="Times New Roman" w:hAnsi="Times New Roman" w:cs="Times New Roman"/>
+        </w:rPr>
+        <w:t>// Parameter ‘fd[0]’ is for reading, param 2 ‘buf’ stores the message received, and param 3 is the length</w:t>
+      </w:r>
+      <w:r>
+        <w:rPr>
+          <w:rFonts w:ascii="Times New Roman" w:hAnsi="Times New Roman" w:cs="Times New Roman"/>
+        </w:rPr>
+        <w:t>;</w:t>
+      </w:r>
+    </w:p>
+    <w:p>
+      <w:pPr>
+        <w:rPr>
+          <w:rFonts w:ascii="Times New Roman" w:hAnsi="Times New Roman" w:cs="Times New Roman"/>
+        </w:rPr>
+      </w:pPr>
+      <w:r>
+        <w:rPr>
+          <w:rFonts w:ascii="Times New Roman" w:hAnsi="Times New Roman" w:cs="Times New Roman"/>
+        </w:rPr>
+        <w:t>Header files for piping:</w:t>
+      </w:r>
+    </w:p>
+    <w:p>
+      <w:pPr>
+        <w:ind w:left="720"/>
+        <w:rPr>
+          <w:rFonts w:ascii="Times New Roman" w:hAnsi="Times New Roman" w:cs="Times New Roman"/>
+        </w:rPr>
+      </w:pPr>
+      <w:r>
+        <w:rPr>
+          <w:rFonts w:ascii="Times New Roman" w:hAnsi="Times New Roman" w:cs="Times New Roman"/>
+        </w:rPr>
+        <w:t>#include &lt;unistd.h&gt;</w:t>
+      </w:r>
+    </w:p>
+    <w:p>
+      <w:pPr>
+        <w:ind w:left="720"/>
+        <w:rPr>
+          <w:rFonts w:ascii="Times New Roman" w:hAnsi="Times New Roman" w:cs="Times New Roman"/>
+        </w:rPr>
+      </w:pPr>
+      <w:r>
+        <w:rPr>
+          <w:rFonts w:ascii="Times New Roman" w:hAnsi="Times New Roman" w:cs="Times New Roman"/>
+        </w:rPr>
+        <w:t>#include &lt;stdio.h&gt;</w:t>
+      </w:r>
+    </w:p>
+    <w:p>
+      <w:pPr>
+        <w:ind w:left="720"/>
+        <w:rPr>
+          <w:rFonts w:ascii="Times New Roman" w:hAnsi="Times New Roman" w:cs="Times New Roman"/>
+        </w:rPr>
+      </w:pPr>
+      <w:r>
+        <w:rPr>
+          <w:rFonts w:ascii="Times New Roman" w:hAnsi="Times New Roman" w:cs="Times New Roman"/>
+        </w:rPr>
+        <w:t>#include &lt;string.h&gt;</w:t>
+      </w:r>
+    </w:p>
+    <w:p>
+      <w:pPr>
+        <w:ind w:left="720"/>
+        <w:rPr>
+          <w:rFonts w:ascii="Times New Roman" w:hAnsi="Times New Roman" w:cs="Times New Roman"/>
+        </w:rPr>
+      </w:pPr>
+    </w:p>
+    <w:p>
+      <w:pPr>
+        <w:rPr>
+          <w:rFonts w:ascii="Times New Roman" w:hAnsi="Times New Roman" w:cs="Times New Roman"/>
+        </w:rPr>
+      </w:pPr>
+      <w:r>
+        <w:rPr>
+          <w:rFonts w:ascii="Arial" w:hAnsi="Arial" w:cs="Arial"/>
+          <w:b/>
+          <w:sz w:val="28"/>
+        </w:rPr>
+        <w:t>Piping Example -&gt; Next page</w:t>
+      </w:r>
+      <w:r>
+        <w:rPr>
+          <w:rFonts w:ascii="Times New Roman" w:hAnsi="Times New Roman" w:cs="Times New Roman"/>
+        </w:rPr>
+        <w:br w:type="page"/>
+      </w:r>
+    </w:p>
+    <w:p>
+      <w:pPr>
+        <w:rPr>
+          <w:rFonts w:ascii="Times New Roman" w:hAnsi="Times New Roman" w:cs="Times New Roman"/>
+        </w:rPr>
+      </w:pPr>
+      <w:r>
+        <w:rPr>
+          <w:rFonts w:ascii="Times New Roman" w:hAnsi="Times New Roman" w:cs="Times New Roman"/>
+        </w:rPr>
+        <w:lastRenderedPageBreak/>
+        <w:t>Piping example:</w:t>
+      </w:r>
+    </w:p>
+    <w:p>
+      <w:pPr>
+        <w:rPr>
+          <w:rFonts w:ascii="Times New Roman" w:hAnsi="Times New Roman" w:cs="Times New Roman"/>
+        </w:rPr>
+      </w:pPr>
+      <w:r>
+        <w:rPr>
+          <w:rFonts w:ascii="Times New Roman" w:hAnsi="Times New Roman" w:cs="Times New Roman"/>
+        </w:rPr>
+        <w:t>#include &lt;unistd.h&gt;</w:t>
+      </w:r>
+    </w:p>
+    <w:p>
+      <w:pPr>
+        <w:rPr>
+          <w:rFonts w:ascii="Times New Roman" w:hAnsi="Times New Roman" w:cs="Times New Roman"/>
+        </w:rPr>
+      </w:pPr>
+      <w:r>
+        <w:rPr>
+          <w:rFonts w:ascii="Times New Roman" w:hAnsi="Times New Roman" w:cs="Times New Roman"/>
+        </w:rPr>
+        <w:t>#include &lt;sys/types.h&gt;</w:t>
+      </w:r>
+    </w:p>
+    <w:p>
+      <w:pPr>
+        <w:rPr>
+          <w:rFonts w:ascii="Times New Roman" w:hAnsi="Times New Roman" w:cs="Times New Roman"/>
+        </w:rPr>
+      </w:pPr>
+      <w:r>
+        <w:rPr>
+          <w:rFonts w:ascii="Times New Roman" w:hAnsi="Times New Roman" w:cs="Times New Roman"/>
+        </w:rPr>
+        <w:t>#include &lt;stdio.h&gt;</w:t>
+      </w:r>
+    </w:p>
+    <w:p>
+      <w:pPr>
+        <w:rPr>
+          <w:rFonts w:ascii="Times New Roman" w:hAnsi="Times New Roman" w:cs="Times New Roman"/>
+        </w:rPr>
+      </w:pPr>
+      <w:r>
+        <w:rPr>
+          <w:rFonts w:ascii="Times New Roman" w:hAnsi="Times New Roman" w:cs="Times New Roman"/>
+        </w:rPr>
+        <w:t>#include &lt;stdlib.h&gt;</w:t>
+      </w:r>
+    </w:p>
+    <w:p>
+      <w:pPr>
+        <w:rPr>
+          <w:rFonts w:ascii="Times New Roman" w:hAnsi="Times New Roman" w:cs="Times New Roman"/>
+        </w:rPr>
+      </w:pPr>
+      <w:r>
+        <w:rPr>
+          <w:rFonts w:ascii="Times New Roman" w:hAnsi="Times New Roman" w:cs="Times New Roman"/>
+        </w:rPr>
+        <w:t>#include &lt;string.h&gt;</w:t>
+      </w:r>
+    </w:p>
+    <w:p>
+      <w:pPr>
+        <w:rPr>
+          <w:rFonts w:ascii="Times New Roman" w:hAnsi="Times New Roman" w:cs="Times New Roman"/>
+        </w:rPr>
+      </w:pPr>
+      <w:r>
+        <w:rPr>
+          <w:rFonts w:ascii="Times New Roman" w:hAnsi="Times New Roman" w:cs="Times New Roman"/>
+        </w:rPr>
+        <w:t>int main (int argc, char *argv[]) {</w:t>
+      </w:r>
+    </w:p>
+    <w:p>
+      <w:pPr>
+        <w:rPr>
+          <w:rFonts w:ascii="Times New Roman" w:hAnsi="Times New Roman" w:cs="Times New Roman"/>
+        </w:rPr>
+      </w:pPr>
+      <w:r>
+        <w:rPr>
+          <w:rFonts w:ascii="Times New Roman" w:hAnsi="Times New Roman" w:cs="Times New Roman"/>
+        </w:rPr>
+        <w:tab/>
+        <w:t>char *myMessage = “I will divorce your mum!”</w:t>
+      </w:r>
+      <w:r>
+        <w:rPr>
+          <w:rFonts w:ascii="Times New Roman" w:hAnsi="Times New Roman" w:cs="Times New Roman"/>
+        </w:rPr>
+        <w:t>;</w:t>
+      </w:r>
+    </w:p>
+    <w:p>
+      <w:pPr>
+        <w:rPr>
+          <w:rFonts w:ascii="Times New Roman" w:hAnsi="Times New Roman" w:cs="Times New Roman"/>
+        </w:rPr>
+      </w:pPr>
+      <w:r>
+        <w:rPr>
+          <w:rFonts w:ascii="Times New Roman" w:hAnsi="Times New Roman" w:cs="Times New Roman"/>
+        </w:rPr>
+        <w:tab/>
+        <w:t>int fd[2];</w:t>
+      </w:r>
+    </w:p>
+    <w:p>
+      <w:pPr>
+        <w:rPr>
+          <w:rFonts w:ascii="Times New Roman" w:hAnsi="Times New Roman" w:cs="Times New Roman"/>
+        </w:rPr>
+      </w:pPr>
+      <w:r>
+        <w:rPr>
+          <w:rFonts w:ascii="Times New Roman" w:hAnsi="Times New Roman" w:cs="Times New Roman"/>
+        </w:rPr>
+        <w:tab/>
+        <w:t>int p;</w:t>
+      </w:r>
+    </w:p>
+    <w:p>
+      <w:pPr>
+        <w:rPr>
+          <w:rFonts w:ascii="Times New Roman" w:hAnsi="Times New Roman" w:cs="Times New Roman"/>
+        </w:rPr>
+      </w:pPr>
+      <w:r>
+        <w:rPr>
+          <w:rFonts w:ascii="Times New Roman" w:hAnsi="Times New Roman" w:cs="Times New Roman"/>
+        </w:rPr>
+        <w:tab/>
+        <w:t>char *buf;</w:t>
+      </w:r>
+      <w:r>
+        <w:rPr>
+          <w:rFonts w:ascii="Times New Roman" w:hAnsi="Times New Roman" w:cs="Times New Roman"/>
+        </w:rPr>
+        <w:tab/>
+        <w:t>// can be char buf[] or char buf[1024]</w:t>
+      </w:r>
+      <w:r>
+        <w:rPr>
+          <w:rFonts w:ascii="Times New Roman" w:hAnsi="Times New Roman" w:cs="Times New Roman"/>
+        </w:rPr>
+        <w:t>, the number inside is the size</w:t>
+      </w:r>
+    </w:p>
+    <w:p>
+      <w:pPr>
+        <w:rPr>
+          <w:rFonts w:ascii="Times New Roman" w:hAnsi="Times New Roman" w:cs="Times New Roman"/>
+        </w:rPr>
+      </w:pPr>
+      <w:r>
+        <w:rPr>
+          <w:rFonts w:ascii="Times New Roman" w:hAnsi="Times New Roman" w:cs="Times New Roman"/>
+        </w:rPr>
+        <w:tab/>
+        <w:t>pid_t childID;</w:t>
+      </w:r>
+    </w:p>
+    <w:p>
+      <w:pPr>
+        <w:rPr>
+          <w:rFonts w:ascii="Times New Roman" w:hAnsi="Times New Roman" w:cs="Times New Roman"/>
+        </w:rPr>
+      </w:pPr>
+      <w:r>
+        <w:rPr>
+          <w:rFonts w:ascii="Times New Roman" w:hAnsi="Times New Roman" w:cs="Times New Roman"/>
+        </w:rPr>
+        <w:tab/>
+        <w:t>p = pipe(fd);</w:t>
+      </w:r>
+      <w:r>
+        <w:rPr>
+          <w:rFonts w:ascii="Times New Roman" w:hAnsi="Times New Roman" w:cs="Times New Roman"/>
+        </w:rPr>
+        <w:tab/>
+        <w:t>// creates a pipe for the ‘fd’ array</w:t>
+      </w:r>
+    </w:p>
+    <w:p>
+      <w:pPr>
+        <w:rPr>
+          <w:rFonts w:ascii="Times New Roman" w:hAnsi="Times New Roman" w:cs="Times New Roman"/>
+        </w:rPr>
+      </w:pPr>
+      <w:r>
+        <w:rPr>
+          <w:rFonts w:ascii="Times New Roman" w:hAnsi="Times New Roman" w:cs="Times New Roman"/>
+        </w:rPr>
+        <w:tab/>
+        <w:t>if (</w:t>
+      </w:r>
+      <w:r>
+        <w:rPr>
+          <w:rFonts w:ascii="Times New Roman" w:hAnsi="Times New Roman" w:cs="Times New Roman"/>
+        </w:rPr>
+        <w:t>p != 0</w:t>
+      </w:r>
+      <w:r>
+        <w:rPr>
+          <w:rFonts w:ascii="Times New Roman" w:hAnsi="Times New Roman" w:cs="Times New Roman"/>
+        </w:rPr>
+        <w:t>) {</w:t>
+      </w:r>
+    </w:p>
+    <w:p>
+      <w:pPr>
+        <w:rPr>
+          <w:rFonts w:ascii="Times New Roman" w:hAnsi="Times New Roman" w:cs="Times New Roman"/>
+        </w:rPr>
+      </w:pPr>
+      <w:r>
+        <w:rPr>
+          <w:rFonts w:ascii="Times New Roman" w:hAnsi="Times New Roman" w:cs="Times New Roman"/>
+        </w:rPr>
+        <w:tab/>
+      </w:r>
+      <w:r>
+        <w:rPr>
+          <w:rFonts w:ascii="Times New Roman" w:hAnsi="Times New Roman" w:cs="Times New Roman"/>
+        </w:rPr>
+        <w:tab/>
+        <w:t>// If result is 0, it’s a success, if not error</w:t>
+      </w:r>
+    </w:p>
+    <w:p>
+      <w:pPr>
+        <w:rPr>
+          <w:rFonts w:ascii="Times New Roman" w:hAnsi="Times New Roman" w:cs="Times New Roman"/>
+        </w:rPr>
+      </w:pPr>
+      <w:r>
+        <w:rPr>
+          <w:rFonts w:ascii="Times New Roman" w:hAnsi="Times New Roman" w:cs="Times New Roman"/>
+        </w:rPr>
+        <w:tab/>
+        <w:t>}</w:t>
+      </w:r>
+      <w:r>
+        <w:rPr>
+          <w:rFonts w:ascii="Times New Roman" w:hAnsi="Times New Roman" w:cs="Times New Roman"/>
+        </w:rPr>
+        <w:t xml:space="preserve"> </w:t>
+      </w:r>
+    </w:p>
+    <w:p>
+      <w:pPr>
+        <w:rPr>
+          <w:rFonts w:ascii="Times New Roman" w:hAnsi="Times New Roman" w:cs="Times New Roman"/>
+        </w:rPr>
+      </w:pPr>
+      <w:r>
+        <w:rPr>
+          <w:rFonts w:ascii="Times New Roman" w:hAnsi="Times New Roman" w:cs="Times New Roman"/>
+        </w:rPr>
+        <w:tab/>
+        <w:t>childID = fork();</w:t>
+      </w:r>
+      <w:r>
+        <w:rPr>
+          <w:rFonts w:ascii="Times New Roman" w:hAnsi="Times New Roman" w:cs="Times New Roman"/>
+        </w:rPr>
+        <w:tab/>
+        <w:t>// creates a child process (new process)</w:t>
+      </w:r>
+    </w:p>
+    <w:p>
+      <w:pPr>
+        <w:rPr>
+          <w:rFonts w:ascii="Times New Roman" w:hAnsi="Times New Roman" w:cs="Times New Roman"/>
+        </w:rPr>
+      </w:pPr>
+      <w:r>
+        <w:rPr>
+          <w:rFonts w:ascii="Times New Roman" w:hAnsi="Times New Roman" w:cs="Times New Roman"/>
+        </w:rPr>
+        <w:tab/>
+        <w:t>if (childID == 0) {</w:t>
+      </w:r>
+    </w:p>
+    <w:p>
+      <w:pPr>
+        <w:rPr>
+          <w:rFonts w:ascii="Times New Roman" w:hAnsi="Times New Roman" w:cs="Times New Roman"/>
+        </w:rPr>
+      </w:pPr>
+      <w:r>
+        <w:rPr>
+          <w:rFonts w:ascii="Times New Roman" w:hAnsi="Times New Roman" w:cs="Times New Roman"/>
+        </w:rPr>
+        <w:tab/>
+      </w:r>
+      <w:r>
+        <w:rPr>
+          <w:rFonts w:ascii="Times New Roman" w:hAnsi="Times New Roman" w:cs="Times New Roman"/>
+        </w:rPr>
+        <w:tab/>
+        <w:t>printf(“This is the child ID”);</w:t>
+      </w:r>
+    </w:p>
+    <w:p>
+      <w:pPr>
+        <w:rPr>
+          <w:rFonts w:ascii="Times New Roman" w:hAnsi="Times New Roman" w:cs="Times New Roman"/>
+        </w:rPr>
+      </w:pPr>
+      <w:r>
+        <w:rPr>
+          <w:rFonts w:ascii="Times New Roman" w:hAnsi="Times New Roman" w:cs="Times New Roman"/>
+        </w:rPr>
+        <w:tab/>
+      </w:r>
+      <w:r>
+        <w:rPr>
+          <w:rFonts w:ascii="Times New Roman" w:hAnsi="Times New Roman" w:cs="Times New Roman"/>
+        </w:rPr>
+        <w:tab/>
+        <w:t>write(fd[1], myMessage, strlen(myMessage) + 1);</w:t>
+      </w:r>
+      <w:r>
+        <w:rPr>
+          <w:rFonts w:ascii="Times New Roman" w:hAnsi="Times New Roman" w:cs="Times New Roman"/>
+        </w:rPr>
+        <w:tab/>
+        <w:t>// writes message</w:t>
+      </w:r>
+    </w:p>
+    <w:p>
+      <w:pPr>
+        <w:rPr>
+          <w:rFonts w:ascii="Times New Roman" w:hAnsi="Times New Roman" w:cs="Times New Roman"/>
+        </w:rPr>
+      </w:pPr>
+      <w:r>
+        <w:rPr>
+          <w:rFonts w:ascii="Times New Roman" w:hAnsi="Times New Roman" w:cs="Times New Roman"/>
+        </w:rPr>
+        <w:tab/>
+      </w:r>
+      <w:r>
+        <w:rPr>
+          <w:rFonts w:ascii="Times New Roman" w:hAnsi="Times New Roman" w:cs="Times New Roman"/>
+        </w:rPr>
+        <w:tab/>
+        <w:t>exit(0)</w:t>
+      </w:r>
+      <w:r>
+        <w:rPr>
+          <w:rFonts w:ascii="Times New Roman" w:hAnsi="Times New Roman" w:cs="Times New Roman"/>
+        </w:rPr>
+        <w:t>;</w:t>
+      </w:r>
+    </w:p>
+    <w:p>
+      <w:pPr>
+        <w:rPr>
+          <w:rFonts w:ascii="Times New Roman" w:hAnsi="Times New Roman" w:cs="Times New Roman"/>
+        </w:rPr>
+      </w:pPr>
+      <w:r>
+        <w:rPr>
+          <w:rFonts w:ascii="Times New Roman" w:hAnsi="Times New Roman" w:cs="Times New Roman"/>
+        </w:rPr>
+        <w:tab/>
+        <w:t>}</w:t>
+      </w:r>
+      <w:r>
+        <w:rPr>
+          <w:rFonts w:ascii="Times New Roman" w:hAnsi="Times New Roman" w:cs="Times New Roman"/>
+        </w:rPr>
+        <w:t xml:space="preserve"> else {</w:t>
+      </w:r>
+    </w:p>
+    <w:p>
+      <w:pPr>
+        <w:rPr>
+          <w:rFonts w:ascii="Times New Roman" w:hAnsi="Times New Roman" w:cs="Times New Roman"/>
+        </w:rPr>
+      </w:pPr>
+      <w:r>
+        <w:rPr>
+          <w:rFonts w:ascii="Times New Roman" w:hAnsi="Times New Roman" w:cs="Times New Roman"/>
+        </w:rPr>
+        <w:tab/>
+      </w:r>
+      <w:r>
+        <w:rPr>
+          <w:rFonts w:ascii="Times New Roman" w:hAnsi="Times New Roman" w:cs="Times New Roman"/>
+        </w:rPr>
+        <w:tab/>
+        <w:t>printf(“I’m the parent!”);</w:t>
+      </w:r>
+    </w:p>
+    <w:p>
+      <w:pPr>
+        <w:rPr>
+          <w:rFonts w:ascii="Times New Roman" w:hAnsi="Times New Roman" w:cs="Times New Roman"/>
+        </w:rPr>
+      </w:pPr>
+      <w:r>
+        <w:rPr>
+          <w:rFonts w:ascii="Times New Roman" w:hAnsi="Times New Roman" w:cs="Times New Roman"/>
+        </w:rPr>
+        <w:tab/>
+      </w:r>
+      <w:r>
+        <w:rPr>
+          <w:rFonts w:ascii="Times New Roman" w:hAnsi="Times New Roman" w:cs="Times New Roman"/>
+        </w:rPr>
+        <w:tab/>
+        <w:t>read(fd[0], buf, 1024);</w:t>
+      </w:r>
+      <w:r>
+        <w:rPr>
+          <w:rFonts w:ascii="Times New Roman" w:hAnsi="Times New Roman" w:cs="Times New Roman"/>
+        </w:rPr>
+        <w:tab/>
+      </w:r>
+      <w:r>
+        <w:rPr>
+          <w:rFonts w:ascii="Times New Roman" w:hAnsi="Times New Roman" w:cs="Times New Roman"/>
+        </w:rPr>
+        <w:tab/>
+        <w:t>// reads the message and stores in variable ‘buf’</w:t>
+      </w:r>
+    </w:p>
+    <w:p>
+      <w:pPr>
+        <w:rPr>
+          <w:rFonts w:ascii="Times New Roman" w:hAnsi="Times New Roman" w:cs="Times New Roman"/>
+        </w:rPr>
+      </w:pPr>
+      <w:r>
+        <w:rPr>
+          <w:rFonts w:ascii="Times New Roman" w:hAnsi="Times New Roman" w:cs="Times New Roman"/>
+        </w:rPr>
+        <w:tab/>
+      </w:r>
+      <w:r>
+        <w:rPr>
+          <w:rFonts w:ascii="Times New Roman" w:hAnsi="Times New Roman" w:cs="Times New Roman"/>
+        </w:rPr>
+        <w:tab/>
+        <w:t>printf(“\n\nMessage Sent is %s”, buf);</w:t>
+      </w:r>
+    </w:p>
+    <w:p>
+      <w:pPr>
+        <w:rPr>
+          <w:rFonts w:ascii="Times New Roman" w:hAnsi="Times New Roman" w:cs="Times New Roman"/>
+        </w:rPr>
+      </w:pPr>
+      <w:r>
+        <w:rPr>
+          <w:rFonts w:ascii="Times New Roman" w:hAnsi="Times New Roman" w:cs="Times New Roman"/>
+        </w:rPr>
+        <w:tab/>
+        <w:t>}</w:t>
+      </w:r>
+    </w:p>
+    <w:p>
+      <w:pPr>
+        <w:rPr>
+          <w:rFonts w:ascii="Times New Roman" w:hAnsi="Times New Roman" w:cs="Times New Roman"/>
+        </w:rPr>
+      </w:pPr>
+      <w:r>
+        <w:rPr>
+          <w:rFonts w:ascii="Times New Roman" w:hAnsi="Times New Roman" w:cs="Times New Roman"/>
+        </w:rPr>
+        <w:tab/>
+        <w:t>return 0;</w:t>
+      </w:r>
+    </w:p>
+    <w:p>
+      <w:pPr>
+        <w:rPr>
+          <w:rFonts w:ascii="Times New Roman" w:hAnsi="Times New Roman" w:cs="Times New Roman"/>
+        </w:rPr>
+      </w:pPr>
+      <w:r>
+        <w:rPr>
+          <w:rFonts w:ascii="Times New Roman" w:hAnsi="Times New Roman" w:cs="Times New Roman"/>
+        </w:rPr>
+        <w:t>}</w:t>
+      </w:r>
+    </w:p>
+    <w:p>
+      <w:pPr>
+        <w:rPr>
+          <w:rFonts w:ascii="Times New Roman" w:hAnsi="Times New Roman" w:cs="Times New Roman"/>
+        </w:rPr>
+      </w:pPr>
+      <w:r>
+        <w:rPr>
+          <w:rFonts w:ascii="Times New Roman" w:hAnsi="Times New Roman" w:cs="Times New Roman"/>
+        </w:rPr>
+        <w:br w:type="page"/>
+      </w:r>
+    </w:p>
+    <w:p>
+      <w:pPr>
+        <w:rPr>
+          <w:rFonts w:ascii="Times New Roman" w:hAnsi="Times New Roman" w:cs="Times New Roman"/>
+        </w:rPr>
+      </w:pPr>
+      <w:r>
+        <w:rPr>
+          <w:rFonts w:ascii="Times New Roman" w:hAnsi="Times New Roman" w:cs="Times New Roman"/>
+        </w:rPr>
+        <w:lastRenderedPageBreak/>
+        <w:t>Threading - pthreads</w:t>
+      </w:r>
+    </w:p>
+    <w:p>
+      <w:pPr>
+        <w:rPr>
+          <w:rFonts w:ascii="Times New Roman" w:hAnsi="Times New Roman" w:cs="Times New Roman"/>
+        </w:rPr>
+      </w:pPr>
+      <w:r>
+        <w:rPr>
+          <w:rFonts w:ascii="Times New Roman" w:hAnsi="Times New Roman" w:cs="Times New Roman"/>
+        </w:rPr>
+        <w:t>To compile using pthread</w:t>
+      </w:r>
+      <w:r>
+        <w:rPr>
+          <w:rFonts w:ascii="Times New Roman" w:hAnsi="Times New Roman" w:cs="Times New Roman"/>
+        </w:rPr>
+        <w:t>, make sure to include -pthread</w:t>
+      </w:r>
+      <w:r>
+        <w:rPr>
+          <w:rFonts w:ascii="Times New Roman" w:hAnsi="Times New Roman" w:cs="Times New Roman"/>
+        </w:rPr>
+        <w:t>. For example</w:t>
+      </w:r>
+      <w:r>
+        <w:rPr>
+          <w:rFonts w:ascii="Times New Roman" w:hAnsi="Times New Roman" w:cs="Times New Roman"/>
+        </w:rPr>
+        <w:t>:</w:t>
+      </w:r>
+      <w:r>
+        <w:rPr>
+          <w:rFonts w:ascii="Times New Roman" w:hAnsi="Times New Roman" w:cs="Times New Roman"/>
+        </w:rPr>
+        <w:tab/>
+      </w:r>
+    </w:p>
+    <w:p>
+      <w:pPr>
+        <w:ind w:firstLine="720"/>
+        <w:rPr>
+          <w:rFonts w:ascii="Times New Roman" w:hAnsi="Times New Roman" w:cs="Times New Roman"/>
+        </w:rPr>
+      </w:pPr>
+      <w:r>
+        <w:rPr>
+          <w:rFonts w:ascii="Times New Roman" w:hAnsi="Times New Roman" w:cs="Times New Roman"/>
+        </w:rPr>
+        <w:t>gcc -std=c99 -o myThread myThread.c -pthread</w:t>
+      </w:r>
+    </w:p>
+    <w:p>
+      <w:pPr>
+        <w:rPr>
+          <w:rFonts w:ascii="Times New Roman" w:hAnsi="Times New Roman" w:cs="Times New Roman"/>
+        </w:rPr>
+      </w:pPr>
+      <w:r>
+        <w:rPr>
+          <w:rFonts w:ascii="Times New Roman" w:hAnsi="Times New Roman" w:cs="Times New Roman"/>
+        </w:rPr>
+        <w:t>#include &lt;pth</w:t>
+      </w:r>
+      <w:r>
+        <w:rPr>
+          <w:rFonts w:ascii="Times New Roman" w:hAnsi="Times New Roman" w:cs="Times New Roman"/>
+        </w:rPr>
+        <w:t>r</w:t>
+      </w:r>
+      <w:r>
+        <w:rPr>
+          <w:rFonts w:ascii="Times New Roman" w:hAnsi="Times New Roman" w:cs="Times New Roman"/>
+        </w:rPr>
+        <w:t>ead.h&gt;</w:t>
+      </w:r>
+    </w:p>
+    <w:p>
+      <w:pPr>
+        <w:rPr>
+          <w:rFonts w:ascii="Times New Roman" w:hAnsi="Times New Roman" w:cs="Times New Roman"/>
+        </w:rPr>
+      </w:pPr>
+      <w:r>
+        <w:rPr>
+          <w:rFonts w:ascii="Times New Roman" w:hAnsi="Times New Roman" w:cs="Times New Roman"/>
+        </w:rPr>
+        <w:t>void* sum_runner(void* arg) {</w:t>
+      </w:r>
+    </w:p>
+    <w:p>
+      <w:pPr>
+        <w:rPr>
+          <w:rFonts w:ascii="Times New Roman" w:hAnsi="Times New Roman" w:cs="Times New Roman"/>
+        </w:rPr>
+      </w:pPr>
+      <w:r>
+        <w:rPr>
+          <w:rFonts w:ascii="Times New Roman" w:hAnsi="Times New Roman" w:cs="Times New Roman"/>
+        </w:rPr>
+        <w:tab/>
+        <w:t>long long *limit_ptr = (long long *)</w:t>
+      </w:r>
+      <w:r>
+        <w:rPr>
+          <w:rFonts w:ascii="Times New Roman" w:hAnsi="Times New Roman" w:cs="Times New Roman"/>
+        </w:rPr>
+        <w:t>arg;</w:t>
+      </w:r>
+    </w:p>
+    <w:p>
+      <w:pPr>
+        <w:rPr>
+          <w:rFonts w:ascii="Times New Roman" w:hAnsi="Times New Roman" w:cs="Times New Roman"/>
+        </w:rPr>
+      </w:pPr>
+      <w:r>
+        <w:rPr>
+          <w:rFonts w:ascii="Times New Roman" w:hAnsi="Times New Roman" w:cs="Times New Roman"/>
+        </w:rPr>
+        <w:tab/>
+        <w:t>long long limit = *limit_ptr;</w:t>
+      </w:r>
+    </w:p>
+    <w:p>
+      <w:pPr>
+        <w:rPr>
+          <w:rFonts w:ascii="Times New Roman" w:hAnsi="Times New Roman" w:cs="Times New Roman"/>
+        </w:rPr>
+      </w:pPr>
+      <w:r>
+        <w:rPr>
+          <w:rFonts w:ascii="Times New Roman" w:hAnsi="Times New Roman" w:cs="Times New Roman"/>
+        </w:rPr>
+        <w:tab/>
+        <w:t>long long sum = 0;</w:t>
+      </w:r>
+    </w:p>
+    <w:p>
+      <w:pPr>
+        <w:rPr>
+          <w:rFonts w:ascii="Times New Roman" w:hAnsi="Times New Roman" w:cs="Times New Roman"/>
+        </w:rPr>
+      </w:pPr>
+      <w:r>
+        <w:rPr>
+          <w:rFonts w:ascii="Times New Roman" w:hAnsi="Times New Roman" w:cs="Times New Roman"/>
+        </w:rPr>
+        <w:tab/>
+        <w:t>for (long long i = 0; i &lt;= limit; i++) {</w:t>
+      </w:r>
+    </w:p>
+    <w:p>
+      <w:pPr>
+        <w:rPr>
+          <w:rFonts w:ascii="Times New Roman" w:hAnsi="Times New Roman" w:cs="Times New Roman"/>
+        </w:rPr>
+      </w:pPr>
+      <w:r>
+        <w:rPr>
+          <w:rFonts w:ascii="Times New Roman" w:hAnsi="Times New Roman" w:cs="Times New Roman"/>
+        </w:rPr>
+        <w:tab/>
+      </w:r>
+      <w:r>
+        <w:rPr>
+          <w:rFonts w:ascii="Times New Roman" w:hAnsi="Times New Roman" w:cs="Times New Roman"/>
+        </w:rPr>
+        <w:tab/>
+        <w:t xml:space="preserve">sum += </w:t>
+      </w:r>
+      <w:r>
+        <w:rPr>
+          <w:rFonts w:ascii="Times New Roman" w:hAnsi="Times New Roman" w:cs="Times New Roman"/>
+        </w:rPr>
+        <w:t>i;</w:t>
+      </w:r>
+    </w:p>
+    <w:p>
+      <w:pPr>
+        <w:rPr>
+          <w:rFonts w:ascii="Times New Roman" w:hAnsi="Times New Roman" w:cs="Times New Roman"/>
+        </w:rPr>
+      </w:pPr>
+      <w:r>
+        <w:rPr>
+          <w:rFonts w:ascii="Times New Roman" w:hAnsi="Times New Roman" w:cs="Times New Roman"/>
+        </w:rPr>
+        <w:tab/>
+        <w:t>}</w:t>
+      </w:r>
+    </w:p>
+    <w:p>
+      <w:pPr>
+        <w:ind w:left="720" w:hanging="720"/>
+        <w:rPr>
+          <w:rFonts w:ascii="Times New Roman" w:hAnsi="Times New Roman" w:cs="Times New Roman"/>
+        </w:rPr>
+      </w:pPr>
+      <w:r>
+        <w:rPr>
+          <w:rFonts w:ascii="Times New Roman" w:hAnsi="Times New Roman" w:cs="Times New Roman"/>
+        </w:rPr>
+        <w:tab/>
+      </w:r>
+      <w:r>
+        <w:rPr>
+          <w:rFonts w:ascii="Times New Roman" w:hAnsi="Times New Roman" w:cs="Times New Roman"/>
+        </w:rPr>
+        <w:t>p</w:t>
+      </w:r>
+      <w:r>
+        <w:rPr>
+          <w:rFonts w:ascii="Times New Roman" w:hAnsi="Times New Roman" w:cs="Times New Roman"/>
+        </w:rPr>
+        <w:t>thread_exit(</w:t>
+      </w:r>
+      <w:r>
+        <w:rPr>
+          <w:rFonts w:ascii="Times New Roman" w:hAnsi="Times New Roman" w:cs="Times New Roman"/>
+        </w:rPr>
+        <w:t>12</w:t>
+      </w:r>
+      <w:r>
+        <w:rPr>
+          <w:rFonts w:ascii="Times New Roman" w:hAnsi="Times New Roman" w:cs="Times New Roman"/>
+        </w:rPr>
+        <w:t>);</w:t>
+      </w:r>
+      <w:r>
+        <w:rPr>
+          <w:rFonts w:ascii="Times New Roman" w:hAnsi="Times New Roman" w:cs="Times New Roman"/>
+        </w:rPr>
+        <w:tab/>
+        <w:t xml:space="preserve">// This exits the thread, and whatever value is passed inside </w:t>
+      </w:r>
+      <w:r>
+        <w:rPr>
+          <w:rFonts w:ascii="Times New Roman" w:hAnsi="Times New Roman" w:cs="Times New Roman"/>
+        </w:rPr>
+        <w:t xml:space="preserve">the parameter </w:t>
+      </w:r>
+      <w:r>
+        <w:rPr>
+          <w:rFonts w:ascii="Times New Roman" w:hAnsi="Times New Roman" w:cs="Times New Roman"/>
+        </w:rPr>
+        <w:t xml:space="preserve">will </w:t>
+      </w:r>
+      <w:r>
+        <w:rPr>
+          <w:rFonts w:ascii="Times New Roman" w:hAnsi="Times New Roman" w:cs="Times New Roman"/>
+        </w:rPr>
+        <w:t>be the return value</w:t>
+      </w:r>
+    </w:p>
+    <w:p>
+      <w:pPr>
+        <w:rPr>
+          <w:rFonts w:ascii="Times New Roman" w:hAnsi="Times New Roman" w:cs="Times New Roman"/>
+        </w:rPr>
+      </w:pPr>
+      <w:r>
+        <w:rPr>
+          <w:rFonts w:ascii="Times New Roman" w:hAnsi="Times New Roman" w:cs="Times New Roman"/>
+        </w:rPr>
+        <w:t>}</w:t>
+      </w:r>
+    </w:p>
+    <w:p>
+      <w:pPr>
+        <w:rPr>
+          <w:rFonts w:ascii="Times New Roman" w:hAnsi="Times New Roman" w:cs="Times New Roman"/>
+        </w:rPr>
+      </w:pPr>
+      <w:r>
+        <w:rPr>
+          <w:rFonts w:ascii="Times New Roman" w:hAnsi="Times New Roman" w:cs="Times New Roman"/>
+        </w:rPr>
+        <w:t xml:space="preserve">int </w:t>
+      </w:r>
+      <w:r>
+        <w:rPr>
+          <w:rFonts w:ascii="Times New Roman" w:hAnsi="Times New Roman" w:cs="Times New Roman"/>
+        </w:rPr>
+        <w:t>main (</w:t>
+      </w:r>
+      <w:r>
+        <w:rPr>
+          <w:rFonts w:ascii="Times New Roman" w:hAnsi="Times New Roman" w:cs="Times New Roman"/>
+        </w:rPr>
+        <w:t>int argc, char **argv) {</w:t>
+      </w:r>
+    </w:p>
+    <w:p>
+      <w:pPr>
+        <w:rPr>
+          <w:rFonts w:ascii="Times New Roman" w:hAnsi="Times New Roman" w:cs="Times New Roman"/>
+        </w:rPr>
+      </w:pPr>
+      <w:r>
+        <w:rPr>
+          <w:rFonts w:ascii="Times New Roman" w:hAnsi="Times New Roman" w:cs="Times New Roman"/>
+        </w:rPr>
+        <w:tab/>
+      </w:r>
+      <w:r>
+        <w:rPr>
+          <w:rFonts w:ascii="Times New Roman" w:hAnsi="Times New Roman" w:cs="Times New Roman"/>
+        </w:rPr>
+        <w:t>l</w:t>
+      </w:r>
+      <w:r>
+        <w:rPr>
+          <w:rFonts w:ascii="Times New Roman" w:hAnsi="Times New Roman" w:cs="Times New Roman"/>
+        </w:rPr>
+        <w:t>ong long limit = atoll(argv[1]);</w:t>
+      </w:r>
+    </w:p>
+    <w:p>
+      <w:pPr>
+        <w:ind w:left="720"/>
+        <w:rPr>
+          <w:rFonts w:ascii="Times New Roman" w:hAnsi="Times New Roman" w:cs="Times New Roman"/>
+        </w:rPr>
+      </w:pPr>
+      <w:r>
+        <w:rPr>
+          <w:rFonts w:ascii="Times New Roman" w:hAnsi="Times New Roman" w:cs="Times New Roman"/>
+        </w:rPr>
+        <w:t>pthread_t threadID;</w:t>
+      </w:r>
+      <w:r>
+        <w:rPr>
+          <w:rFonts w:ascii="Times New Roman" w:hAnsi="Times New Roman" w:cs="Times New Roman"/>
+        </w:rPr>
+        <w:tab/>
+      </w:r>
+      <w:r>
+        <w:rPr>
+          <w:rFonts w:ascii="Times New Roman" w:hAnsi="Times New Roman" w:cs="Times New Roman"/>
+        </w:rPr>
+        <w:tab/>
+      </w:r>
+      <w:r>
+        <w:rPr>
+          <w:rFonts w:ascii="Times New Roman" w:hAnsi="Times New Roman" w:cs="Times New Roman"/>
+        </w:rPr>
+        <w:t xml:space="preserve">// Create thread </w:t>
+      </w:r>
+      <w:r>
+        <w:rPr>
+          <w:rFonts w:ascii="Times New Roman" w:hAnsi="Times New Roman" w:cs="Times New Roman"/>
+        </w:rPr>
+        <w:t>id</w:t>
+      </w:r>
+    </w:p>
+    <w:p>
+      <w:pPr>
+        <w:ind w:left="720"/>
+        <w:rPr>
+          <w:rFonts w:ascii="Times New Roman" w:hAnsi="Times New Roman" w:cs="Times New Roman"/>
+        </w:rPr>
+      </w:pPr>
+      <w:r>
+        <w:rPr>
+          <w:rFonts w:ascii="Times New Roman" w:hAnsi="Times New Roman" w:cs="Times New Roman"/>
+        </w:rPr>
+        <w:t>pthread_attr_t attr;</w:t>
+      </w:r>
+      <w:r>
+        <w:rPr>
+          <w:rFonts w:ascii="Times New Roman" w:hAnsi="Times New Roman" w:cs="Times New Roman"/>
+        </w:rPr>
+        <w:tab/>
+      </w:r>
+      <w:r>
+        <w:rPr>
+          <w:rFonts w:ascii="Times New Roman" w:hAnsi="Times New Roman" w:cs="Times New Roman"/>
+        </w:rPr>
+        <w:tab/>
+      </w:r>
+      <w:r>
+        <w:rPr>
+          <w:rFonts w:ascii="Times New Roman" w:hAnsi="Times New Roman" w:cs="Times New Roman"/>
+        </w:rPr>
+        <w:t>// Thread attribute</w:t>
+      </w:r>
+      <w:r>
+        <w:rPr>
+          <w:rFonts w:ascii="Times New Roman" w:hAnsi="Times New Roman" w:cs="Times New Roman"/>
+        </w:rPr>
+        <w:t xml:space="preserve"> initialize</w:t>
+      </w:r>
+    </w:p>
+    <w:p>
+      <w:pPr>
+        <w:ind w:left="720"/>
+        <w:rPr>
+          <w:rFonts w:ascii="Times New Roman" w:hAnsi="Times New Roman" w:cs="Times New Roman"/>
+        </w:rPr>
+      </w:pPr>
+      <w:r>
+        <w:rPr>
+          <w:rFonts w:ascii="Times New Roman" w:hAnsi="Times New Roman" w:cs="Times New Roman"/>
+        </w:rPr>
+        <w:t>pthread_attr_init(&amp;attr);</w:t>
+      </w:r>
+      <w:r>
+        <w:rPr>
+          <w:rFonts w:ascii="Times New Roman" w:hAnsi="Times New Roman" w:cs="Times New Roman"/>
+        </w:rPr>
+        <w:tab/>
+      </w:r>
+      <w:r>
+        <w:rPr>
+          <w:rFonts w:ascii="Times New Roman" w:hAnsi="Times New Roman" w:cs="Times New Roman"/>
+        </w:rPr>
+        <w:tab/>
+      </w:r>
+      <w:r>
+        <w:rPr>
+          <w:rFonts w:ascii="Times New Roman" w:hAnsi="Times New Roman" w:cs="Times New Roman"/>
+        </w:rPr>
+        <w:t>// Thread create</w:t>
+      </w:r>
+    </w:p>
+    <w:p>
+      <w:pPr>
+        <w:ind w:left="720"/>
+        <w:rPr>
+          <w:rFonts w:ascii="Times New Roman" w:hAnsi="Times New Roman" w:cs="Times New Roman"/>
+        </w:rPr>
+      </w:pPr>
+      <w:r>
+        <w:rPr>
+          <w:rFonts w:ascii="Times New Roman" w:hAnsi="Times New Roman" w:cs="Times New Roman"/>
+        </w:rPr>
+        <w:t>pthread_create(&amp;threadID, &amp;attr, sum_runner, &amp;limit)</w:t>
+      </w:r>
+      <w:r>
+        <w:rPr>
+          <w:rFonts w:ascii="Times New Roman" w:hAnsi="Times New Roman" w:cs="Times New Roman"/>
+        </w:rPr>
+        <w:t>;</w:t>
+      </w:r>
+      <w:r>
+        <w:rPr>
+          <w:rFonts w:ascii="Times New Roman" w:hAnsi="Times New Roman" w:cs="Times New Roman"/>
+        </w:rPr>
+        <w:tab/>
+        <w:t>// create thread</w:t>
+      </w:r>
+    </w:p>
+    <w:p>
+      <w:pPr>
+        <w:ind w:left="720"/>
+        <w:rPr>
+          <w:rFonts w:ascii="Times New Roman" w:hAnsi="Times New Roman" w:cs="Times New Roman"/>
+        </w:rPr>
+      </w:pPr>
+      <w:r>
+        <w:rPr>
+          <w:rFonts w:ascii="Times New Roman" w:hAnsi="Times New Roman" w:cs="Times New Roman"/>
+        </w:rPr>
+        <w:t>// Param 1 is thread id, P2 is the attribute, P3 is the</w:t>
+      </w:r>
+      <w:r>
+        <w:rPr>
+          <w:rFonts w:ascii="Times New Roman" w:hAnsi="Times New Roman" w:cs="Times New Roman"/>
+        </w:rPr>
+        <w:t xml:space="preserve"> called</w:t>
+      </w:r>
+      <w:r>
+        <w:rPr>
+          <w:rFonts w:ascii="Times New Roman" w:hAnsi="Times New Roman" w:cs="Times New Roman"/>
+        </w:rPr>
+        <w:t xml:space="preserve"> function, </w:t>
+      </w:r>
+      <w:r>
+        <w:rPr>
+          <w:rFonts w:ascii="Times New Roman" w:hAnsi="Times New Roman" w:cs="Times New Roman"/>
+        </w:rPr>
+        <w:t>P4 if any argument/variable</w:t>
+      </w:r>
+      <w:r>
+        <w:rPr>
+          <w:rFonts w:ascii="Times New Roman" w:hAnsi="Times New Roman" w:cs="Times New Roman"/>
+        </w:rPr>
+        <w:t xml:space="preserve"> </w:t>
+      </w:r>
+      <w:r>
+        <w:rPr>
+          <w:rFonts w:ascii="Times New Roman" w:hAnsi="Times New Roman" w:cs="Times New Roman"/>
+        </w:rPr>
+        <w:t xml:space="preserve">  // </w:t>
+      </w:r>
+      <w:r>
+        <w:rPr>
+          <w:rFonts w:ascii="Times New Roman" w:hAnsi="Times New Roman" w:cs="Times New Roman"/>
+        </w:rPr>
+        <w:t>you</w:t>
+      </w:r>
+      <w:r>
+        <w:rPr>
+          <w:rFonts w:ascii="Times New Roman" w:hAnsi="Times New Roman" w:cs="Times New Roman"/>
+        </w:rPr>
+        <w:t xml:space="preserve"> want</w:t>
+      </w:r>
+      <w:r>
+        <w:rPr>
+          <w:rFonts w:ascii="Times New Roman" w:hAnsi="Times New Roman" w:cs="Times New Roman"/>
+        </w:rPr>
+        <w:t xml:space="preserve"> to send to the called function</w:t>
+      </w:r>
+      <w:r>
+        <w:rPr>
+          <w:rFonts w:ascii="Times New Roman" w:hAnsi="Times New Roman" w:cs="Times New Roman"/>
+        </w:rPr>
+        <w:t xml:space="preserve"> (P3)</w:t>
+      </w:r>
+    </w:p>
+    <w:p>
+      <w:pPr>
+        <w:ind w:left="720"/>
+        <w:rPr>
+          <w:rFonts w:ascii="Times New Roman" w:hAnsi="Times New Roman" w:cs="Times New Roman"/>
+        </w:rPr>
+      </w:pPr>
+    </w:p>
+    <w:p>
+      <w:pPr>
+        <w:ind w:left="720"/>
+        <w:rPr>
+          <w:rFonts w:ascii="Times New Roman" w:hAnsi="Times New Roman" w:cs="Times New Roman"/>
+        </w:rPr>
+      </w:pPr>
+      <w:r>
+        <w:rPr>
+          <w:rFonts w:ascii="Times New Roman" w:hAnsi="Times New Roman" w:cs="Times New Roman"/>
+        </w:rPr>
+        <w:t>pthread_join(tid, NULL);</w:t>
+      </w:r>
+      <w:r>
+        <w:rPr>
+          <w:rFonts w:ascii="Times New Roman" w:hAnsi="Times New Roman" w:cs="Times New Roman"/>
+        </w:rPr>
+        <w:tab/>
+        <w:t>// This waits till thread is done working</w:t>
+      </w:r>
+      <w:r>
+        <w:rPr>
+          <w:rFonts w:ascii="Times New Roman" w:hAnsi="Times New Roman" w:cs="Times New Roman"/>
+        </w:rPr>
+        <w:t>, second param is the</w:t>
+      </w:r>
+    </w:p>
+    <w:p>
+      <w:pPr>
+        <w:ind w:left="720"/>
+        <w:rPr>
+          <w:rFonts w:ascii="Times New Roman" w:hAnsi="Times New Roman" w:cs="Times New Roman"/>
+        </w:rPr>
+      </w:pPr>
+      <w:r>
+        <w:rPr>
+          <w:rFonts w:ascii="Times New Roman" w:hAnsi="Times New Roman" w:cs="Times New Roman"/>
+        </w:rPr>
+        <w:t xml:space="preserve"> </w:t>
+      </w:r>
+      <w:r>
+        <w:rPr>
+          <w:rFonts w:ascii="Times New Roman" w:hAnsi="Times New Roman" w:cs="Times New Roman"/>
+        </w:rPr>
+        <w:tab/>
+      </w:r>
+      <w:r>
+        <w:rPr>
+          <w:rFonts w:ascii="Times New Roman" w:hAnsi="Times New Roman" w:cs="Times New Roman"/>
+        </w:rPr>
+        <w:tab/>
+      </w:r>
+      <w:r>
+        <w:rPr>
+          <w:rFonts w:ascii="Times New Roman" w:hAnsi="Times New Roman" w:cs="Times New Roman"/>
+        </w:rPr>
+        <w:tab/>
+      </w:r>
+      <w:r>
+        <w:rPr>
+          <w:rFonts w:ascii="Times New Roman" w:hAnsi="Times New Roman" w:cs="Times New Roman"/>
+        </w:rPr>
+        <w:tab/>
+        <w:t xml:space="preserve">// </w:t>
+      </w:r>
+      <w:r>
+        <w:rPr>
+          <w:rFonts w:ascii="Times New Roman" w:hAnsi="Times New Roman" w:cs="Times New Roman"/>
+        </w:rPr>
+        <w:t>return value</w:t>
+      </w:r>
+      <w:r>
+        <w:rPr>
+          <w:rFonts w:ascii="Times New Roman" w:hAnsi="Times New Roman" w:cs="Times New Roman"/>
+        </w:rPr>
+        <w:t xml:space="preserve"> from pthread_exit(12);</w:t>
+      </w:r>
+    </w:p>
+    <w:p>
+      <w:pPr>
+        <w:ind w:left="720"/>
+        <w:rPr>
+          <w:rFonts w:ascii="Times New Roman" w:hAnsi="Times New Roman" w:cs="Times New Roman"/>
+        </w:rPr>
+      </w:pPr>
+      <w:r>
+        <w:rPr>
+          <w:rFonts w:ascii="Times New Roman" w:hAnsi="Times New Roman" w:cs="Times New Roman"/>
+        </w:rPr>
+        <w:tab/>
+      </w:r>
+      <w:r>
+        <w:rPr>
+          <w:rFonts w:ascii="Times New Roman" w:hAnsi="Times New Roman" w:cs="Times New Roman"/>
+        </w:rPr>
+        <w:tab/>
+      </w:r>
+      <w:r>
+        <w:rPr>
+          <w:rFonts w:ascii="Times New Roman" w:hAnsi="Times New Roman" w:cs="Times New Roman"/>
+        </w:rPr>
+        <w:tab/>
+      </w:r>
+      <w:r>
+        <w:rPr>
+          <w:rFonts w:ascii="Times New Roman" w:hAnsi="Times New Roman" w:cs="Times New Roman"/>
+        </w:rPr>
+        <w:tab/>
+        <w:t>// if second param is null, it doesn’t catch the return value</w:t>
+      </w:r>
+    </w:p>
+    <w:p>
+      <w:pPr>
+        <w:rPr>
+          <w:rFonts w:ascii="Times New Roman" w:hAnsi="Times New Roman" w:cs="Times New Roman"/>
+        </w:rPr>
+      </w:pPr>
+      <w:r>
+        <w:rPr>
+          <w:rFonts w:ascii="Times New Roman" w:hAnsi="Times New Roman" w:cs="Times New Roman"/>
+        </w:rPr>
+        <w:t>}</w:t>
+      </w:r>
+      <w:r>
+        <w:rPr>
+          <w:rFonts w:ascii="Times New Roman" w:hAnsi="Times New Roman" w:cs="Times New Roman"/>
+        </w:rPr>
+        <w:tab/>
+      </w:r>
+    </w:p>
+    <w:p>
+      <w:pPr>
+        <w:rPr>
+          <w:rFonts w:ascii="Times New Roman" w:hAnsi="Times New Roman" w:cs="Times New Roman"/>
+        </w:rPr>
+      </w:pPr>
+      <w:r>
+        <w:rPr>
+          <w:rFonts w:ascii="Times New Roman" w:hAnsi="Times New Roman" w:cs="Times New Roman"/>
+        </w:rPr>
+        <w:t xml:space="preserve"> </w:t>
+      </w:r>
+    </w:p>
+    <w:p>
+      <w:pPr>
+        <w:rPr>
+          <w:rFonts w:ascii="Times New Roman" w:hAnsi="Times New Roman" w:cs="Times New Roman"/>
+        </w:rPr>
+      </w:pPr>
+      <w:r>
+        <w:rPr>
+          <w:rFonts w:ascii="Times New Roman" w:hAnsi="Times New Roman" w:cs="Times New Roman"/>
+        </w:rPr>
+        <w:br w:type="page"/>
+      </w:r>
+    </w:p>
+    <w:p>
+      <w:pPr>
+        <w:rPr>
+          <w:rFonts w:ascii="Times New Roman" w:hAnsi="Times New Roman" w:cs="Times New Roman"/>
+        </w:rPr>
+      </w:pPr>
+      <w:r>
+        <w:rPr>
+          <w:rFonts w:ascii="Times New Roman" w:hAnsi="Times New Roman" w:cs="Times New Roman"/>
+        </w:rPr>
+        <w:lastRenderedPageBreak/>
+        <w:t>Sockets</w:t>
+      </w:r>
+    </w:p>
+    <w:p>
+      <w:pPr>
+        <w:rPr>
+          <w:rFonts w:ascii="Times New Roman" w:hAnsi="Times New Roman" w:cs="Times New Roman"/>
+        </w:rPr>
+      </w:pPr>
+      <w:r>
+        <w:rPr>
+          <w:rFonts w:ascii="Times New Roman" w:hAnsi="Times New Roman" w:cs="Times New Roman"/>
+        </w:rPr>
+        <w:t>Header includes:</w:t>
+      </w:r>
+    </w:p>
+    <w:p>
+      <w:pPr>
+        <w:rPr>
+          <w:rFonts w:ascii="Times New Roman" w:hAnsi="Times New Roman" w:cs="Times New Roman"/>
+        </w:rPr>
+      </w:pPr>
+      <w:r>
+        <w:rPr>
+          <w:rFonts w:ascii="Times New Roman" w:hAnsi="Times New Roman" w:cs="Times New Roman"/>
+        </w:rPr>
+        <w:t>#include &lt;stdio.h&gt;</w:t>
+      </w:r>
+    </w:p>
+    <w:p>
+      <w:pPr>
+        <w:rPr>
+          <w:rFonts w:ascii="Times New Roman" w:hAnsi="Times New Roman" w:cs="Times New Roman"/>
+        </w:rPr>
+      </w:pPr>
+      <w:r>
+        <w:rPr>
+          <w:rFonts w:ascii="Times New Roman" w:hAnsi="Times New Roman" w:cs="Times New Roman"/>
+        </w:rPr>
+        <w:t>#include &lt;sys/types.h&gt;</w:t>
+      </w:r>
+    </w:p>
+    <w:p>
+      <w:pPr>
+        <w:rPr>
+          <w:rFonts w:ascii="Times New Roman" w:hAnsi="Times New Roman" w:cs="Times New Roman"/>
+        </w:rPr>
+      </w:pPr>
+      <w:r>
+        <w:rPr>
+          <w:rFonts w:ascii="Times New Roman" w:hAnsi="Times New Roman" w:cs="Times New Roman"/>
+        </w:rPr>
+        <w:t>#include &lt;sys/socket.h&gt;</w:t>
+      </w:r>
+    </w:p>
+    <w:p>
+      <w:pPr>
+        <w:rPr>
+          <w:rFonts w:ascii="Times New Roman" w:hAnsi="Times New Roman" w:cs="Times New Roman"/>
+        </w:rPr>
+      </w:pPr>
+      <w:r>
+        <w:rPr>
+          <w:rFonts w:ascii="Times New Roman" w:hAnsi="Times New Roman" w:cs="Times New Roman"/>
+        </w:rPr>
+        <w:t>#include &lt;</w:t>
+      </w:r>
+      <w:r>
+        <w:rPr>
+          <w:rFonts w:ascii="Times New Roman" w:hAnsi="Times New Roman" w:cs="Times New Roman"/>
+        </w:rPr>
+        <w:t>netinet/in.h</w:t>
       </w:r>
       <w:bookmarkStart w:id="0" w:name="_GoBack"/>
       <w:bookmarkEnd w:id="0"/>
       <w:r>
         <w:rPr>
           <w:rFonts w:ascii="Times New Roman" w:hAnsi="Times New Roman" w:cs="Times New Roman"/>
-          <w:lang w:val="en-AU"/>
-        </w:rPr>
-        <w:t>’</w:t>
-      </w:r>
-    </w:p>
-    <w:p>
-      <w:pPr>
-        <w:rPr>
-          <w:rFonts w:ascii="Times New Roman" w:hAnsi="Times New Roman" w:cs="Times New Roman"/>
-        </w:rPr>
-      </w:pPr>
-      <w:r>
-        <w:rPr>
-          <w:rFonts w:ascii="Times New Roman" w:hAnsi="Times New Roman" w:cs="Times New Roman"/>
-        </w:rPr>
-        <w:t>*Important*</w:t>
-      </w:r>
-    </w:p>
-    <w:p>
-      <w:pPr>
-        <w:rPr>
-          <w:rFonts w:ascii="Times New Roman" w:hAnsi="Times New Roman" w:cs="Times New Roman"/>
-        </w:rPr>
-      </w:pPr>
-      <w:r>
-        <w:rPr>
-          <w:rFonts w:ascii="Times New Roman" w:hAnsi="Times New Roman" w:cs="Times New Roman"/>
-        </w:rPr>
-        <w:tab/>
-        <w:t>It is important to free the memory</w:t>
-      </w:r>
-      <w:r>
-        <w:rPr>
-          <w:rFonts w:ascii="Times New Roman" w:hAnsi="Times New Roman" w:cs="Times New Roman"/>
-        </w:rPr>
-        <w:t xml:space="preserve"> when using malloc() and calloc()</w:t>
-      </w:r>
-      <w:r>
-        <w:rPr>
-          <w:rFonts w:ascii="Times New Roman" w:hAnsi="Times New Roman" w:cs="Times New Roman"/>
-        </w:rPr>
-        <w:t>.</w:t>
-      </w:r>
-    </w:p>
-    <w:p>
-      <w:pPr>
-        <w:rPr>
-          <w:rFonts w:ascii="Times New Roman" w:hAnsi="Times New Roman" w:cs="Times New Roman"/>
-        </w:rPr>
-      </w:pPr>
-      <w:r>
-        <w:rPr>
-          <w:rFonts w:ascii="Times New Roman" w:hAnsi="Times New Roman" w:cs="Times New Roman"/>
-        </w:rPr>
-        <w:tab/>
-      </w:r>
-      <w:r>
-        <w:rPr>
-          <w:rFonts w:ascii="Times New Roman" w:hAnsi="Times New Roman" w:cs="Times New Roman"/>
-        </w:rPr>
-        <w:t>To free memory:</w:t>
-      </w:r>
-      <w:r>
-        <w:rPr>
-          <w:rFonts w:ascii="Times New Roman" w:hAnsi="Times New Roman" w:cs="Times New Roman"/>
-        </w:rPr>
-        <w:tab/>
-      </w:r>
-    </w:p>
-    <w:p>
-      <w:pPr>
-        <w:ind w:left="720" w:firstLine="720"/>
-        <w:rPr>
-          <w:rFonts w:ascii="Times New Roman" w:hAnsi="Times New Roman" w:cs="Times New Roman"/>
-        </w:rPr>
-      </w:pPr>
-      <w:r>
-        <w:rPr>
-          <w:rFonts w:ascii="Times New Roman" w:hAnsi="Times New Roman" w:cs="Times New Roman"/>
-        </w:rPr>
-        <w:t>free(p);</w:t>
-      </w:r>
-      <w:r>
-        <w:rPr>
-          <w:rFonts w:ascii="Times New Roman" w:hAnsi="Times New Roman" w:cs="Times New Roman"/>
-        </w:rPr>
-        <w:tab/>
-      </w:r>
-      <w:r>
-        <w:rPr>
-          <w:rFonts w:ascii="Times New Roman" w:hAnsi="Times New Roman" w:cs="Times New Roman"/>
-        </w:rPr>
-        <w:tab/>
-        <w:t xml:space="preserve">// This </w:t>
-      </w:r>
-      <w:r>
-        <w:rPr>
-          <w:rFonts w:ascii="Times New Roman" w:hAnsi="Times New Roman" w:cs="Times New Roman"/>
-        </w:rPr>
-        <w:t>frees the reserved memory of the pointer *p</w:t>
-      </w:r>
-    </w:p>
-    <w:p>
-      <w:pPr>
-        <w:rPr>
-          <w:rFonts w:ascii="Times New Roman" w:hAnsi="Times New Roman" w:cs="Times New Roman"/>
-        </w:rPr>
-      </w:pPr>
-      <w:r>
-        <w:rPr>
-          <w:rFonts w:ascii="Times New Roman" w:hAnsi="Times New Roman" w:cs="Times New Roman"/>
-        </w:rPr>
-        <w:tab/>
-        <w:t>And it’s a good practice to set the pointer address as NULL after it’s been freed.</w:t>
-      </w:r>
-    </w:p>
-    <w:p>
-      <w:pPr>
-        <w:rPr>
-          <w:rFonts w:ascii="Times New Roman" w:hAnsi="Times New Roman" w:cs="Times New Roman"/>
-        </w:rPr>
-      </w:pPr>
-      <w:r>
-        <w:rPr>
-          <w:rFonts w:ascii="Times New Roman" w:hAnsi="Times New Roman" w:cs="Times New Roman"/>
-        </w:rPr>
-        <w:tab/>
-      </w:r>
-      <w:r>
-        <w:rPr>
-          <w:rFonts w:ascii="Times New Roman" w:hAnsi="Times New Roman" w:cs="Times New Roman"/>
-        </w:rPr>
-        <w:tab/>
-        <w:t>p = NULL;</w:t>
-      </w:r>
-    </w:p>
-    <w:p>
-      <w:pPr>
-        <w:rPr>
-          <w:rFonts w:ascii="Times New Roman" w:hAnsi="Times New Roman" w:cs="Times New Roman"/>
-        </w:rPr>
-      </w:pPr>
-      <w:r>
-        <w:rPr>
-          <w:rFonts w:ascii="Times New Roman" w:hAnsi="Times New Roman" w:cs="Times New Roman"/>
-        </w:rPr>
-        <w:tab/>
-      </w:r>
-      <w:r>
-        <w:rPr>
-          <w:rFonts w:ascii="Times New Roman" w:hAnsi="Times New Roman" w:cs="Times New Roman"/>
-        </w:rPr>
-        <w:tab/>
+        </w:rPr>
+        <w:t>&gt;</w:t>
+      </w:r>
+    </w:p>
+    <w:p>
+      <w:pPr>
+        <w:rPr>
+          <w:rFonts w:ascii="Times New Roman" w:hAnsi="Times New Roman" w:cs="Times New Roman"/>
+        </w:rPr>
+      </w:pPr>
+      <w:r>
+        <w:rPr>
+          <w:rFonts w:ascii="Times New Roman" w:hAnsi="Times New Roman" w:cs="Times New Roman"/>
+        </w:rPr>
+        <w:tab/>
+      </w:r>
+      <w:r>
+        <w:rPr>
+          <w:rFonts w:ascii="Times New Roman" w:hAnsi="Times New Roman" w:cs="Times New Roman"/>
+        </w:rPr>
+        <w:t>Server:</w:t>
+      </w:r>
+      <w:r>
+        <w:rPr>
+          <w:rFonts w:ascii="Times New Roman" w:hAnsi="Times New Roman" w:cs="Times New Roman"/>
+        </w:rPr>
+        <w:tab/>
+      </w:r>
+    </w:p>
+    <w:p>
+      <w:pPr>
+        <w:pStyle w:val="ListParagraph"/>
+        <w:numPr>
+          <w:ilvl w:val="0"/>
+          <w:numId w:val="5"/>
+        </w:numPr>
+        <w:rPr>
+          <w:rFonts w:ascii="Times New Roman" w:hAnsi="Times New Roman" w:cs="Times New Roman"/>
+        </w:rPr>
+      </w:pPr>
+      <w:r>
+        <w:rPr>
+          <w:rFonts w:ascii="Times New Roman" w:hAnsi="Times New Roman" w:cs="Times New Roman"/>
+        </w:rPr>
+        <w:t>Create a socket with the socket()</w:t>
+      </w:r>
+    </w:p>
+    <w:p>
+      <w:pPr>
+        <w:pStyle w:val="ListParagraph"/>
+        <w:numPr>
+          <w:ilvl w:val="0"/>
+          <w:numId w:val="5"/>
+        </w:numPr>
+        <w:rPr>
+          <w:rFonts w:ascii="Times New Roman" w:hAnsi="Times New Roman" w:cs="Times New Roman"/>
+        </w:rPr>
+      </w:pPr>
+      <w:r>
+        <w:rPr>
+          <w:rFonts w:ascii="Times New Roman" w:hAnsi="Times New Roman" w:cs="Times New Roman"/>
+        </w:rPr>
+        <w:t>Bind the socket to an address using the bind()</w:t>
+      </w:r>
+    </w:p>
+    <w:p>
+      <w:pPr>
+        <w:pStyle w:val="ListParagraph"/>
+        <w:numPr>
+          <w:ilvl w:val="0"/>
+          <w:numId w:val="5"/>
+        </w:numPr>
+        <w:rPr>
+          <w:rFonts w:ascii="Times New Roman" w:hAnsi="Times New Roman" w:cs="Times New Roman"/>
+        </w:rPr>
+      </w:pPr>
+      <w:r>
+        <w:rPr>
+          <w:rFonts w:ascii="Times New Roman" w:hAnsi="Times New Roman" w:cs="Times New Roman"/>
+        </w:rPr>
+        <w:t>Listen for connections with the listen</w:t>
+      </w:r>
+    </w:p>
+    <w:p>
+      <w:pPr>
+        <w:pStyle w:val="ListParagraph"/>
+        <w:numPr>
+          <w:ilvl w:val="0"/>
+          <w:numId w:val="5"/>
+        </w:numPr>
+        <w:rPr>
+          <w:rFonts w:ascii="Times New Roman" w:hAnsi="Times New Roman" w:cs="Times New Roman"/>
+        </w:rPr>
+      </w:pPr>
+      <w:r>
+        <w:rPr>
+          <w:rFonts w:ascii="Times New Roman" w:hAnsi="Times New Roman" w:cs="Times New Roman"/>
+        </w:rPr>
+        <w:t>Accept a connection with the accept()</w:t>
+      </w:r>
+    </w:p>
+    <w:p>
+      <w:pPr>
+        <w:pStyle w:val="ListParagraph"/>
+        <w:numPr>
+          <w:ilvl w:val="0"/>
+          <w:numId w:val="5"/>
+        </w:numPr>
+        <w:rPr>
+          <w:rFonts w:ascii="Times New Roman" w:hAnsi="Times New Roman" w:cs="Times New Roman"/>
+        </w:rPr>
+      </w:pPr>
+      <w:r>
+        <w:rPr>
+          <w:rFonts w:ascii="Times New Roman" w:hAnsi="Times New Roman" w:cs="Times New Roman"/>
+        </w:rPr>
+        <w:t>Send/Receive data using read()/write()</w:t>
+      </w:r>
+    </w:p>
+    <w:p>
+      <w:pPr>
+        <w:ind w:left="720"/>
+        <w:rPr>
+          <w:rFonts w:ascii="Times New Roman" w:hAnsi="Times New Roman" w:cs="Times New Roman"/>
+        </w:rPr>
+      </w:pPr>
+      <w:r>
+        <w:rPr>
+          <w:rFonts w:ascii="Times New Roman" w:hAnsi="Times New Roman" w:cs="Times New Roman"/>
+        </w:rPr>
+        <w:t>Client:</w:t>
+      </w:r>
+    </w:p>
+    <w:p>
+      <w:pPr>
+        <w:pStyle w:val="ListParagraph"/>
+        <w:numPr>
+          <w:ilvl w:val="0"/>
+          <w:numId w:val="5"/>
+        </w:numPr>
+        <w:rPr>
+          <w:rFonts w:ascii="Times New Roman" w:hAnsi="Times New Roman" w:cs="Times New Roman"/>
+        </w:rPr>
+      </w:pPr>
+      <w:r>
+        <w:rPr>
+          <w:rFonts w:ascii="Times New Roman" w:hAnsi="Times New Roman" w:cs="Times New Roman"/>
+        </w:rPr>
+        <w:t>Create a socket with the socket()</w:t>
+      </w:r>
+    </w:p>
+    <w:p>
+      <w:pPr>
+        <w:pStyle w:val="ListParagraph"/>
+        <w:numPr>
+          <w:ilvl w:val="0"/>
+          <w:numId w:val="5"/>
+        </w:numPr>
+        <w:rPr>
+          <w:rFonts w:ascii="Times New Roman" w:hAnsi="Times New Roman" w:cs="Times New Roman"/>
+        </w:rPr>
+      </w:pPr>
+      <w:r>
+        <w:rPr>
+          <w:rFonts w:ascii="Times New Roman" w:hAnsi="Times New Roman" w:cs="Times New Roman"/>
+        </w:rPr>
+        <w:t>Connect the socket to the address of the server using connect()</w:t>
+      </w:r>
+    </w:p>
+    <w:p>
+      <w:pPr>
+        <w:pStyle w:val="ListParagraph"/>
+        <w:numPr>
+          <w:ilvl w:val="0"/>
+          <w:numId w:val="5"/>
+        </w:numPr>
+        <w:rPr>
+          <w:rFonts w:ascii="Times New Roman" w:hAnsi="Times New Roman" w:cs="Times New Roman"/>
+        </w:rPr>
+      </w:pPr>
+      <w:r>
+        <w:rPr>
+          <w:rFonts w:ascii="Times New Roman" w:hAnsi="Times New Roman" w:cs="Times New Roman"/>
+        </w:rPr>
+        <w:t>Send/Receive data using read()/write()</w:t>
       </w:r>
     </w:p>
     <w:p>
@@ -2647,8 +5480,8 @@
       </w:pPr>
     </w:p>
     <w:sectPr>
-      <w:headerReference w:type="default" r:id="rId7"/>
-      <w:footerReference w:type="default" r:id="rId8"/>
+      <w:headerReference w:type="default" r:id="rId8"/>
+      <w:footerReference w:type="default" r:id="rId9"/>
       <w:pgSz w:w="12240" w:h="15840"/>
       <w:pgMar w:top="1440" w:right="1440" w:bottom="1440" w:left="1440" w:header="720" w:footer="720" w:gutter="0"/>
       <w:cols w:space="720"/>
@@ -2659,7 +5492,7 @@
 </file>
 
 <file path=word/endnotes.xml><?xml version="1.0" encoding="utf-8"?>
-<w:endnotes xmlns:wpc="http://schemas.microsoft.com/office/word/2010/wordprocessingCanvas" xmlns:cx="http://schemas.microsoft.com/office/drawing/2014/chartex" xmlns:cx1="http://schemas.microsoft.com/office/drawing/2015/9/8/chartex" xmlns:mc="http://schemas.openxmlformats.org/markup-compatibility/2006" xmlns:o="urn:schemas-microsoft-com:office:office" xmlns:r="http://schemas.openxmlformats.org/officeDocument/2006/relationships" xmlns:m="http://schemas.openxmlformats.org/officeDocument/2006/math" xmlns:v="urn:schemas-microsoft-com:vml" xmlns:wp14="http://schemas.microsoft.com/office/word/2010/wordprocessingDrawing" xmlns:wp="http://schemas.openxmlformats.org/drawingml/2006/wordprocessingDrawing" xmlns:w10="urn:schemas-microsoft-com:office:word" xmlns:w="http://schemas.openxmlformats.org/wordprocessingml/2006/main" xmlns:w14="http://schemas.microsoft.com/office/word/2010/wordml" xmlns:w15="http://schemas.microsoft.com/office/word/2012/wordml" xmlns:w16se="http://schemas.microsoft.com/office/word/2015/wordml/symex" xmlns:wpg="http://schemas.microsoft.com/office/word/2010/wordprocessingGroup" xmlns:wpi="http://schemas.microsoft.com/office/word/2010/wordprocessingInk" xmlns:wne="http://schemas.microsoft.com/office/word/2006/wordml" xmlns:wps="http://schemas.microsoft.com/office/word/2010/wordprocessingShape" mc:Ignorable="w14 w15 w16se wp14">
+<w:endnotes xmlns:wpc="http://schemas.microsoft.com/office/word/2010/wordprocessingCanvas" xmlns:cx="http://schemas.microsoft.com/office/drawing/2014/chartex" xmlns:cx1="http://schemas.microsoft.com/office/drawing/2015/9/8/chartex" xmlns:cx2="http://schemas.microsoft.com/office/drawing/2015/10/21/chartex" xmlns:cx3="http://schemas.microsoft.com/office/drawing/2016/5/9/chartex" xmlns:cx4="http://schemas.microsoft.com/office/drawing/2016/5/10/chartex" xmlns:cx5="http://schemas.microsoft.com/office/drawing/2016/5/11/chartex" xmlns:cx6="http://schemas.microsoft.com/office/drawing/2016/5/12/chartex" xmlns:cx7="http://schemas.microsoft.com/office/drawing/2016/5/13/chartex" xmlns:cx8="http://schemas.microsoft.com/office/drawing/2016/5/14/chartex" xmlns:mc="http://schemas.openxmlformats.org/markup-compatibility/2006" xmlns:aink="http://schemas.microsoft.com/office/drawing/2016/ink" xmlns:am3d="http://schemas.microsoft.com/office/drawing/2017/model3d" xmlns:o="urn:schemas-microsoft-com:office:office" xmlns:r="http://schemas.openxmlformats.org/officeDocument/2006/relationships" xmlns:m="http://schemas.openxmlformats.org/officeDocument/2006/math" xmlns:v="urn:schemas-microsoft-com:vml" xmlns:wp14="http://schemas.microsoft.com/office/word/2010/wordprocessingDrawing" xmlns:wp="http://schemas.openxmlformats.org/drawingml/2006/wordprocessingDrawing" xmlns:w10="urn:schemas-microsoft-com:office:word" xmlns:w="http://schemas.openxmlformats.org/wordprocessingml/2006/main" xmlns:w14="http://schemas.microsoft.com/office/word/2010/wordml" xmlns:w15="http://schemas.microsoft.com/office/word/2012/wordml" xmlns:w16cid="http://schemas.microsoft.com/office/word/2016/wordml/cid" xmlns:w16se="http://schemas.microsoft.com/office/word/2015/wordml/symex" xmlns:wpg="http://schemas.microsoft.com/office/word/2010/wordprocessingGroup" xmlns:wpi="http://schemas.microsoft.com/office/word/2010/wordprocessingInk" xmlns:wne="http://schemas.microsoft.com/office/word/2006/wordml" xmlns:wps="http://schemas.microsoft.com/office/word/2010/wordprocessingShape" mc:Ignorable="w14 w15 w16se w16cid wp14">
   <w:endnote w:type="separator" w:id="-1">
     <w:p>
       <w:pPr>
@@ -2684,7 +5517,7 @@
 </file>
 
 <file path=word/footer1.xml><?xml version="1.0" encoding="utf-8"?>
-<w:ftr xmlns:wpc="http://schemas.microsoft.com/office/word/2010/wordprocessingCanvas" xmlns:cx="http://schemas.microsoft.com/office/drawing/2014/chartex" xmlns:cx1="http://schemas.microsoft.com/office/drawing/2015/9/8/chartex" xmlns:mc="http://schemas.openxmlformats.org/markup-compatibility/2006" xmlns:o="urn:schemas-microsoft-com:office:office" xmlns:r="http://schemas.openxmlformats.org/officeDocument/2006/relationships" xmlns:m="http://schemas.openxmlformats.org/officeDocument/2006/math" xmlns:v="urn:schemas-microsoft-com:vml" xmlns:wp14="http://schemas.microsoft.com/office/word/2010/wordprocessingDrawing" xmlns:wp="http://schemas.openxmlformats.org/drawingml/2006/wordprocessingDrawing" xmlns:w10="urn:schemas-microsoft-com:office:word" xmlns:w="http://schemas.openxmlformats.org/wordprocessingml/2006/main" xmlns:w14="http://schemas.microsoft.com/office/word/2010/wordml" xmlns:w15="http://schemas.microsoft.com/office/word/2012/wordml" xmlns:w16se="http://schemas.microsoft.com/office/word/2015/wordml/symex" xmlns:wpg="http://schemas.microsoft.com/office/word/2010/wordprocessingGroup" xmlns:wpi="http://schemas.microsoft.com/office/word/2010/wordprocessingInk" xmlns:wne="http://schemas.microsoft.com/office/word/2006/wordml" xmlns:wps="http://schemas.microsoft.com/office/word/2010/wordprocessingShape" mc:Ignorable="w14 w15 w16se wp14">
+<w:ftr xmlns:wpc="http://schemas.microsoft.com/office/word/2010/wordprocessingCanvas" xmlns:cx="http://schemas.microsoft.com/office/drawing/2014/chartex" xmlns:cx1="http://schemas.microsoft.com/office/drawing/2015/9/8/chartex" xmlns:cx2="http://schemas.microsoft.com/office/drawing/2015/10/21/chartex" xmlns:cx3="http://schemas.microsoft.com/office/drawing/2016/5/9/chartex" xmlns:cx4="http://schemas.microsoft.com/office/drawing/2016/5/10/chartex" xmlns:cx5="http://schemas.microsoft.com/office/drawing/2016/5/11/chartex" xmlns:cx6="http://schemas.microsoft.com/office/drawing/2016/5/12/chartex" xmlns:cx7="http://schemas.microsoft.com/office/drawing/2016/5/13/chartex" xmlns:cx8="http://schemas.microsoft.com/office/drawing/2016/5/14/chartex" xmlns:mc="http://schemas.openxmlformats.org/markup-compatibility/2006" xmlns:aink="http://schemas.microsoft.com/office/drawing/2016/ink" xmlns:am3d="http://schemas.microsoft.com/office/drawing/2017/model3d" xmlns:o="urn:schemas-microsoft-com:office:office" xmlns:r="http://schemas.openxmlformats.org/officeDocument/2006/relationships" xmlns:m="http://schemas.openxmlformats.org/officeDocument/2006/math" xmlns:v="urn:schemas-microsoft-com:vml" xmlns:wp14="http://schemas.microsoft.com/office/word/2010/wordprocessingDrawing" xmlns:wp="http://schemas.openxmlformats.org/drawingml/2006/wordprocessingDrawing" xmlns:w10="urn:schemas-microsoft-com:office:word" xmlns:w="http://schemas.openxmlformats.org/wordprocessingml/2006/main" xmlns:w14="http://schemas.microsoft.com/office/word/2010/wordml" xmlns:w15="http://schemas.microsoft.com/office/word/2012/wordml" xmlns:w16cid="http://schemas.microsoft.com/office/word/2016/wordml/cid" xmlns:w16se="http://schemas.microsoft.com/office/word/2015/wordml/symex" xmlns:wpg="http://schemas.microsoft.com/office/word/2010/wordprocessingGroup" xmlns:wpi="http://schemas.microsoft.com/office/word/2010/wordprocessingInk" xmlns:wne="http://schemas.microsoft.com/office/word/2006/wordml" xmlns:wps="http://schemas.microsoft.com/office/word/2010/wordprocessingShape" mc:Ignorable="w14 w15 w16se w16cid wp14">
   <w:tbl>
     <w:tblPr>
       <w:tblW w:w="5000" w:type="pct"/>
@@ -2788,7 +5621,7 @@
               <w:noProof/>
               <w:color w:val="FFFFFF" w:themeColor="background1"/>
             </w:rPr>
-            <w:t>5</w:t>
+            <w:t>11</w:t>
           </w:r>
           <w:r>
             <w:rPr>
@@ -2810,7 +5643,7 @@
 </file>
 
 <file path=word/footnotes.xml><?xml version="1.0" encoding="utf-8"?>
-<w:footnotes xmlns:wpc="http://schemas.microsoft.com/office/word/2010/wordprocessingCanvas" xmlns:cx="http://schemas.microsoft.com/office/drawing/2014/chartex" xmlns:cx1="http://schemas.microsoft.com/office/drawing/2015/9/8/chartex" xmlns:mc="http://schemas.openxmlformats.org/markup-compatibility/2006" xmlns:o="urn:schemas-microsoft-com:office:office" xmlns:r="http://schemas.openxmlformats.org/officeDocument/2006/relationships" xmlns:m="http://schemas.openxmlformats.org/officeDocument/2006/math" xmlns:v="urn:schemas-microsoft-com:vml" xmlns:wp14="http://schemas.microsoft.com/office/word/2010/wordprocessingDrawing" xmlns:wp="http://schemas.openxmlformats.org/drawingml/2006/wordprocessingDrawing" xmlns:w10="urn:schemas-microsoft-com:office:word" xmlns:w="http://schemas.openxmlformats.org/wordprocessingml/2006/main" xmlns:w14="http://schemas.microsoft.com/office/word/2010/wordml" xmlns:w15="http://schemas.microsoft.com/office/word/2012/wordml" xmlns:w16se="http://schemas.microsoft.com/office/word/2015/wordml/symex" xmlns:wpg="http://schemas.microsoft.com/office/word/2010/wordprocessingGroup" xmlns:wpi="http://schemas.microsoft.com/office/word/2010/wordprocessingInk" xmlns:wne="http://schemas.microsoft.com/office/word/2006/wordml" xmlns:wps="http://schemas.microsoft.com/office/word/2010/wordprocessingShape" mc:Ignorable="w14 w15 w16se wp14">
+<w:footnotes xmlns:wpc="http://schemas.microsoft.com/office/word/2010/wordprocessingCanvas" xmlns:cx="http://schemas.microsoft.com/office/drawing/2014/chartex" xmlns:cx1="http://schemas.microsoft.com/office/drawing/2015/9/8/chartex" xmlns:cx2="http://schemas.microsoft.com/office/drawing/2015/10/21/chartex" xmlns:cx3="http://schemas.microsoft.com/office/drawing/2016/5/9/chartex" xmlns:cx4="http://schemas.microsoft.com/office/drawing/2016/5/10/chartex" xmlns:cx5="http://schemas.microsoft.com/office/drawing/2016/5/11/chartex" xmlns:cx6="http://schemas.microsoft.com/office/drawing/2016/5/12/chartex" xmlns:cx7="http://schemas.microsoft.com/office/drawing/2016/5/13/chartex" xmlns:cx8="http://schemas.microsoft.com/office/drawing/2016/5/14/chartex" xmlns:mc="http://schemas.openxmlformats.org/markup-compatibility/2006" xmlns:aink="http://schemas.microsoft.com/office/drawing/2016/ink" xmlns:am3d="http://schemas.microsoft.com/office/drawing/2017/model3d" xmlns:o="urn:schemas-microsoft-com:office:office" xmlns:r="http://schemas.openxmlformats.org/officeDocument/2006/relationships" xmlns:m="http://schemas.openxmlformats.org/officeDocument/2006/math" xmlns:v="urn:schemas-microsoft-com:vml" xmlns:wp14="http://schemas.microsoft.com/office/word/2010/wordprocessingDrawing" xmlns:wp="http://schemas.openxmlformats.org/drawingml/2006/wordprocessingDrawing" xmlns:w10="urn:schemas-microsoft-com:office:word" xmlns:w="http://schemas.openxmlformats.org/wordprocessingml/2006/main" xmlns:w14="http://schemas.microsoft.com/office/word/2010/wordml" xmlns:w15="http://schemas.microsoft.com/office/word/2012/wordml" xmlns:w16cid="http://schemas.microsoft.com/office/word/2016/wordml/cid" xmlns:w16se="http://schemas.microsoft.com/office/word/2015/wordml/symex" xmlns:wpg="http://schemas.microsoft.com/office/word/2010/wordprocessingGroup" xmlns:wpi="http://schemas.microsoft.com/office/word/2010/wordprocessingInk" xmlns:wne="http://schemas.microsoft.com/office/word/2006/wordml" xmlns:wps="http://schemas.microsoft.com/office/word/2010/wordprocessingShape" mc:Ignorable="w14 w15 w16se w16cid wp14">
   <w:footnote w:type="separator" w:id="-1">
     <w:p>
       <w:pPr>
@@ -2835,7 +5668,7 @@
 </file>
 
 <file path=word/header1.xml><?xml version="1.0" encoding="utf-8"?>
-<w:hdr xmlns:wpc="http://schemas.microsoft.com/office/word/2010/wordprocessingCanvas" xmlns:cx="http://schemas.microsoft.com/office/drawing/2014/chartex" xmlns:cx1="http://schemas.microsoft.com/office/drawing/2015/9/8/chartex" xmlns:mc="http://schemas.openxmlformats.org/markup-compatibility/2006" xmlns:o="urn:schemas-microsoft-com:office:office" xmlns:r="http://schemas.openxmlformats.org/officeDocument/2006/relationships" xmlns:m="http://schemas.openxmlformats.org/officeDocument/2006/math" xmlns:v="urn:schemas-microsoft-com:vml" xmlns:wp14="http://schemas.microsoft.com/office/word/2010/wordprocessingDrawing" xmlns:wp="http://schemas.openxmlformats.org/drawingml/2006/wordprocessingDrawing" xmlns:w10="urn:schemas-microsoft-com:office:word" xmlns:w="http://schemas.openxmlformats.org/wordprocessingml/2006/main" xmlns:w14="http://schemas.microsoft.com/office/word/2010/wordml" xmlns:w15="http://schemas.microsoft.com/office/word/2012/wordml" xmlns:w16se="http://schemas.microsoft.com/office/word/2015/wordml/symex" xmlns:wpg="http://schemas.microsoft.com/office/word/2010/wordprocessingGroup" xmlns:wpi="http://schemas.microsoft.com/office/word/2010/wordprocessingInk" xmlns:wne="http://schemas.microsoft.com/office/word/2006/wordml" xmlns:wps="http://schemas.microsoft.com/office/word/2010/wordprocessingShape" mc:Ignorable="w14 w15 w16se wp14">
+<w:hdr xmlns:wpc="http://schemas.microsoft.com/office/word/2010/wordprocessingCanvas" xmlns:cx="http://schemas.microsoft.com/office/drawing/2014/chartex" xmlns:cx1="http://schemas.microsoft.com/office/drawing/2015/9/8/chartex" xmlns:cx2="http://schemas.microsoft.com/office/drawing/2015/10/21/chartex" xmlns:cx3="http://schemas.microsoft.com/office/drawing/2016/5/9/chartex" xmlns:cx4="http://schemas.microsoft.com/office/drawing/2016/5/10/chartex" xmlns:cx5="http://schemas.microsoft.com/office/drawing/2016/5/11/chartex" xmlns:cx6="http://schemas.microsoft.com/office/drawing/2016/5/12/chartex" xmlns:cx7="http://schemas.microsoft.com/office/drawing/2016/5/13/chartex" xmlns:cx8="http://schemas.microsoft.com/office/drawing/2016/5/14/chartex" xmlns:mc="http://schemas.openxmlformats.org/markup-compatibility/2006" xmlns:aink="http://schemas.microsoft.com/office/drawing/2016/ink" xmlns:am3d="http://schemas.microsoft.com/office/drawing/2017/model3d" xmlns:o="urn:schemas-microsoft-com:office:office" xmlns:r="http://schemas.openxmlformats.org/officeDocument/2006/relationships" xmlns:m="http://schemas.openxmlformats.org/officeDocument/2006/math" xmlns:v="urn:schemas-microsoft-com:vml" xmlns:wp14="http://schemas.microsoft.com/office/word/2010/wordprocessingDrawing" xmlns:wp="http://schemas.openxmlformats.org/drawingml/2006/wordprocessingDrawing" xmlns:w10="urn:schemas-microsoft-com:office:word" xmlns:w="http://schemas.openxmlformats.org/wordprocessingml/2006/main" xmlns:w14="http://schemas.microsoft.com/office/word/2010/wordml" xmlns:w15="http://schemas.microsoft.com/office/word/2012/wordml" xmlns:w16cid="http://schemas.microsoft.com/office/word/2016/wordml/cid" xmlns:w16se="http://schemas.microsoft.com/office/word/2015/wordml/symex" xmlns:wpg="http://schemas.microsoft.com/office/word/2010/wordprocessingGroup" xmlns:wpi="http://schemas.microsoft.com/office/word/2010/wordprocessingInk" xmlns:wne="http://schemas.microsoft.com/office/word/2006/wordml" xmlns:wps="http://schemas.microsoft.com/office/word/2010/wordprocessingShape" mc:Ignorable="w14 w15 w16se w16cid wp14">
   <w:p>
     <w:pPr>
       <w:pStyle w:val="Header"/>
@@ -2863,7 +5696,7 @@
       <w:rPr>
         <w:noProof/>
       </w:rPr>
-      <w:t>10/4/2017</w:t>
+      <w:t>10/9/2017</w:t>
     </w:r>
     <w:r>
       <w:fldChar w:fldCharType="end"/>
@@ -2873,7 +5706,7 @@
 </file>
 
 <file path=word/numbering.xml><?xml version="1.0" encoding="utf-8"?>
-<w:numbering xmlns:wpc="http://schemas.microsoft.com/office/word/2010/wordprocessingCanvas" xmlns:cx="http://schemas.microsoft.com/office/drawing/2014/chartex" xmlns:cx1="http://schemas.microsoft.com/office/drawing/2015/9/8/chartex" xmlns:mc="http://schemas.openxmlformats.org/markup-compatibility/2006" xmlns:o="urn:schemas-microsoft-com:office:office" xmlns:r="http://schemas.openxmlformats.org/officeDocument/2006/relationships" xmlns:m="http://schemas.openxmlformats.org/officeDocument/2006/math" xmlns:v="urn:schemas-microsoft-com:vml" xmlns:wp14="http://schemas.microsoft.com/office/word/2010/wordprocessingDrawing" xmlns:wp="http://schemas.openxmlformats.org/drawingml/2006/wordprocessingDrawing" xmlns:w10="urn:schemas-microsoft-com:office:word" xmlns:w="http://schemas.openxmlformats.org/wordprocessingml/2006/main" xmlns:w14="http://schemas.microsoft.com/office/word/2010/wordml" xmlns:w15="http://schemas.microsoft.com/office/word/2012/wordml" xmlns:w16se="http://schemas.microsoft.com/office/word/2015/wordml/symex" xmlns:wpg="http://schemas.microsoft.com/office/word/2010/wordprocessingGroup" xmlns:wpi="http://schemas.microsoft.com/office/word/2010/wordprocessingInk" xmlns:wne="http://schemas.microsoft.com/office/word/2006/wordml" xmlns:wps="http://schemas.microsoft.com/office/word/2010/wordprocessingShape" mc:Ignorable="w14 w15 w16se wp14">
+<w:numbering xmlns:wpc="http://schemas.microsoft.com/office/word/2010/wordprocessingCanvas" xmlns:cx="http://schemas.microsoft.com/office/drawing/2014/chartex" xmlns:cx1="http://schemas.microsoft.com/office/drawing/2015/9/8/chartex" xmlns:cx2="http://schemas.microsoft.com/office/drawing/2015/10/21/chartex" xmlns:cx3="http://schemas.microsoft.com/office/drawing/2016/5/9/chartex" xmlns:cx4="http://schemas.microsoft.com/office/drawing/2016/5/10/chartex" xmlns:cx5="http://schemas.microsoft.com/office/drawing/2016/5/11/chartex" xmlns:cx6="http://schemas.microsoft.com/office/drawing/2016/5/12/chartex" xmlns:cx7="http://schemas.microsoft.com/office/drawing/2016/5/13/chartex" xmlns:cx8="http://schemas.microsoft.com/office/drawing/2016/5/14/chartex" xmlns:mc="http://schemas.openxmlformats.org/markup-compatibility/2006" xmlns:aink="http://schemas.microsoft.com/office/drawing/2016/ink" xmlns:am3d="http://schemas.microsoft.com/office/drawing/2017/model3d" xmlns:o="urn:schemas-microsoft-com:office:office" xmlns:r="http://schemas.openxmlformats.org/officeDocument/2006/relationships" xmlns:m="http://schemas.openxmlformats.org/officeDocument/2006/math" xmlns:v="urn:schemas-microsoft-com:vml" xmlns:wp14="http://schemas.microsoft.com/office/word/2010/wordprocessingDrawing" xmlns:wp="http://schemas.openxmlformats.org/drawingml/2006/wordprocessingDrawing" xmlns:w10="urn:schemas-microsoft-com:office:word" xmlns:w="http://schemas.openxmlformats.org/wordprocessingml/2006/main" xmlns:w14="http://schemas.microsoft.com/office/word/2010/wordml" xmlns:w15="http://schemas.microsoft.com/office/word/2012/wordml" xmlns:w16cid="http://schemas.microsoft.com/office/word/2016/wordml/cid" xmlns:w16se="http://schemas.microsoft.com/office/word/2015/wordml/symex" xmlns:wpg="http://schemas.microsoft.com/office/word/2010/wordprocessingGroup" xmlns:wpi="http://schemas.microsoft.com/office/word/2010/wordprocessingInk" xmlns:wne="http://schemas.microsoft.com/office/word/2006/wordml" xmlns:wps="http://schemas.microsoft.com/office/word/2010/wordprocessingShape" mc:Ignorable="w14 w15 w16se w16cid wp14">
   <w:abstractNum w:abstractNumId="0" w15:restartNumberingAfterBreak="0">
     <w:nsid w:val="0842075B"/>
     <w:multiLevelType w:val="hybridMultilevel"/>
@@ -2988,6 +5821,118 @@
     </w:lvl>
   </w:abstractNum>
   <w:abstractNum w:abstractNumId="1" w15:restartNumberingAfterBreak="0">
+    <w:nsid w:val="08A26F0E"/>
+    <w:multiLevelType w:val="hybridMultilevel"/>
+    <w:tmpl w:val="FA8C6350"/>
+    <w:lvl w:ilvl="0" w:tplc="7BA03DB6">
+      <w:numFmt w:val="bullet"/>
+      <w:lvlText w:val="-"/>
+      <w:lvlJc w:val="left"/>
+      <w:pPr>
+        <w:ind w:left="1800" w:hanging="360"/>
+      </w:pPr>
+      <w:rPr>
+        <w:rFonts w:ascii="Times New Roman" w:eastAsiaTheme="minorHAnsi" w:hAnsi="Times New Roman" w:cs="Times New Roman" w:hint="default"/>
+      </w:rPr>
+    </w:lvl>
+    <w:lvl w:ilvl="1" w:tplc="04090003">
+      <w:start w:val="1"/>
+      <w:numFmt w:val="bullet"/>
+      <w:lvlText w:val="o"/>
+      <w:lvlJc w:val="left"/>
+      <w:pPr>
+        <w:ind w:left="2520" w:hanging="360"/>
+      </w:pPr>
+      <w:rPr>
+        <w:rFonts w:ascii="Courier New" w:hAnsi="Courier New" w:cs="Courier New" w:hint="default"/>
+      </w:rPr>
+    </w:lvl>
+    <w:lvl w:ilvl="2" w:tplc="04090005" w:tentative="1">
+      <w:start w:val="1"/>
+      <w:numFmt w:val="bullet"/>
+      <w:lvlText w:val=""/>
+      <w:lvlJc w:val="left"/>
+      <w:pPr>
+        <w:ind w:left="3240" w:hanging="360"/>
+      </w:pPr>
+      <w:rPr>
+        <w:rFonts w:ascii="Wingdings" w:hAnsi="Wingdings" w:hint="default"/>
+      </w:rPr>
+    </w:lvl>
+    <w:lvl w:ilvl="3" w:tplc="04090001" w:tentative="1">
+      <w:start w:val="1"/>
+      <w:numFmt w:val="bullet"/>
+      <w:lvlText w:val=""/>
+      <w:lvlJc w:val="left"/>
+      <w:pPr>
+        <w:ind w:left="3960" w:hanging="360"/>
+      </w:pPr>
+      <w:rPr>
+        <w:rFonts w:ascii="Symbol" w:hAnsi="Symbol" w:hint="default"/>
+      </w:rPr>
+    </w:lvl>
+    <w:lvl w:ilvl="4" w:tplc="04090003" w:tentative="1">
+      <w:start w:val="1"/>
+      <w:numFmt w:val="bullet"/>
+      <w:lvlText w:val="o"/>
+      <w:lvlJc w:val="left"/>
+      <w:pPr>
+        <w:ind w:left="4680" w:hanging="360"/>
+      </w:pPr>
+      <w:rPr>
+        <w:rFonts w:ascii="Courier New" w:hAnsi="Courier New" w:cs="Courier New" w:hint="default"/>
+      </w:rPr>
+    </w:lvl>
+    <w:lvl w:ilvl="5" w:tplc="04090005" w:tentative="1">
+      <w:start w:val="1"/>
+      <w:numFmt w:val="bullet"/>
+      <w:lvlText w:val=""/>
+      <w:lvlJc w:val="left"/>
+      <w:pPr>
+        <w:ind w:left="5400" w:hanging="360"/>
+      </w:pPr>
+      <w:rPr>
+        <w:rFonts w:ascii="Wingdings" w:hAnsi="Wingdings" w:hint="default"/>
+      </w:rPr>
+    </w:lvl>
+    <w:lvl w:ilvl="6" w:tplc="04090001" w:tentative="1">
+      <w:start w:val="1"/>
+      <w:numFmt w:val="bullet"/>
+      <w:lvlText w:val=""/>
+      <w:lvlJc w:val="left"/>
+      <w:pPr>
+        <w:ind w:left="6120" w:hanging="360"/>
+      </w:pPr>
+      <w:rPr>
+        <w:rFonts w:ascii="Symbol" w:hAnsi="Symbol" w:hint="default"/>
+      </w:rPr>
+    </w:lvl>
+    <w:lvl w:ilvl="7" w:tplc="04090003" w:tentative="1">
+      <w:start w:val="1"/>
+      <w:numFmt w:val="bullet"/>
+      <w:lvlText w:val="o"/>
+      <w:lvlJc w:val="left"/>
+      <w:pPr>
+        <w:ind w:left="6840" w:hanging="360"/>
+      </w:pPr>
+      <w:rPr>
+        <w:rFonts w:ascii="Courier New" w:hAnsi="Courier New" w:cs="Courier New" w:hint="default"/>
+      </w:rPr>
+    </w:lvl>
+    <w:lvl w:ilvl="8" w:tplc="04090005" w:tentative="1">
+      <w:start w:val="1"/>
+      <w:numFmt w:val="bullet"/>
+      <w:lvlText w:val=""/>
+      <w:lvlJc w:val="left"/>
+      <w:pPr>
+        <w:ind w:left="7560" w:hanging="360"/>
+      </w:pPr>
+      <w:rPr>
+        <w:rFonts w:ascii="Wingdings" w:hAnsi="Wingdings" w:hint="default"/>
+      </w:rPr>
+    </w:lvl>
+  </w:abstractNum>
+  <w:abstractNum w:abstractNumId="2" w15:restartNumberingAfterBreak="0">
     <w:nsid w:val="33D94863"/>
     <w:multiLevelType w:val="hybridMultilevel"/>
     <w:tmpl w:val="830CC7A6"/>
@@ -3100,7 +6045,7 @@
       </w:rPr>
     </w:lvl>
   </w:abstractNum>
-  <w:abstractNum w:abstractNumId="2" w15:restartNumberingAfterBreak="0">
+  <w:abstractNum w:abstractNumId="3" w15:restartNumberingAfterBreak="0">
     <w:nsid w:val="51463F16"/>
     <w:multiLevelType w:val="hybridMultilevel"/>
     <w:tmpl w:val="AFD2C158"/>
@@ -3189,7 +6134,7 @@
       </w:pPr>
     </w:lvl>
   </w:abstractNum>
-  <w:abstractNum w:abstractNumId="3" w15:restartNumberingAfterBreak="0">
+  <w:abstractNum w:abstractNumId="4" w15:restartNumberingAfterBreak="0">
     <w:nsid w:val="56F37416"/>
     <w:multiLevelType w:val="hybridMultilevel"/>
     <w:tmpl w:val="0420AD74"/>
@@ -3303,22 +6248,25 @@
     </w:lvl>
   </w:abstractNum>
   <w:num w:numId="1">
-    <w:abstractNumId w:val="2"/>
+    <w:abstractNumId w:val="3"/>
   </w:num>
   <w:num w:numId="2">
     <w:abstractNumId w:val="0"/>
   </w:num>
   <w:num w:numId="3">
-    <w:abstractNumId w:val="1"/>
+    <w:abstractNumId w:val="2"/>
   </w:num>
   <w:num w:numId="4">
-    <w:abstractNumId w:val="3"/>
+    <w:abstractNumId w:val="4"/>
+  </w:num>
+  <w:num w:numId="5">
+    <w:abstractNumId w:val="1"/>
   </w:num>
 </w:numbering>
 </file>
 
 <file path=word/styles.xml><?xml version="1.0" encoding="utf-8"?>
-<w:styles xmlns:mc="http://schemas.openxmlformats.org/markup-compatibility/2006" xmlns:r="http://schemas.openxmlformats.org/officeDocument/2006/relationships" xmlns:w="http://schemas.openxmlformats.org/wordprocessingml/2006/main" xmlns:w14="http://schemas.microsoft.com/office/word/2010/wordml" xmlns:w15="http://schemas.microsoft.com/office/word/2012/wordml" xmlns:w16se="http://schemas.microsoft.com/office/word/2015/wordml/symex" mc:Ignorable="w14 w15 w16se">
+<w:styles xmlns:mc="http://schemas.openxmlformats.org/markup-compatibility/2006" xmlns:r="http://schemas.openxmlformats.org/officeDocument/2006/relationships" xmlns:w="http://schemas.openxmlformats.org/wordprocessingml/2006/main" xmlns:w14="http://schemas.microsoft.com/office/word/2010/wordml" xmlns:w15="http://schemas.microsoft.com/office/word/2012/wordml" xmlns:w16cid="http://schemas.microsoft.com/office/word/2016/wordml/cid" xmlns:w16se="http://schemas.microsoft.com/office/word/2015/wordml/symex" mc:Ignorable="w14 w15 w16se w16cid">
   <w:docDefaults>
     <w:rPrDefault>
       <w:rPr>
@@ -3334,7 +6282,7 @@
       </w:pPr>
     </w:pPrDefault>
   </w:docDefaults>
-  <w:latentStyles w:defLockedState="0" w:defUIPriority="99" w:defSemiHidden="0" w:defUnhideWhenUsed="0" w:defQFormat="0" w:count="371">
+  <w:latentStyles w:defLockedState="0" w:defUIPriority="99" w:defSemiHidden="0" w:defUnhideWhenUsed="0" w:defQFormat="0" w:count="375">
     <w:lsdException w:name="Normal" w:uiPriority="0" w:qFormat="1"/>
     <w:lsdException w:name="heading 1" w:uiPriority="9" w:qFormat="1"/>
     <w:lsdException w:name="heading 2" w:semiHidden="1" w:uiPriority="9" w:unhideWhenUsed="1" w:qFormat="1"/>
@@ -3706,6 +6654,10 @@
     <w:lsdException w:name="List Table 5 Dark Accent 6" w:uiPriority="50"/>
     <w:lsdException w:name="List Table 6 Colorful Accent 6" w:uiPriority="51"/>
     <w:lsdException w:name="List Table 7 Colorful Accent 6" w:uiPriority="52"/>
+    <w:lsdException w:name="Mention" w:semiHidden="1" w:unhideWhenUsed="1"/>
+    <w:lsdException w:name="Smart Hyperlink" w:semiHidden="1" w:unhideWhenUsed="1"/>
+    <w:lsdException w:name="Hashtag" w:semiHidden="1" w:unhideWhenUsed="1"/>
+    <w:lsdException w:name="Unresolved Mention" w:semiHidden="1" w:unhideWhenUsed="1"/>
   </w:latentStyles>
   <w:style w:type="paragraph" w:default="1" w:styleId="Normal">
     <w:name w:val="Normal"/>
@@ -3867,7 +6819,7 @@
 </file>
 
 <file path=word/glossary/document.xml><?xml version="1.0" encoding="utf-8"?>
-<w:glossaryDocument xmlns:wpc="http://schemas.microsoft.com/office/word/2010/wordprocessingCanvas" xmlns:cx="http://schemas.microsoft.com/office/drawing/2014/chartex" xmlns:cx1="http://schemas.microsoft.com/office/drawing/2015/9/8/chartex" xmlns:mc="http://schemas.openxmlformats.org/markup-compatibility/2006" xmlns:o="urn:schemas-microsoft-com:office:office" xmlns:r="http://schemas.openxmlformats.org/officeDocument/2006/relationships" xmlns:m="http://schemas.openxmlformats.org/officeDocument/2006/math" xmlns:v="urn:schemas-microsoft-com:vml" xmlns:wp14="http://schemas.microsoft.com/office/word/2010/wordprocessingDrawing" xmlns:wp="http://schemas.openxmlformats.org/drawingml/2006/wordprocessingDrawing" xmlns:w10="urn:schemas-microsoft-com:office:word" xmlns:w="http://schemas.openxmlformats.org/wordprocessingml/2006/main" xmlns:w14="http://schemas.microsoft.com/office/word/2010/wordml" xmlns:w15="http://schemas.microsoft.com/office/word/2012/wordml" xmlns:w16se="http://schemas.microsoft.com/office/word/2015/wordml/symex" xmlns:wpg="http://schemas.microsoft.com/office/word/2010/wordprocessingGroup" xmlns:wpi="http://schemas.microsoft.com/office/word/2010/wordprocessingInk" xmlns:wne="http://schemas.microsoft.com/office/word/2006/wordml" xmlns:wps="http://schemas.microsoft.com/office/word/2010/wordprocessingShape" mc:Ignorable="w14 w15 w16se wp14">
+<w:glossaryDocument xmlns:wpc="http://schemas.microsoft.com/office/word/2010/wordprocessingCanvas" xmlns:cx="http://schemas.microsoft.com/office/drawing/2014/chartex" xmlns:cx1="http://schemas.microsoft.com/office/drawing/2015/9/8/chartex" xmlns:cx2="http://schemas.microsoft.com/office/drawing/2015/10/21/chartex" xmlns:cx3="http://schemas.microsoft.com/office/drawing/2016/5/9/chartex" xmlns:cx4="http://schemas.microsoft.com/office/drawing/2016/5/10/chartex" xmlns:cx5="http://schemas.microsoft.com/office/drawing/2016/5/11/chartex" xmlns:cx6="http://schemas.microsoft.com/office/drawing/2016/5/12/chartex" xmlns:cx7="http://schemas.microsoft.com/office/drawing/2016/5/13/chartex" xmlns:cx8="http://schemas.microsoft.com/office/drawing/2016/5/14/chartex" xmlns:mc="http://schemas.openxmlformats.org/markup-compatibility/2006" xmlns:aink="http://schemas.microsoft.com/office/drawing/2016/ink" xmlns:am3d="http://schemas.microsoft.com/office/drawing/2017/model3d" xmlns:o="urn:schemas-microsoft-com:office:office" xmlns:r="http://schemas.openxmlformats.org/officeDocument/2006/relationships" xmlns:m="http://schemas.openxmlformats.org/officeDocument/2006/math" xmlns:v="urn:schemas-microsoft-com:vml" xmlns:wp14="http://schemas.microsoft.com/office/word/2010/wordprocessingDrawing" xmlns:wp="http://schemas.openxmlformats.org/drawingml/2006/wordprocessingDrawing" xmlns:w10="urn:schemas-microsoft-com:office:word" xmlns:w="http://schemas.openxmlformats.org/wordprocessingml/2006/main" xmlns:w14="http://schemas.microsoft.com/office/word/2010/wordml" xmlns:w15="http://schemas.microsoft.com/office/word/2012/wordml" xmlns:w16cid="http://schemas.microsoft.com/office/word/2016/wordml/cid" xmlns:w16se="http://schemas.microsoft.com/office/word/2015/wordml/symex" xmlns:wpg="http://schemas.microsoft.com/office/word/2010/wordprocessingGroup" xmlns:wpi="http://schemas.microsoft.com/office/word/2010/wordprocessingInk" xmlns:wne="http://schemas.microsoft.com/office/word/2006/wordml" xmlns:wps="http://schemas.microsoft.com/office/word/2010/wordprocessingShape" mc:Ignorable="w14 w15 w16se w16cid wp14">
   <w:docParts>
     <w:docPart>
       <w:docPartPr>
@@ -3904,7 +6856,7 @@
 </file>
 
 <file path=word/glossary/fontTable.xml><?xml version="1.0" encoding="utf-8"?>
-<w:fonts xmlns:mc="http://schemas.openxmlformats.org/markup-compatibility/2006" xmlns:r="http://schemas.openxmlformats.org/officeDocument/2006/relationships" xmlns:w="http://schemas.openxmlformats.org/wordprocessingml/2006/main" xmlns:w14="http://schemas.microsoft.com/office/word/2010/wordml" xmlns:w15="http://schemas.microsoft.com/office/word/2012/wordml" xmlns:w16se="http://schemas.microsoft.com/office/word/2015/wordml/symex" mc:Ignorable="w14 w15 w16se">
+<w:fonts xmlns:mc="http://schemas.openxmlformats.org/markup-compatibility/2006" xmlns:r="http://schemas.openxmlformats.org/officeDocument/2006/relationships" xmlns:w="http://schemas.openxmlformats.org/wordprocessingml/2006/main" xmlns:w14="http://schemas.microsoft.com/office/word/2010/wordml" xmlns:w15="http://schemas.microsoft.com/office/word/2012/wordml" xmlns:w16cid="http://schemas.microsoft.com/office/word/2016/wordml/cid" xmlns:w16se="http://schemas.microsoft.com/office/word/2015/wordml/symex" mc:Ignorable="w14 w15 w16se w16cid">
   <w:font w:name="Times New Roman">
     <w:panose1 w:val="02020603050405020304"/>
     <w:charset w:val="00"/>
@@ -3949,11 +6901,10 @@
   </w:font>
   <w:font w:name="DengXian Light">
     <w:altName w:val="等线 Light"/>
-    <w:panose1 w:val="00000000000000000000"/>
     <w:charset w:val="86"/>
-    <w:family w:val="roman"/>
-    <w:notTrueType/>
-    <w:pitch w:val="default"/>
+    <w:family w:val="auto"/>
+    <w:pitch w:val="variable"/>
+    <w:sig w:usb0="A00002BF" w:usb1="38CF7CFA" w:usb2="00000016" w:usb3="00000000" w:csb0="0004000F" w:csb1="00000000"/>
   </w:font>
   <w:font w:name="Calibri Light">
     <w:panose1 w:val="020F0302020204030204"/>
@@ -3964,17 +6915,17 @@
   </w:font>
   <w:font w:name="DengXian">
     <w:altName w:val="等线"/>
-    <w:panose1 w:val="03000509000000000000"/>
+    <w:panose1 w:val="02010600030101010101"/>
     <w:charset w:val="86"/>
-    <w:family w:val="script"/>
-    <w:pitch w:val="fixed"/>
-    <w:sig w:usb0="800002BF" w:usb1="38CF7CFA" w:usb2="00000016" w:usb3="00000000" w:csb0="00040001" w:csb1="00000000"/>
+    <w:family w:val="auto"/>
+    <w:pitch w:val="variable"/>
+    <w:sig w:usb0="A00002BF" w:usb1="38CF7CFA" w:usb2="00000016" w:usb3="00000000" w:csb0="0004000F" w:csb1="00000000"/>
   </w:font>
 </w:fonts>
 </file>
 
 <file path=word/glossary/settings.xml><?xml version="1.0" encoding="utf-8"?>
-<w:settings xmlns:mc="http://schemas.openxmlformats.org/markup-compatibility/2006" xmlns:o="urn:schemas-microsoft-com:office:office" xmlns:r="http://schemas.openxmlformats.org/officeDocument/2006/relationships" xmlns:m="http://schemas.openxmlformats.org/officeDocument/2006/math" xmlns:v="urn:schemas-microsoft-com:vml" xmlns:w10="urn:schemas-microsoft-com:office:word" xmlns:w="http://schemas.openxmlformats.org/wordprocessingml/2006/main" xmlns:w14="http://schemas.microsoft.com/office/word/2010/wordml" xmlns:w15="http://schemas.microsoft.com/office/word/2012/wordml" xmlns:w16se="http://schemas.microsoft.com/office/word/2015/wordml/symex" xmlns:sl="http://schemas.openxmlformats.org/schemaLibrary/2006/main" mc:Ignorable="w14 w15 w16se">
+<w:settings xmlns:mc="http://schemas.openxmlformats.org/markup-compatibility/2006" xmlns:o="urn:schemas-microsoft-com:office:office" xmlns:r="http://schemas.openxmlformats.org/officeDocument/2006/relationships" xmlns:m="http://schemas.openxmlformats.org/officeDocument/2006/math" xmlns:v="urn:schemas-microsoft-com:vml" xmlns:w10="urn:schemas-microsoft-com:office:word" xmlns:w="http://schemas.openxmlformats.org/wordprocessingml/2006/main" xmlns:w14="http://schemas.microsoft.com/office/word/2010/wordml" xmlns:w15="http://schemas.microsoft.com/office/word/2012/wordml" xmlns:w16cid="http://schemas.microsoft.com/office/word/2016/wordml/cid" xmlns:w16se="http://schemas.microsoft.com/office/word/2015/wordml/symex" xmlns:sl="http://schemas.openxmlformats.org/schemaLibrary/2006/main" mc:Ignorable="w14 w15 w16se w16cid">
   <w:view w:val="normal"/>
   <w:defaultTabStop w:val="720"/>
   <w:characterSpacingControl w:val="doNotCompress"/>
@@ -3989,11 +6940,14 @@
   <w:rsids>
     <w:rsidRoot w:val="006D2875"/>
     <w:rsid w:val="00131E68"/>
+    <w:rsid w:val="00566EAA"/>
     <w:rsid w:val="006D2875"/>
     <w:rsid w:val="00773DB2"/>
     <w:rsid w:val="008973E4"/>
     <w:rsid w:val="008E3783"/>
+    <w:rsid w:val="009171B1"/>
     <w:rsid w:val="00B23FD9"/>
+    <w:rsid w:val="00D96D60"/>
   </w:rsids>
   <m:mathPr>
     <m:mathFont m:val="Cambria Math"/>
@@ -4017,7 +6971,7 @@
 </file>
 
 <file path=word/glossary/styles.xml><?xml version="1.0" encoding="utf-8"?>
-<w:styles xmlns:mc="http://schemas.openxmlformats.org/markup-compatibility/2006" xmlns:r="http://schemas.openxmlformats.org/officeDocument/2006/relationships" xmlns:w="http://schemas.openxmlformats.org/wordprocessingml/2006/main" xmlns:w14="http://schemas.microsoft.com/office/word/2010/wordml" xmlns:w15="http://schemas.microsoft.com/office/word/2012/wordml" xmlns:w16se="http://schemas.microsoft.com/office/word/2015/wordml/symex" mc:Ignorable="w14 w15 w16se">
+<w:styles xmlns:mc="http://schemas.openxmlformats.org/markup-compatibility/2006" xmlns:r="http://schemas.openxmlformats.org/officeDocument/2006/relationships" xmlns:w="http://schemas.openxmlformats.org/wordprocessingml/2006/main" xmlns:w14="http://schemas.microsoft.com/office/word/2010/wordml" xmlns:w15="http://schemas.microsoft.com/office/word/2012/wordml" xmlns:w16cid="http://schemas.microsoft.com/office/word/2016/wordml/cid" xmlns:w16se="http://schemas.microsoft.com/office/word/2015/wordml/symex" mc:Ignorable="w14 w15 w16se w16cid">
   <w:docDefaults>
     <w:rPrDefault>
       <w:rPr>
@@ -4033,7 +6987,7 @@
       </w:pPr>
     </w:pPrDefault>
   </w:docDefaults>
-  <w:latentStyles w:defLockedState="0" w:defUIPriority="99" w:defSemiHidden="0" w:defUnhideWhenUsed="0" w:defQFormat="0" w:count="371">
+  <w:latentStyles w:defLockedState="0" w:defUIPriority="99" w:defSemiHidden="0" w:defUnhideWhenUsed="0" w:defQFormat="0" w:count="375">
     <w:lsdException w:name="Normal" w:uiPriority="0" w:qFormat="1"/>
     <w:lsdException w:name="heading 1" w:uiPriority="9" w:qFormat="1"/>
     <w:lsdException w:name="heading 2" w:semiHidden="1" w:uiPriority="9" w:unhideWhenUsed="1" w:qFormat="1"/>
@@ -4405,6 +7359,10 @@
     <w:lsdException w:name="List Table 5 Dark Accent 6" w:uiPriority="50"/>
     <w:lsdException w:name="List Table 6 Colorful Accent 6" w:uiPriority="51"/>
     <w:lsdException w:name="List Table 7 Colorful Accent 6" w:uiPriority="52"/>
+    <w:lsdException w:name="Mention" w:semiHidden="1" w:unhideWhenUsed="1"/>
+    <w:lsdException w:name="Smart Hyperlink" w:semiHidden="1" w:unhideWhenUsed="1"/>
+    <w:lsdException w:name="Hashtag" w:semiHidden="1" w:unhideWhenUsed="1"/>
+    <w:lsdException w:name="Unresolved Mention" w:semiHidden="1" w:unhideWhenUsed="1"/>
   </w:latentStyles>
   <w:style w:type="paragraph" w:default="1" w:styleId="Normal">
     <w:name w:val="Normal"/>
@@ -4449,7 +7407,7 @@
 </file>
 
 <file path=word/glossary/webSettings.xml><?xml version="1.0" encoding="utf-8"?>
-<w:webSettings xmlns:mc="http://schemas.openxmlformats.org/markup-compatibility/2006" xmlns:r="http://schemas.openxmlformats.org/officeDocument/2006/relationships" xmlns:w="http://schemas.openxmlformats.org/wordprocessingml/2006/main" xmlns:w14="http://schemas.microsoft.com/office/word/2010/wordml" xmlns:w15="http://schemas.microsoft.com/office/word/2012/wordml" xmlns:w16se="http://schemas.microsoft.com/office/word/2015/wordml/symex" mc:Ignorable="w14 w15 w16se">
+<w:webSettings xmlns:mc="http://schemas.openxmlformats.org/markup-compatibility/2006" xmlns:r="http://schemas.openxmlformats.org/officeDocument/2006/relationships" xmlns:w="http://schemas.openxmlformats.org/wordprocessingml/2006/main" xmlns:w14="http://schemas.microsoft.com/office/word/2010/wordml" xmlns:w15="http://schemas.microsoft.com/office/word/2012/wordml" xmlns:w16cid="http://schemas.microsoft.com/office/word/2016/wordml/cid" xmlns:w16se="http://schemas.microsoft.com/office/word/2015/wordml/symex" mc:Ignorable="w14 w15 w16se w16cid">
   <w:optimizeForBrowser/>
   <w:allowPNG/>
 </w:webSettings>
@@ -4748,4 +7706,16 @@
     </a:ext>
   </a:extLst>
 </a:theme>
+</file>
+
+<file path=customXml/item1.xml><?xml version="1.0" encoding="utf-8"?>
+<b:Sources xmlns:b="http://schemas.openxmlformats.org/officeDocument/2006/bibliography" xmlns="http://schemas.openxmlformats.org/officeDocument/2006/bibliography" SelectedStyle="\APASixthEditionOfficeOnline.xsl" StyleName="APA" Version="6"/>
+</file>
+
+<file path=customXml/itemProps1.xml><?xml version="1.0" encoding="utf-8"?>
+<ds:datastoreItem xmlns:ds="http://schemas.openxmlformats.org/officeDocument/2006/customXml" ds:itemID="{924641B7-6C0E-4FE0-BAF3-DD5F244E75EE}">
+  <ds:schemaRefs>
+    <ds:schemaRef ds:uri="http://schemas.openxmlformats.org/officeDocument/2006/bibliography"/>
+  </ds:schemaRefs>
+</ds:datastoreItem>
 </file>
</xml_diff>